<commit_message>
Chronologies are now populated by a number of fields including date, but more fields need to be added
</commit_message>
<xml_diff>
--- a/Mapping-TEI.docx
+++ b/Mapping-TEI.docx
@@ -1,6 +1,6 @@
 
 <file path=word/document.xml><?xml version="1.0" encoding="utf-8"?>
-<w:document xmlns:wpc="http://schemas.microsoft.com/office/word/2010/wordprocessingCanvas" xmlns:cx="http://schemas.microsoft.com/office/drawing/2014/chartex" xmlns:cx1="http://schemas.microsoft.com/office/drawing/2015/9/8/chartex" xmlns:cx2="http://schemas.microsoft.com/office/drawing/2015/10/21/chartex" xmlns:cx3="http://schemas.microsoft.com/office/drawing/2016/5/9/chartex" xmlns:cx4="http://schemas.microsoft.com/office/drawing/2016/5/10/chartex" xmlns:cx5="http://schemas.microsoft.com/office/drawing/2016/5/11/chartex" xmlns:cx6="http://schemas.microsoft.com/office/drawing/2016/5/12/chartex" xmlns:cx7="http://schemas.microsoft.com/office/drawing/2016/5/13/chartex" xmlns:cx8="http://schemas.microsoft.com/office/drawing/2016/5/14/chartex" xmlns:mc="http://schemas.openxmlformats.org/markup-compatibility/2006" xmlns:o="urn:schemas-microsoft-com:office:office" xmlns:r="http://schemas.openxmlformats.org/officeDocument/2006/relationships" xmlns:m="http://schemas.openxmlformats.org/officeDocument/2006/math" xmlns:v="urn:schemas-microsoft-com:vml" xmlns:wp14="http://schemas.microsoft.com/office/word/2010/wordprocessingDrawing" xmlns:wp="http://schemas.openxmlformats.org/drawingml/2006/wordprocessingDrawing" xmlns:w10="urn:schemas-microsoft-com:office:word" xmlns:w="http://schemas.openxmlformats.org/wordprocessingml/2006/main" xmlns:w14="http://schemas.microsoft.com/office/word/2010/wordml" xmlns:w15="http://schemas.microsoft.com/office/word/2012/wordml" xmlns:w16se="http://schemas.microsoft.com/office/word/2015/wordml/symex" xmlns:wpg="http://schemas.microsoft.com/office/word/2010/wordprocessingGroup" xmlns:wpi="http://schemas.microsoft.com/office/word/2010/wordprocessingInk" xmlns:wne="http://schemas.microsoft.com/office/word/2006/wordml" xmlns:wps="http://schemas.microsoft.com/office/word/2010/wordprocessingShape" mc:Ignorable="w14 w15 w16se wp14">
+<w:document xmlns:wpc="http://schemas.microsoft.com/office/word/2010/wordprocessingCanvas" xmlns:mo="http://schemas.microsoft.com/office/mac/office/2008/main" xmlns:mc="http://schemas.openxmlformats.org/markup-compatibility/2006" xmlns:mv="urn:schemas-microsoft-com:mac:vml" xmlns:o="urn:schemas-microsoft-com:office:office" xmlns:r="http://schemas.openxmlformats.org/officeDocument/2006/relationships" xmlns:m="http://schemas.openxmlformats.org/officeDocument/2006/math" xmlns:v="urn:schemas-microsoft-com:vml" xmlns:wp14="http://schemas.microsoft.com/office/word/2010/wordprocessingDrawing" xmlns:wp="http://schemas.openxmlformats.org/drawingml/2006/wordprocessingDrawing" xmlns:w10="urn:schemas-microsoft-com:office:word" xmlns:w="http://schemas.openxmlformats.org/wordprocessingml/2006/main" xmlns:w14="http://schemas.microsoft.com/office/word/2010/wordml" xmlns:w15="http://schemas.microsoft.com/office/word/2012/wordml" xmlns:wpg="http://schemas.microsoft.com/office/word/2010/wordprocessingGroup" xmlns:wpi="http://schemas.microsoft.com/office/word/2010/wordprocessingInk" xmlns:wne="http://schemas.microsoft.com/office/word/2006/wordml" xmlns:wps="http://schemas.microsoft.com/office/word/2010/wordprocessingShape" mc:Ignorable="w14 w15 wp14">
   <w:background w:color="FFFFFF"/>
   <w:body>
     <w:p>
@@ -515,14 +515,16 @@
                 <w:color w:val="000000"/>
                 <w:sz w:val="22"/>
                 <w:szCs w:val="22"/>
-              </w:rPr>
-            </w:pPr>
-            <w:r>
-              <w:rPr>
-                <w:rFonts w:ascii="Calibri" w:hAnsi="Calibri" w:cs="Calibri"/>
-                <w:color w:val="000000"/>
-                <w:sz w:val="22"/>
-                <w:szCs w:val="22"/>
+                <w:highlight w:val="green"/>
+              </w:rPr>
+            </w:pPr>
+            <w:r>
+              <w:rPr>
+                <w:rFonts w:ascii="Calibri" w:hAnsi="Calibri" w:cs="Calibri"/>
+                <w:color w:val="000000"/>
+                <w:sz w:val="22"/>
+                <w:szCs w:val="22"/>
+                <w:highlight w:val="green"/>
               </w:rPr>
               <w:t>-&gt;div1-&gt;p-&gt;name</w:t>
             </w:r>
@@ -531,13 +533,17 @@
             <w:pPr>
               <w:pStyle w:val="NormalWeb"/>
               <w:spacing w:before="0" w:beforeAutospacing="0" w:after="0" w:afterAutospacing="0"/>
-            </w:pPr>
-            <w:r>
-              <w:rPr>
-                <w:rFonts w:ascii="Calibri" w:hAnsi="Calibri" w:cs="Calibri"/>
-                <w:color w:val="000000"/>
-                <w:sz w:val="22"/>
-                <w:szCs w:val="22"/>
+              <w:rPr>
+                <w:highlight w:val="green"/>
+              </w:rPr>
+            </w:pPr>
+            <w:r>
+              <w:rPr>
+                <w:rFonts w:ascii="Calibri" w:hAnsi="Calibri" w:cs="Calibri"/>
+                <w:color w:val="000000"/>
+                <w:sz w:val="22"/>
+                <w:szCs w:val="22"/>
+                <w:highlight w:val="green"/>
               </w:rPr>
               <w:t>-&gt;div1-&gt;note-&gt;name</w:t>
             </w:r>
@@ -564,14 +570,18 @@
             <w:pPr>
               <w:pStyle w:val="NormalWeb"/>
               <w:spacing w:before="0" w:beforeAutospacing="0" w:after="0" w:afterAutospacing="0"/>
-            </w:pPr>
-            <w:proofErr w:type="spellStart"/>
-            <w:r>
-              <w:rPr>
-                <w:rFonts w:ascii="Calibri" w:hAnsi="Calibri" w:cs="Calibri"/>
-                <w:color w:val="000000"/>
-                <w:sz w:val="22"/>
-                <w:szCs w:val="22"/>
+              <w:rPr>
+                <w:highlight w:val="green"/>
+              </w:rPr>
+            </w:pPr>
+            <w:proofErr w:type="spellStart"/>
+            <w:r>
+              <w:rPr>
+                <w:rFonts w:ascii="Calibri" w:hAnsi="Calibri" w:cs="Calibri"/>
+                <w:color w:val="000000"/>
+                <w:sz w:val="22"/>
+                <w:szCs w:val="22"/>
+                <w:highlight w:val="green"/>
               </w:rPr>
               <w:t>schema:mentions</w:t>
             </w:r>
@@ -582,6 +592,7 @@
                 <w:color w:val="000000"/>
                 <w:sz w:val="22"/>
                 <w:szCs w:val="22"/>
+                <w:highlight w:val="green"/>
               </w:rPr>
               <w:t xml:space="preserve"> [</w:t>
             </w:r>
@@ -592,6 +603,7 @@
                 <w:color w:val="000000"/>
                 <w:sz w:val="22"/>
                 <w:szCs w:val="22"/>
+                <w:highlight w:val="green"/>
               </w:rPr>
               <w:t>schema:Person</w:t>
             </w:r>
@@ -602,6 +614,7 @@
                 <w:color w:val="000000"/>
                 <w:sz w:val="22"/>
                 <w:szCs w:val="22"/>
+                <w:highlight w:val="green"/>
               </w:rPr>
               <w:t>]</w:t>
             </w:r>
@@ -1152,6 +1165,8 @@
               </w:rPr>
               <w:t>]</w:t>
             </w:r>
+            <w:bookmarkStart w:id="0" w:name="_GoBack"/>
+            <w:bookmarkEnd w:id="0"/>
           </w:p>
         </w:tc>
       </w:tr>
@@ -3422,6 +3437,7 @@
         <w:t xml:space="preserve"> to more specific </w:t>
       </w:r>
       <w:proofErr w:type="spellStart"/>
+      <w:proofErr w:type="gramStart"/>
       <w:r>
         <w:rPr>
           <w:rFonts w:ascii="Calibri" w:hAnsi="Calibri" w:cs="Calibri"/>
@@ -3432,6 +3448,7 @@
         <w:t>schema:CreativeWork</w:t>
       </w:r>
       <w:proofErr w:type="spellEnd"/>
+      <w:proofErr w:type="gramEnd"/>
       <w:r>
         <w:rPr>
           <w:rFonts w:ascii="Calibri" w:hAnsi="Calibri" w:cs="Calibri"/>
@@ -6094,7 +6111,47 @@
                 <w:sz w:val="22"/>
                 <w:szCs w:val="22"/>
               </w:rPr>
-              <w:t xml:space="preserve"> [schema:Text or schema:Integer]</w:t>
+              <w:t xml:space="preserve"> [</w:t>
+            </w:r>
+            <w:proofErr w:type="spellStart"/>
+            <w:r>
+              <w:rPr>
+                <w:rFonts w:ascii="Calibri" w:hAnsi="Calibri" w:cs="Calibri"/>
+                <w:color w:val="000000"/>
+                <w:sz w:val="22"/>
+                <w:szCs w:val="22"/>
+              </w:rPr>
+              <w:t>schema:Text</w:t>
+            </w:r>
+            <w:proofErr w:type="spellEnd"/>
+            <w:r>
+              <w:rPr>
+                <w:rFonts w:ascii="Calibri" w:hAnsi="Calibri" w:cs="Calibri"/>
+                <w:color w:val="000000"/>
+                <w:sz w:val="22"/>
+                <w:szCs w:val="22"/>
+              </w:rPr>
+              <w:t xml:space="preserve"> or </w:t>
+            </w:r>
+            <w:proofErr w:type="spellStart"/>
+            <w:r>
+              <w:rPr>
+                <w:rFonts w:ascii="Calibri" w:hAnsi="Calibri" w:cs="Calibri"/>
+                <w:color w:val="000000"/>
+                <w:sz w:val="22"/>
+                <w:szCs w:val="22"/>
+              </w:rPr>
+              <w:t>schema:Integer</w:t>
+            </w:r>
+            <w:proofErr w:type="spellEnd"/>
+            <w:r>
+              <w:rPr>
+                <w:rFonts w:ascii="Calibri" w:hAnsi="Calibri" w:cs="Calibri"/>
+                <w:color w:val="000000"/>
+                <w:sz w:val="22"/>
+                <w:szCs w:val="22"/>
+              </w:rPr>
+              <w:t>]</w:t>
             </w:r>
           </w:p>
         </w:tc>
@@ -16629,8 +16686,6 @@
               </w:rPr>
               <w:t>/TEI/text/body/div1/p/title</w:t>
             </w:r>
-            <w:bookmarkStart w:id="0" w:name="_GoBack"/>
-            <w:bookmarkEnd w:id="0"/>
           </w:p>
         </w:tc>
         <w:tc>
@@ -23028,8 +23083,8 @@
 </file>
 
 <file path=word/numbering.xml><?xml version="1.0" encoding="utf-8"?>
-<w:numbering xmlns:wpc="http://schemas.microsoft.com/office/word/2010/wordprocessingCanvas" xmlns:cx="http://schemas.microsoft.com/office/drawing/2014/chartex" xmlns:cx1="http://schemas.microsoft.com/office/drawing/2015/9/8/chartex" xmlns:cx2="http://schemas.microsoft.com/office/drawing/2015/10/21/chartex" xmlns:cx3="http://schemas.microsoft.com/office/drawing/2016/5/9/chartex" xmlns:cx4="http://schemas.microsoft.com/office/drawing/2016/5/10/chartex" xmlns:cx5="http://schemas.microsoft.com/office/drawing/2016/5/11/chartex" xmlns:cx6="http://schemas.microsoft.com/office/drawing/2016/5/12/chartex" xmlns:cx7="http://schemas.microsoft.com/office/drawing/2016/5/13/chartex" xmlns:cx8="http://schemas.microsoft.com/office/drawing/2016/5/14/chartex" xmlns:mc="http://schemas.openxmlformats.org/markup-compatibility/2006" xmlns:o="urn:schemas-microsoft-com:office:office" xmlns:r="http://schemas.openxmlformats.org/officeDocument/2006/relationships" xmlns:m="http://schemas.openxmlformats.org/officeDocument/2006/math" xmlns:v="urn:schemas-microsoft-com:vml" xmlns:wp14="http://schemas.microsoft.com/office/word/2010/wordprocessingDrawing" xmlns:wp="http://schemas.openxmlformats.org/drawingml/2006/wordprocessingDrawing" xmlns:w10="urn:schemas-microsoft-com:office:word" xmlns:w="http://schemas.openxmlformats.org/wordprocessingml/2006/main" xmlns:w14="http://schemas.microsoft.com/office/word/2010/wordml" xmlns:w15="http://schemas.microsoft.com/office/word/2012/wordml" xmlns:w16se="http://schemas.microsoft.com/office/word/2015/wordml/symex" xmlns:wpg="http://schemas.microsoft.com/office/word/2010/wordprocessingGroup" xmlns:wpi="http://schemas.microsoft.com/office/word/2010/wordprocessingInk" xmlns:wne="http://schemas.microsoft.com/office/word/2006/wordml" xmlns:wps="http://schemas.microsoft.com/office/word/2010/wordprocessingShape" mc:Ignorable="w14 w15 w16se wp14">
-  <w:abstractNum w:abstractNumId="0" w15:restartNumberingAfterBreak="0">
+<w:numbering xmlns:wpc="http://schemas.microsoft.com/office/word/2010/wordprocessingCanvas" xmlns:mo="http://schemas.microsoft.com/office/mac/office/2008/main" xmlns:mc="http://schemas.openxmlformats.org/markup-compatibility/2006" xmlns:mv="urn:schemas-microsoft-com:mac:vml" xmlns:o="urn:schemas-microsoft-com:office:office" xmlns:r="http://schemas.openxmlformats.org/officeDocument/2006/relationships" xmlns:m="http://schemas.openxmlformats.org/officeDocument/2006/math" xmlns:v="urn:schemas-microsoft-com:vml" xmlns:wp14="http://schemas.microsoft.com/office/word/2010/wordprocessingDrawing" xmlns:wp="http://schemas.openxmlformats.org/drawingml/2006/wordprocessingDrawing" xmlns:w10="urn:schemas-microsoft-com:office:word" xmlns:w="http://schemas.openxmlformats.org/wordprocessingml/2006/main" xmlns:w14="http://schemas.microsoft.com/office/word/2010/wordml" xmlns:w15="http://schemas.microsoft.com/office/word/2012/wordml" xmlns:wpg="http://schemas.microsoft.com/office/word/2010/wordprocessingGroup" xmlns:wpi="http://schemas.microsoft.com/office/word/2010/wordprocessingInk" xmlns:wne="http://schemas.microsoft.com/office/word/2006/wordml" xmlns:wps="http://schemas.microsoft.com/office/word/2010/wordprocessingShape" mc:Ignorable="w14 w15 wp14">
+  <w:abstractNum w:abstractNumId="0">
     <w:nsid w:val="0DB22659"/>
     <w:multiLevelType w:val="hybridMultilevel"/>
     <w:tmpl w:val="5A84E138"/>
@@ -23118,7 +23173,7 @@
       </w:pPr>
     </w:lvl>
   </w:abstractNum>
-  <w:abstractNum w:abstractNumId="1" w15:restartNumberingAfterBreak="0">
+  <w:abstractNum w:abstractNumId="1">
     <w:nsid w:val="12770E97"/>
     <w:multiLevelType w:val="hybridMultilevel"/>
     <w:tmpl w:val="E65AAD72"/>
@@ -23204,7 +23259,7 @@
       </w:pPr>
     </w:lvl>
   </w:abstractNum>
-  <w:abstractNum w:abstractNumId="2" w15:restartNumberingAfterBreak="0">
+  <w:abstractNum w:abstractNumId="2">
     <w:nsid w:val="1A4046E1"/>
     <w:multiLevelType w:val="multilevel"/>
     <w:tmpl w:val="D232744E"/>
@@ -23317,7 +23372,7 @@
       </w:rPr>
     </w:lvl>
   </w:abstractNum>
-  <w:abstractNum w:abstractNumId="3" w15:restartNumberingAfterBreak="0">
+  <w:abstractNum w:abstractNumId="3">
     <w:nsid w:val="35413765"/>
     <w:multiLevelType w:val="hybridMultilevel"/>
     <w:tmpl w:val="C802A6CC"/>
@@ -23403,7 +23458,7 @@
       </w:pPr>
     </w:lvl>
   </w:abstractNum>
-  <w:abstractNum w:abstractNumId="4" w15:restartNumberingAfterBreak="0">
+  <w:abstractNum w:abstractNumId="4">
     <w:nsid w:val="3693736E"/>
     <w:multiLevelType w:val="multilevel"/>
     <w:tmpl w:val="083E8806"/>
@@ -23516,7 +23571,7 @@
       </w:rPr>
     </w:lvl>
   </w:abstractNum>
-  <w:abstractNum w:abstractNumId="5" w15:restartNumberingAfterBreak="0">
+  <w:abstractNum w:abstractNumId="5">
     <w:nsid w:val="3FC3586A"/>
     <w:multiLevelType w:val="hybridMultilevel"/>
     <w:tmpl w:val="46D82BD4"/>
@@ -23605,7 +23660,7 @@
       </w:pPr>
     </w:lvl>
   </w:abstractNum>
-  <w:abstractNum w:abstractNumId="6" w15:restartNumberingAfterBreak="0">
+  <w:abstractNum w:abstractNumId="6">
     <w:nsid w:val="4ED75915"/>
     <w:multiLevelType w:val="hybridMultilevel"/>
     <w:tmpl w:val="36AA86F0"/>
@@ -23694,7 +23749,7 @@
       </w:pPr>
     </w:lvl>
   </w:abstractNum>
-  <w:abstractNum w:abstractNumId="7" w15:restartNumberingAfterBreak="0">
+  <w:abstractNum w:abstractNumId="7">
     <w:nsid w:val="69C03385"/>
     <w:multiLevelType w:val="multilevel"/>
     <w:tmpl w:val="56347770"/>
@@ -23807,7 +23862,7 @@
       </w:rPr>
     </w:lvl>
   </w:abstractNum>
-  <w:abstractNum w:abstractNumId="8" w15:restartNumberingAfterBreak="0">
+  <w:abstractNum w:abstractNumId="8">
     <w:nsid w:val="7A916CBA"/>
     <w:multiLevelType w:val="multilevel"/>
     <w:tmpl w:val="EA5EA01C"/>
@@ -23951,7 +24006,7 @@
 </file>
 
 <file path=word/styles.xml><?xml version="1.0" encoding="utf-8"?>
-<w:styles xmlns:mc="http://schemas.openxmlformats.org/markup-compatibility/2006" xmlns:r="http://schemas.openxmlformats.org/officeDocument/2006/relationships" xmlns:w="http://schemas.openxmlformats.org/wordprocessingml/2006/main" xmlns:w14="http://schemas.microsoft.com/office/word/2010/wordml" xmlns:w15="http://schemas.microsoft.com/office/word/2012/wordml" xmlns:w16se="http://schemas.microsoft.com/office/word/2015/wordml/symex" mc:Ignorable="w14 w15 w16se">
+<w:styles xmlns:mc="http://schemas.openxmlformats.org/markup-compatibility/2006" xmlns:r="http://schemas.openxmlformats.org/officeDocument/2006/relationships" xmlns:w="http://schemas.openxmlformats.org/wordprocessingml/2006/main" xmlns:w14="http://schemas.microsoft.com/office/word/2010/wordml" xmlns:w15="http://schemas.microsoft.com/office/word/2012/wordml" mc:Ignorable="w14 w15">
   <w:docDefaults>
     <w:rPrDefault>
       <w:rPr>
@@ -23968,7 +24023,7 @@
       </w:pPr>
     </w:pPrDefault>
   </w:docDefaults>
-  <w:latentStyles w:defLockedState="0" w:defUIPriority="99" w:defSemiHidden="0" w:defUnhideWhenUsed="0" w:defQFormat="0" w:count="374">
+  <w:latentStyles w:defLockedState="0" w:defUIPriority="99" w:defSemiHidden="0" w:defUnhideWhenUsed="0" w:defQFormat="0" w:count="381">
     <w:lsdException w:name="Normal" w:uiPriority="0" w:qFormat="1"/>
     <w:lsdException w:name="heading 1" w:uiPriority="9" w:qFormat="1"/>
     <w:lsdException w:name="heading 2" w:semiHidden="1" w:uiPriority="9" w:unhideWhenUsed="1" w:qFormat="1"/>
@@ -24341,8 +24396,6 @@
     <w:lsdException w:name="List Table 6 Colorful Accent 6" w:uiPriority="51"/>
     <w:lsdException w:name="List Table 7 Colorful Accent 6" w:uiPriority="52"/>
     <w:lsdException w:name="Mention" w:semiHidden="1" w:unhideWhenUsed="1"/>
-    <w:lsdException w:name="Smart Hyperlink" w:semiHidden="1" w:unhideWhenUsed="1"/>
-    <w:lsdException w:name="Hashtag" w:semiHidden="1" w:unhideWhenUsed="1"/>
   </w:latentStyles>
   <w:style w:type="paragraph" w:default="1" w:styleId="Normal">
     <w:name w:val="Normal"/>
@@ -24516,8 +24569,11 @@
     <w:tblPr>
       <w:tblStyleRowBandSize w:val="1"/>
       <w:tblStyleColBandSize w:val="1"/>
+      <w:tblInd w:w="0" w:type="dxa"/>
       <w:tblCellMar>
+        <w:top w:w="0" w:type="dxa"/>
         <w:left w:w="115" w:type="dxa"/>
+        <w:bottom w:w="0" w:type="dxa"/>
         <w:right w:w="115" w:type="dxa"/>
       </w:tblCellMar>
     </w:tblPr>
@@ -24582,6 +24638,7 @@
       <w:spacing w:after="0" w:line="240" w:lineRule="auto"/>
     </w:pPr>
     <w:tblPr>
+      <w:tblInd w:w="0" w:type="dxa"/>
       <w:tblBorders>
         <w:top w:val="single" w:sz="4" w:space="0" w:color="auto"/>
         <w:left w:val="single" w:sz="4" w:space="0" w:color="auto"/>
@@ -24590,6 +24647,12 @@
         <w:insideH w:val="single" w:sz="4" w:space="0" w:color="auto"/>
         <w:insideV w:val="single" w:sz="4" w:space="0" w:color="auto"/>
       </w:tblBorders>
+      <w:tblCellMar>
+        <w:top w:w="0" w:type="dxa"/>
+        <w:left w:w="108" w:type="dxa"/>
+        <w:bottom w:w="0" w:type="dxa"/>
+        <w:right w:w="108" w:type="dxa"/>
+      </w:tblCellMar>
     </w:tblPr>
   </w:style>
 </w:styles>

</xml_diff>

<commit_message>
Finished most of chronologies, save for a few fields that need clarification
</commit_message>
<xml_diff>
--- a/Mapping-TEI.docx
+++ b/Mapping-TEI.docx
@@ -181,6 +181,7 @@
                 <w:color w:val="000000"/>
                 <w:sz w:val="22"/>
                 <w:szCs w:val="22"/>
+                <w:highlight w:val="cyan"/>
               </w:rPr>
               <w:t>schema:Dataset</w:t>
             </w:r>
@@ -191,6 +192,7 @@
                 <w:color w:val="000000"/>
                 <w:sz w:val="22"/>
                 <w:szCs w:val="22"/>
+                <w:highlight w:val="cyan"/>
               </w:rPr>
               <w:t xml:space="preserve"> {@id/@type for </w:t>
             </w:r>
@@ -201,6 +203,7 @@
                 <w:color w:val="000000"/>
                 <w:sz w:val="22"/>
                 <w:szCs w:val="22"/>
+                <w:highlight w:val="cyan"/>
               </w:rPr>
               <w:t>json+ld</w:t>
             </w:r>
@@ -211,6 +214,7 @@
                 <w:color w:val="000000"/>
                 <w:sz w:val="22"/>
                 <w:szCs w:val="22"/>
+                <w:highlight w:val="cyan"/>
               </w:rPr>
               <w:t>}</w:t>
             </w:r>
@@ -353,6 +357,7 @@
                 <w:color w:val="000000"/>
                 <w:sz w:val="22"/>
                 <w:szCs w:val="22"/>
+                <w:highlight w:val="cyan"/>
               </w:rPr>
               <w:t>schema:inLanguage</w:t>
             </w:r>
@@ -363,6 +368,7 @@
                 <w:color w:val="000000"/>
                 <w:sz w:val="22"/>
                 <w:szCs w:val="22"/>
+                <w:highlight w:val="cyan"/>
               </w:rPr>
               <w:t xml:space="preserve"> “</w:t>
             </w:r>
@@ -373,6 +379,7 @@
                 <w:color w:val="000000"/>
                 <w:sz w:val="22"/>
                 <w:szCs w:val="22"/>
+                <w:highlight w:val="cyan"/>
               </w:rPr>
               <w:t>fr</w:t>
             </w:r>
@@ -383,6 +390,7 @@
                 <w:color w:val="000000"/>
                 <w:sz w:val="22"/>
                 <w:szCs w:val="22"/>
+                <w:highlight w:val="cyan"/>
               </w:rPr>
               <w:t>”</w:t>
             </w:r>
@@ -452,6 +460,7 @@
                 <w:color w:val="000000"/>
                 <w:sz w:val="22"/>
                 <w:szCs w:val="22"/>
+                <w:highlight w:val="cyan"/>
               </w:rPr>
               <w:t>schema:temporalCoverage</w:t>
             </w:r>
@@ -462,6 +471,7 @@
                 <w:color w:val="000000"/>
                 <w:sz w:val="22"/>
                 <w:szCs w:val="22"/>
+                <w:highlight w:val="cyan"/>
               </w:rPr>
               <w:t xml:space="preserve"> [</w:t>
             </w:r>
@@ -472,6 +482,7 @@
                 <w:color w:val="000000"/>
                 <w:sz w:val="22"/>
                 <w:szCs w:val="22"/>
+                <w:highlight w:val="cyan"/>
               </w:rPr>
               <w:t>schema:DateTime</w:t>
             </w:r>
@@ -482,6 +493,7 @@
                 <w:color w:val="000000"/>
                 <w:sz w:val="22"/>
                 <w:szCs w:val="22"/>
+                <w:highlight w:val="cyan"/>
               </w:rPr>
               <w:t>]</w:t>
             </w:r>
@@ -705,6 +717,7 @@
                 <w:color w:val="000000"/>
                 <w:sz w:val="22"/>
                 <w:szCs w:val="22"/>
+                <w:highlight w:val="cyan"/>
               </w:rPr>
               <w:t>schema:mentions</w:t>
             </w:r>
@@ -715,6 +728,7 @@
                 <w:color w:val="000000"/>
                 <w:sz w:val="22"/>
                 <w:szCs w:val="22"/>
+                <w:highlight w:val="cyan"/>
               </w:rPr>
               <w:t xml:space="preserve"> [</w:t>
             </w:r>
@@ -725,6 +739,7 @@
                 <w:color w:val="000000"/>
                 <w:sz w:val="22"/>
                 <w:szCs w:val="22"/>
+                <w:highlight w:val="cyan"/>
               </w:rPr>
               <w:t>schema:CreativeWork</w:t>
             </w:r>
@@ -735,6 +750,7 @@
                 <w:color w:val="000000"/>
                 <w:sz w:val="22"/>
                 <w:szCs w:val="22"/>
+                <w:highlight w:val="cyan"/>
               </w:rPr>
               <w:t>]**</w:t>
             </w:r>
@@ -844,6 +860,7 @@
                 <w:color w:val="000000"/>
                 <w:sz w:val="22"/>
                 <w:szCs w:val="22"/>
+                <w:highlight w:val="cyan"/>
               </w:rPr>
               <w:t>schema:citation</w:t>
             </w:r>
@@ -854,6 +871,7 @@
                 <w:color w:val="000000"/>
                 <w:sz w:val="22"/>
                 <w:szCs w:val="22"/>
+                <w:highlight w:val="cyan"/>
               </w:rPr>
               <w:t xml:space="preserve"> [</w:t>
             </w:r>
@@ -864,6 +882,7 @@
                 <w:color w:val="000000"/>
                 <w:sz w:val="22"/>
                 <w:szCs w:val="22"/>
+                <w:highlight w:val="cyan"/>
               </w:rPr>
               <w:t>schema:CreativeWork</w:t>
             </w:r>
@@ -874,6 +893,7 @@
                 <w:color w:val="000000"/>
                 <w:sz w:val="22"/>
                 <w:szCs w:val="22"/>
+                <w:highlight w:val="cyan"/>
               </w:rPr>
               <w:t>]**</w:t>
             </w:r>
@@ -1003,6 +1023,7 @@
                 <w:color w:val="000000"/>
                 <w:sz w:val="22"/>
                 <w:szCs w:val="22"/>
+                <w:highlight w:val="cyan"/>
               </w:rPr>
               <w:t>schema:headline</w:t>
             </w:r>
@@ -1013,6 +1034,7 @@
                 <w:color w:val="000000"/>
                 <w:sz w:val="22"/>
                 <w:szCs w:val="22"/>
+                <w:highlight w:val="cyan"/>
               </w:rPr>
               <w:t xml:space="preserve"> [</w:t>
             </w:r>
@@ -1023,6 +1045,7 @@
                 <w:color w:val="000000"/>
                 <w:sz w:val="22"/>
                 <w:szCs w:val="22"/>
+                <w:highlight w:val="cyan"/>
               </w:rPr>
               <w:t>schema:Text</w:t>
             </w:r>
@@ -1033,6 +1056,7 @@
                 <w:color w:val="000000"/>
                 <w:sz w:val="22"/>
                 <w:szCs w:val="22"/>
+                <w:highlight w:val="cyan"/>
               </w:rPr>
               <w:t>]</w:t>
             </w:r>
@@ -1132,6 +1156,7 @@
                 <w:color w:val="000000"/>
                 <w:sz w:val="22"/>
                 <w:szCs w:val="22"/>
+                <w:highlight w:val="cyan"/>
               </w:rPr>
               <w:t>schema:name</w:t>
             </w:r>
@@ -1142,6 +1167,7 @@
                 <w:color w:val="000000"/>
                 <w:sz w:val="22"/>
                 <w:szCs w:val="22"/>
+                <w:highlight w:val="cyan"/>
               </w:rPr>
               <w:t xml:space="preserve"> [</w:t>
             </w:r>
@@ -1152,6 +1178,7 @@
                 <w:color w:val="000000"/>
                 <w:sz w:val="22"/>
                 <w:szCs w:val="22"/>
+                <w:highlight w:val="cyan"/>
               </w:rPr>
               <w:t>schema:Text</w:t>
             </w:r>
@@ -1162,11 +1189,10 @@
                 <w:color w:val="000000"/>
                 <w:sz w:val="22"/>
                 <w:szCs w:val="22"/>
+                <w:highlight w:val="cyan"/>
               </w:rPr>
               <w:t>]</w:t>
             </w:r>
-            <w:bookmarkStart w:id="0" w:name="_GoBack"/>
-            <w:bookmarkEnd w:id="0"/>
           </w:p>
         </w:tc>
       </w:tr>
@@ -1197,14 +1223,16 @@
                 <w:color w:val="000000"/>
                 <w:sz w:val="22"/>
                 <w:szCs w:val="22"/>
-              </w:rPr>
-            </w:pPr>
-            <w:r>
-              <w:rPr>
-                <w:rFonts w:ascii="Calibri" w:hAnsi="Calibri" w:cs="Calibri"/>
-                <w:color w:val="000000"/>
-                <w:sz w:val="22"/>
-                <w:szCs w:val="22"/>
+                <w:highlight w:val="green"/>
+              </w:rPr>
+            </w:pPr>
+            <w:r>
+              <w:rPr>
+                <w:rFonts w:ascii="Calibri" w:hAnsi="Calibri" w:cs="Calibri"/>
+                <w:color w:val="000000"/>
+                <w:sz w:val="22"/>
+                <w:szCs w:val="22"/>
+                <w:highlight w:val="green"/>
               </w:rPr>
               <w:t>-&gt;div1-&gt;</w:t>
             </w:r>
@@ -1214,6 +1242,7 @@
                 <w:color w:val="000000"/>
                 <w:sz w:val="22"/>
                 <w:szCs w:val="22"/>
+                <w:highlight w:val="green"/>
               </w:rPr>
               <w:t>(p)-&gt;</w:t>
             </w:r>
@@ -1224,6 +1253,7 @@
                 <w:color w:val="000000"/>
                 <w:sz w:val="22"/>
                 <w:szCs w:val="22"/>
+                <w:highlight w:val="green"/>
               </w:rPr>
               <w:t>bibl</w:t>
             </w:r>
@@ -1234,6 +1264,7 @@
                 <w:color w:val="000000"/>
                 <w:sz w:val="22"/>
                 <w:szCs w:val="22"/>
+                <w:highlight w:val="green"/>
               </w:rPr>
               <w:t>-&gt;author</w:t>
             </w:r>
@@ -1260,14 +1291,18 @@
             <w:pPr>
               <w:pStyle w:val="NormalWeb"/>
               <w:spacing w:before="0" w:beforeAutospacing="0" w:after="0" w:afterAutospacing="0"/>
-            </w:pPr>
-            <w:proofErr w:type="spellStart"/>
-            <w:r>
-              <w:rPr>
-                <w:rFonts w:ascii="Calibri" w:hAnsi="Calibri" w:cs="Calibri"/>
-                <w:color w:val="000000"/>
-                <w:sz w:val="22"/>
-                <w:szCs w:val="22"/>
+              <w:rPr>
+                <w:highlight w:val="green"/>
+              </w:rPr>
+            </w:pPr>
+            <w:proofErr w:type="spellStart"/>
+            <w:r>
+              <w:rPr>
+                <w:rFonts w:ascii="Calibri" w:hAnsi="Calibri" w:cs="Calibri"/>
+                <w:color w:val="000000"/>
+                <w:sz w:val="22"/>
+                <w:szCs w:val="22"/>
+                <w:highlight w:val="green"/>
               </w:rPr>
               <w:t>schema:author</w:t>
             </w:r>
@@ -1278,6 +1313,7 @@
                 <w:color w:val="000000"/>
                 <w:sz w:val="22"/>
                 <w:szCs w:val="22"/>
+                <w:highlight w:val="green"/>
               </w:rPr>
               <w:t xml:space="preserve"> [</w:t>
             </w:r>
@@ -1288,6 +1324,7 @@
                 <w:color w:val="000000"/>
                 <w:sz w:val="22"/>
                 <w:szCs w:val="22"/>
+                <w:highlight w:val="green"/>
               </w:rPr>
               <w:t>schema:Person</w:t>
             </w:r>
@@ -1298,6 +1335,7 @@
                 <w:color w:val="000000"/>
                 <w:sz w:val="22"/>
                 <w:szCs w:val="22"/>
+                <w:highlight w:val="green"/>
               </w:rPr>
               <w:t>]</w:t>
             </w:r>
@@ -1457,6 +1495,7 @@
                 <w:color w:val="000000"/>
                 <w:sz w:val="22"/>
                 <w:szCs w:val="22"/>
+                <w:highlight w:val="cyan"/>
               </w:rPr>
               <w:t>schema:isPartOf</w:t>
             </w:r>
@@ -1467,6 +1506,7 @@
                 <w:color w:val="000000"/>
                 <w:sz w:val="22"/>
                 <w:szCs w:val="22"/>
+                <w:highlight w:val="cyan"/>
               </w:rPr>
               <w:t xml:space="preserve"> [</w:t>
             </w:r>
@@ -1477,6 +1517,7 @@
                 <w:color w:val="000000"/>
                 <w:sz w:val="22"/>
                 <w:szCs w:val="22"/>
+                <w:highlight w:val="cyan"/>
               </w:rPr>
               <w:t>schema:PublicationIssue</w:t>
             </w:r>
@@ -1487,6 +1528,7 @@
                 <w:color w:val="000000"/>
                 <w:sz w:val="22"/>
                 <w:szCs w:val="22"/>
+                <w:highlight w:val="cyan"/>
               </w:rPr>
               <w:t>]</w:t>
             </w:r>
@@ -1542,6 +1584,7 @@
                 <w:color w:val="000000"/>
                 <w:sz w:val="22"/>
                 <w:szCs w:val="22"/>
+                <w:highlight w:val="cyan"/>
               </w:rPr>
               <w:t>schema:dateCreated</w:t>
             </w:r>
@@ -1552,6 +1595,7 @@
                 <w:color w:val="000000"/>
                 <w:sz w:val="22"/>
                 <w:szCs w:val="22"/>
+                <w:highlight w:val="cyan"/>
               </w:rPr>
               <w:t xml:space="preserve"> [</w:t>
             </w:r>
@@ -1562,6 +1606,7 @@
                 <w:color w:val="000000"/>
                 <w:sz w:val="22"/>
                 <w:szCs w:val="22"/>
+                <w:highlight w:val="cyan"/>
               </w:rPr>
               <w:t>schema:DateTime</w:t>
             </w:r>
@@ -1572,6 +1617,7 @@
                 <w:color w:val="000000"/>
                 <w:sz w:val="22"/>
                 <w:szCs w:val="22"/>
+                <w:highlight w:val="cyan"/>
               </w:rPr>
               <w:t>]</w:t>
             </w:r>
@@ -1655,6 +1701,7 @@
                 <w:color w:val="000000"/>
                 <w:sz w:val="22"/>
                 <w:szCs w:val="22"/>
+                <w:highlight w:val="magenta"/>
               </w:rPr>
               <w:t>schema:name</w:t>
             </w:r>
@@ -1665,6 +1712,7 @@
                 <w:color w:val="000000"/>
                 <w:sz w:val="22"/>
                 <w:szCs w:val="22"/>
+                <w:highlight w:val="magenta"/>
               </w:rPr>
               <w:t xml:space="preserve"> [</w:t>
             </w:r>
@@ -1675,6 +1723,7 @@
                 <w:color w:val="000000"/>
                 <w:sz w:val="22"/>
                 <w:szCs w:val="22"/>
+                <w:highlight w:val="magenta"/>
               </w:rPr>
               <w:t>schema:Text</w:t>
             </w:r>
@@ -1685,6 +1734,7 @@
                 <w:color w:val="000000"/>
                 <w:sz w:val="22"/>
                 <w:szCs w:val="22"/>
+                <w:highlight w:val="magenta"/>
               </w:rPr>
               <w:t>]</w:t>
             </w:r>
@@ -1740,6 +1790,7 @@
                 <w:color w:val="000000"/>
                 <w:sz w:val="22"/>
                 <w:szCs w:val="22"/>
+                <w:highlight w:val="green"/>
               </w:rPr>
               <w:t>schema:publisher</w:t>
             </w:r>
@@ -1750,6 +1801,7 @@
                 <w:color w:val="000000"/>
                 <w:sz w:val="22"/>
                 <w:szCs w:val="22"/>
+                <w:highlight w:val="green"/>
               </w:rPr>
               <w:t xml:space="preserve"> [</w:t>
             </w:r>
@@ -1760,6 +1812,7 @@
                 <w:color w:val="000000"/>
                 <w:sz w:val="22"/>
                 <w:szCs w:val="22"/>
+                <w:highlight w:val="green"/>
               </w:rPr>
               <w:t>schema:Organization</w:t>
             </w:r>
@@ -1770,6 +1823,7 @@
                 <w:color w:val="000000"/>
                 <w:sz w:val="22"/>
                 <w:szCs w:val="22"/>
+                <w:highlight w:val="green"/>
               </w:rPr>
               <w:t xml:space="preserve"> or </w:t>
             </w:r>
@@ -1780,6 +1834,7 @@
                 <w:color w:val="000000"/>
                 <w:sz w:val="22"/>
                 <w:szCs w:val="22"/>
+                <w:highlight w:val="green"/>
               </w:rPr>
               <w:t>schema:Person</w:t>
             </w:r>
@@ -1790,6 +1845,7 @@
                 <w:color w:val="000000"/>
                 <w:sz w:val="22"/>
                 <w:szCs w:val="22"/>
+                <w:highlight w:val="green"/>
               </w:rPr>
               <w:t>]</w:t>
             </w:r>
@@ -1848,6 +1904,7 @@
                 <w:color w:val="000000"/>
                 <w:sz w:val="22"/>
                 <w:szCs w:val="22"/>
+                <w:highlight w:val="green"/>
               </w:rPr>
               <w:t>schema:datePublished</w:t>
             </w:r>
@@ -1858,6 +1915,7 @@
                 <w:color w:val="000000"/>
                 <w:sz w:val="22"/>
                 <w:szCs w:val="22"/>
+                <w:highlight w:val="green"/>
               </w:rPr>
               <w:t xml:space="preserve"> [</w:t>
             </w:r>
@@ -1868,6 +1926,7 @@
                 <w:color w:val="000000"/>
                 <w:sz w:val="22"/>
                 <w:szCs w:val="22"/>
+                <w:highlight w:val="green"/>
               </w:rPr>
               <w:t>schema:DateTime</w:t>
             </w:r>
@@ -1878,6 +1937,7 @@
                 <w:color w:val="000000"/>
                 <w:sz w:val="22"/>
                 <w:szCs w:val="22"/>
+                <w:highlight w:val="green"/>
               </w:rPr>
               <w:t>]</w:t>
             </w:r>
@@ -2100,6 +2160,7 @@
                 <w:color w:val="000000"/>
                 <w:sz w:val="22"/>
                 <w:szCs w:val="22"/>
+                <w:highlight w:val="cyan"/>
               </w:rPr>
               <w:t>schema:volumeNumber</w:t>
             </w:r>
@@ -2110,6 +2171,7 @@
                 <w:color w:val="000000"/>
                 <w:sz w:val="22"/>
                 <w:szCs w:val="22"/>
+                <w:highlight w:val="cyan"/>
               </w:rPr>
               <w:t xml:space="preserve"> [</w:t>
             </w:r>
@@ -2120,6 +2182,7 @@
                 <w:color w:val="000000"/>
                 <w:sz w:val="22"/>
                 <w:szCs w:val="22"/>
+                <w:highlight w:val="cyan"/>
               </w:rPr>
               <w:t>schema:Text</w:t>
             </w:r>
@@ -2130,6 +2193,7 @@
                 <w:color w:val="000000"/>
                 <w:sz w:val="22"/>
                 <w:szCs w:val="22"/>
+                <w:highlight w:val="cyan"/>
               </w:rPr>
               <w:t xml:space="preserve"> or </w:t>
             </w:r>
@@ -2140,6 +2204,7 @@
                 <w:color w:val="000000"/>
                 <w:sz w:val="22"/>
                 <w:szCs w:val="22"/>
+                <w:highlight w:val="cyan"/>
               </w:rPr>
               <w:t>schema:Integer</w:t>
             </w:r>
@@ -2150,6 +2215,7 @@
                 <w:color w:val="000000"/>
                 <w:sz w:val="22"/>
                 <w:szCs w:val="22"/>
+                <w:highlight w:val="cyan"/>
               </w:rPr>
               <w:t>]</w:t>
             </w:r>
@@ -2448,6 +2514,7 @@
                 <w:color w:val="000000"/>
                 <w:sz w:val="22"/>
                 <w:szCs w:val="22"/>
+                <w:highlight w:val="cyan"/>
               </w:rPr>
               <w:t>schema:pageStart</w:t>
             </w:r>
@@ -2458,6 +2525,7 @@
                 <w:color w:val="000000"/>
                 <w:sz w:val="22"/>
                 <w:szCs w:val="22"/>
+                <w:highlight w:val="cyan"/>
               </w:rPr>
               <w:t xml:space="preserve"> [</w:t>
             </w:r>
@@ -2468,6 +2536,7 @@
                 <w:color w:val="000000"/>
                 <w:sz w:val="22"/>
                 <w:szCs w:val="22"/>
+                <w:highlight w:val="cyan"/>
               </w:rPr>
               <w:t>schema:Integer</w:t>
             </w:r>
@@ -2478,6 +2547,7 @@
                 <w:color w:val="000000"/>
                 <w:sz w:val="22"/>
                 <w:szCs w:val="22"/>
+                <w:highlight w:val="cyan"/>
               </w:rPr>
               <w:t xml:space="preserve"> or </w:t>
             </w:r>
@@ -2488,6 +2558,7 @@
                 <w:color w:val="000000"/>
                 <w:sz w:val="22"/>
                 <w:szCs w:val="22"/>
+                <w:highlight w:val="cyan"/>
               </w:rPr>
               <w:t>schema:Text</w:t>
             </w:r>
@@ -2498,6 +2569,7 @@
                 <w:color w:val="000000"/>
                 <w:sz w:val="22"/>
                 <w:szCs w:val="22"/>
+                <w:highlight w:val="cyan"/>
               </w:rPr>
               <w:t>]</w:t>
             </w:r>
@@ -2622,6 +2694,7 @@
                 <w:color w:val="000000"/>
                 <w:sz w:val="22"/>
                 <w:szCs w:val="22"/>
+                <w:highlight w:val="cyan"/>
               </w:rPr>
               <w:t>schema:pageEnd</w:t>
             </w:r>
@@ -2632,6 +2705,7 @@
                 <w:color w:val="000000"/>
                 <w:sz w:val="22"/>
                 <w:szCs w:val="22"/>
+                <w:highlight w:val="cyan"/>
               </w:rPr>
               <w:t xml:space="preserve"> [</w:t>
             </w:r>
@@ -2642,6 +2716,7 @@
                 <w:color w:val="000000"/>
                 <w:sz w:val="22"/>
                 <w:szCs w:val="22"/>
+                <w:highlight w:val="cyan"/>
               </w:rPr>
               <w:t>schema:Integer</w:t>
             </w:r>
@@ -2652,6 +2727,7 @@
                 <w:color w:val="000000"/>
                 <w:sz w:val="22"/>
                 <w:szCs w:val="22"/>
+                <w:highlight w:val="cyan"/>
               </w:rPr>
               <w:t xml:space="preserve"> or </w:t>
             </w:r>
@@ -2662,6 +2738,7 @@
                 <w:color w:val="000000"/>
                 <w:sz w:val="22"/>
                 <w:szCs w:val="22"/>
+                <w:highlight w:val="cyan"/>
               </w:rPr>
               <w:t>schema:Text</w:t>
             </w:r>
@@ -2672,6 +2749,7 @@
                 <w:color w:val="000000"/>
                 <w:sz w:val="22"/>
                 <w:szCs w:val="22"/>
+                <w:highlight w:val="cyan"/>
               </w:rPr>
               <w:t>]</w:t>
             </w:r>
@@ -2745,6 +2823,7 @@
                 <w:color w:val="000000"/>
                 <w:sz w:val="22"/>
                 <w:szCs w:val="22"/>
+                <w:highlight w:val="cyan"/>
               </w:rPr>
               <w:t>schema:isPartOf</w:t>
             </w:r>
@@ -2755,6 +2834,7 @@
                 <w:color w:val="000000"/>
                 <w:sz w:val="22"/>
                 <w:szCs w:val="22"/>
+                <w:highlight w:val="cyan"/>
               </w:rPr>
               <w:t xml:space="preserve"> [</w:t>
             </w:r>
@@ -2765,6 +2845,7 @@
                 <w:color w:val="000000"/>
                 <w:sz w:val="22"/>
                 <w:szCs w:val="22"/>
+                <w:highlight w:val="cyan"/>
               </w:rPr>
               <w:t>schema:PublicationVolume</w:t>
             </w:r>
@@ -2775,6 +2856,7 @@
                 <w:color w:val="000000"/>
                 <w:sz w:val="22"/>
                 <w:szCs w:val="22"/>
+                <w:highlight w:val="cyan"/>
               </w:rPr>
               <w:t>]</w:t>
             </w:r>
@@ -2935,6 +3017,7 @@
                 <w:color w:val="000000"/>
                 <w:sz w:val="22"/>
                 <w:szCs w:val="22"/>
+                <w:highlight w:val="cyan"/>
               </w:rPr>
               <w:t>schema:datePublished</w:t>
             </w:r>
@@ -2945,6 +3028,7 @@
                 <w:color w:val="000000"/>
                 <w:sz w:val="22"/>
                 <w:szCs w:val="22"/>
+                <w:highlight w:val="cyan"/>
               </w:rPr>
               <w:t xml:space="preserve"> [</w:t>
             </w:r>
@@ -2955,6 +3039,7 @@
                 <w:color w:val="000000"/>
                 <w:sz w:val="22"/>
                 <w:szCs w:val="22"/>
+                <w:highlight w:val="cyan"/>
               </w:rPr>
               <w:t>schema:DateTime</w:t>
             </w:r>
@@ -2965,6 +3050,7 @@
                 <w:color w:val="000000"/>
                 <w:sz w:val="22"/>
                 <w:szCs w:val="22"/>
+                <w:highlight w:val="cyan"/>
               </w:rPr>
               <w:t>]</w:t>
             </w:r>
@@ -3024,6 +3110,7 @@
                 <w:color w:val="000000"/>
                 <w:sz w:val="22"/>
                 <w:szCs w:val="22"/>
+                <w:highlight w:val="cyan"/>
               </w:rPr>
               <w:t>schema:volumeNumber</w:t>
             </w:r>
@@ -3034,6 +3121,7 @@
                 <w:color w:val="000000"/>
                 <w:sz w:val="22"/>
                 <w:szCs w:val="22"/>
+                <w:highlight w:val="cyan"/>
               </w:rPr>
               <w:t xml:space="preserve"> [</w:t>
             </w:r>
@@ -3044,6 +3132,7 @@
                 <w:color w:val="000000"/>
                 <w:sz w:val="22"/>
                 <w:szCs w:val="22"/>
+                <w:highlight w:val="cyan"/>
               </w:rPr>
               <w:t>schema:Text</w:t>
             </w:r>
@@ -3054,6 +3143,7 @@
                 <w:color w:val="000000"/>
                 <w:sz w:val="22"/>
                 <w:szCs w:val="22"/>
+                <w:highlight w:val="cyan"/>
               </w:rPr>
               <w:t xml:space="preserve"> or </w:t>
             </w:r>
@@ -3064,6 +3154,7 @@
                 <w:color w:val="000000"/>
                 <w:sz w:val="22"/>
                 <w:szCs w:val="22"/>
+                <w:highlight w:val="cyan"/>
               </w:rPr>
               <w:t>schema:Integer</w:t>
             </w:r>
@@ -3074,6 +3165,7 @@
                 <w:color w:val="000000"/>
                 <w:sz w:val="22"/>
                 <w:szCs w:val="22"/>
+                <w:highlight w:val="cyan"/>
               </w:rPr>
               <w:t>]</w:t>
             </w:r>
@@ -3234,6 +3326,7 @@
                 <w:color w:val="000000"/>
                 <w:sz w:val="22"/>
                 <w:szCs w:val="22"/>
+                <w:highlight w:val="cyan"/>
               </w:rPr>
               <w:t>schema:pageStart</w:t>
             </w:r>
@@ -3244,6 +3337,7 @@
                 <w:color w:val="000000"/>
                 <w:sz w:val="22"/>
                 <w:szCs w:val="22"/>
+                <w:highlight w:val="cyan"/>
               </w:rPr>
               <w:t xml:space="preserve"> [</w:t>
             </w:r>
@@ -3254,6 +3348,7 @@
                 <w:color w:val="000000"/>
                 <w:sz w:val="22"/>
                 <w:szCs w:val="22"/>
+                <w:highlight w:val="cyan"/>
               </w:rPr>
               <w:t>schema:Integer</w:t>
             </w:r>
@@ -3264,6 +3359,7 @@
                 <w:color w:val="000000"/>
                 <w:sz w:val="22"/>
                 <w:szCs w:val="22"/>
+                <w:highlight w:val="cyan"/>
               </w:rPr>
               <w:t xml:space="preserve"> or </w:t>
             </w:r>
@@ -3274,6 +3370,7 @@
                 <w:color w:val="000000"/>
                 <w:sz w:val="22"/>
                 <w:szCs w:val="22"/>
+                <w:highlight w:val="cyan"/>
               </w:rPr>
               <w:t>schema:Text</w:t>
             </w:r>
@@ -3284,6 +3381,7 @@
                 <w:color w:val="000000"/>
                 <w:sz w:val="22"/>
                 <w:szCs w:val="22"/>
+                <w:highlight w:val="cyan"/>
               </w:rPr>
               <w:t>]</w:t>
             </w:r>
@@ -3339,6 +3437,7 @@
                 <w:color w:val="000000"/>
                 <w:sz w:val="22"/>
                 <w:szCs w:val="22"/>
+                <w:highlight w:val="cyan"/>
               </w:rPr>
               <w:t>schema:pageEnd</w:t>
             </w:r>
@@ -3349,6 +3448,7 @@
                 <w:color w:val="000000"/>
                 <w:sz w:val="22"/>
                 <w:szCs w:val="22"/>
+                <w:highlight w:val="cyan"/>
               </w:rPr>
               <w:t xml:space="preserve"> [</w:t>
             </w:r>
@@ -3359,6 +3459,7 @@
                 <w:color w:val="000000"/>
                 <w:sz w:val="22"/>
                 <w:szCs w:val="22"/>
+                <w:highlight w:val="cyan"/>
               </w:rPr>
               <w:t>schema:Integer</w:t>
             </w:r>
@@ -3369,6 +3470,7 @@
                 <w:color w:val="000000"/>
                 <w:sz w:val="22"/>
                 <w:szCs w:val="22"/>
+                <w:highlight w:val="cyan"/>
               </w:rPr>
               <w:t xml:space="preserve"> or </w:t>
             </w:r>
@@ -3379,6 +3481,7 @@
                 <w:color w:val="000000"/>
                 <w:sz w:val="22"/>
                 <w:szCs w:val="22"/>
+                <w:highlight w:val="cyan"/>
               </w:rPr>
               <w:t>schema:Text</w:t>
             </w:r>
@@ -3389,6 +3492,7 @@
                 <w:color w:val="000000"/>
                 <w:sz w:val="22"/>
                 <w:szCs w:val="22"/>
+                <w:highlight w:val="cyan"/>
               </w:rPr>
               <w:t>]</w:t>
             </w:r>
@@ -22760,7 +22864,7 @@
     </w:p>
     <w:tbl>
       <w:tblPr>
-        <w:tblStyle w:val="a"/>
+        <w:tblStyle w:val="1"/>
         <w:tblW w:w="9350" w:type="dxa"/>
         <w:tblInd w:w="-115" w:type="dxa"/>
         <w:tblBorders>
@@ -23071,7 +23175,51 @@
     <w:p/>
     <w:p/>
     <w:p/>
-    <w:p/>
+    <w:p>
+      <w:r>
+        <w:t>Color Key:</w:t>
+      </w:r>
+    </w:p>
+    <w:p>
+      <w:r>
+        <w:rPr>
+          <w:highlight w:val="cyan"/>
+        </w:rPr>
+        <w:t>Done</w:t>
+      </w:r>
+    </w:p>
+    <w:p>
+      <w:r>
+        <w:rPr>
+          <w:highlight w:val="green"/>
+        </w:rPr>
+        <w:t>Skipped</w:t>
+      </w:r>
+    </w:p>
+    <w:p>
+      <w:bookmarkStart w:id="0" w:name="_GoBack"/>
+      <w:bookmarkEnd w:id="0"/>
+      <w:r>
+        <w:rPr>
+          <w:highlight w:val="magenta"/>
+        </w:rPr>
+        <w:t xml:space="preserve">Done </w:t>
+      </w:r>
+      <w:proofErr w:type="gramStart"/>
+      <w:r>
+        <w:rPr>
+          <w:highlight w:val="magenta"/>
+        </w:rPr>
+        <w:t>But</w:t>
+      </w:r>
+      <w:proofErr w:type="gramEnd"/>
+      <w:r>
+        <w:rPr>
+          <w:highlight w:val="magenta"/>
+        </w:rPr>
+        <w:t xml:space="preserve"> Have Questions About</w:t>
+      </w:r>
+    </w:p>
     <w:sectPr>
       <w:pgSz w:w="12240" w:h="15840"/>
       <w:pgMar w:top="1440" w:right="1440" w:bottom="1440" w:left="1440" w:header="720" w:footer="720" w:gutter="0"/>
@@ -24561,7 +24709,8 @@
       <w:szCs w:val="48"/>
     </w:rPr>
   </w:style>
-  <w:style w:type="table" w:customStyle="1" w:styleId="a">
+  <w:style w:type="table" w:customStyle="1" w:styleId="1">
+    <w:name w:val="1"/>
     <w:basedOn w:val="TableNormal"/>
     <w:pPr>
       <w:spacing w:after="0" w:line="240" w:lineRule="auto"/>

</xml_diff>

<commit_message>
Added most fields for Bibliographies
</commit_message>
<xml_diff>
--- a/Mapping-TEI.docx
+++ b/Mapping-TEI.docx
@@ -270,6 +270,7 @@
                 <w:color w:val="000000"/>
                 <w:sz w:val="22"/>
                 <w:szCs w:val="22"/>
+                <w:highlight w:val="magenta"/>
               </w:rPr>
               <w:t>schema:author</w:t>
             </w:r>
@@ -280,6 +281,7 @@
                 <w:color w:val="000000"/>
                 <w:sz w:val="22"/>
                 <w:szCs w:val="22"/>
+                <w:highlight w:val="magenta"/>
               </w:rPr>
               <w:t xml:space="preserve"> &lt;</w:t>
             </w:r>
@@ -291,6 +293,7 @@
                   <w:color w:val="6611CC"/>
                   <w:sz w:val="20"/>
                   <w:szCs w:val="20"/>
+                  <w:highlight w:val="magenta"/>
                   <w:shd w:val="clear" w:color="auto" w:fill="F5F5F5"/>
                 </w:rPr>
                 <w:t>http://viaf.org/viaf/44300868</w:t>
@@ -302,8 +305,18 @@
                 <w:color w:val="000000"/>
                 <w:sz w:val="22"/>
                 <w:szCs w:val="22"/>
-              </w:rPr>
-              <w:t xml:space="preserve">&gt; </w:t>
+                <w:highlight w:val="magenta"/>
+              </w:rPr>
+              <w:t>&gt;</w:t>
+            </w:r>
+            <w:r>
+              <w:rPr>
+                <w:rFonts w:ascii="Calibri" w:hAnsi="Calibri" w:cs="Calibri"/>
+                <w:color w:val="000000"/>
+                <w:sz w:val="22"/>
+                <w:szCs w:val="22"/>
+              </w:rPr>
+              <w:t xml:space="preserve"> </w:t>
             </w:r>
           </w:p>
         </w:tc>
@@ -527,16 +540,14 @@
                 <w:color w:val="000000"/>
                 <w:sz w:val="22"/>
                 <w:szCs w:val="22"/>
-                <w:highlight w:val="green"/>
-              </w:rPr>
-            </w:pPr>
-            <w:r>
-              <w:rPr>
-                <w:rFonts w:ascii="Calibri" w:hAnsi="Calibri" w:cs="Calibri"/>
-                <w:color w:val="000000"/>
-                <w:sz w:val="22"/>
-                <w:szCs w:val="22"/>
-                <w:highlight w:val="green"/>
+              </w:rPr>
+            </w:pPr>
+            <w:r>
+              <w:rPr>
+                <w:rFonts w:ascii="Calibri" w:hAnsi="Calibri" w:cs="Calibri"/>
+                <w:color w:val="000000"/>
+                <w:sz w:val="22"/>
+                <w:szCs w:val="22"/>
               </w:rPr>
               <w:t>-&gt;div1-&gt;p-&gt;name</w:t>
             </w:r>
@@ -555,7 +566,6 @@
                 <w:color w:val="000000"/>
                 <w:sz w:val="22"/>
                 <w:szCs w:val="22"/>
-                <w:highlight w:val="green"/>
               </w:rPr>
               <w:t>-&gt;div1-&gt;note-&gt;name</w:t>
             </w:r>
@@ -1232,7 +1242,6 @@
                 <w:color w:val="000000"/>
                 <w:sz w:val="22"/>
                 <w:szCs w:val="22"/>
-                <w:highlight w:val="green"/>
               </w:rPr>
               <w:t>-&gt;div1-&gt;</w:t>
             </w:r>
@@ -1242,7 +1251,6 @@
                 <w:color w:val="000000"/>
                 <w:sz w:val="22"/>
                 <w:szCs w:val="22"/>
-                <w:highlight w:val="green"/>
               </w:rPr>
               <w:t>(p)-&gt;</w:t>
             </w:r>
@@ -1253,7 +1261,6 @@
                 <w:color w:val="000000"/>
                 <w:sz w:val="22"/>
                 <w:szCs w:val="22"/>
-                <w:highlight w:val="green"/>
               </w:rPr>
               <w:t>bibl</w:t>
             </w:r>
@@ -1264,7 +1271,6 @@
                 <w:color w:val="000000"/>
                 <w:sz w:val="22"/>
                 <w:szCs w:val="22"/>
-                <w:highlight w:val="green"/>
               </w:rPr>
               <w:t>-&gt;author</w:t>
             </w:r>
@@ -2912,6 +2918,7 @@
                 <w:color w:val="000000"/>
                 <w:sz w:val="22"/>
                 <w:szCs w:val="22"/>
+                <w:highlight w:val="green"/>
               </w:rPr>
               <w:t>schema:publisher</w:t>
             </w:r>
@@ -2922,6 +2929,7 @@
                 <w:color w:val="000000"/>
                 <w:sz w:val="22"/>
                 <w:szCs w:val="22"/>
+                <w:highlight w:val="green"/>
               </w:rPr>
               <w:t xml:space="preserve"> [</w:t>
             </w:r>
@@ -2932,6 +2940,7 @@
                 <w:color w:val="000000"/>
                 <w:sz w:val="22"/>
                 <w:szCs w:val="22"/>
+                <w:highlight w:val="green"/>
               </w:rPr>
               <w:t>schema:Organization</w:t>
             </w:r>
@@ -2942,6 +2951,7 @@
                 <w:color w:val="000000"/>
                 <w:sz w:val="22"/>
                 <w:szCs w:val="22"/>
+                <w:highlight w:val="green"/>
               </w:rPr>
               <w:t xml:space="preserve"> or </w:t>
             </w:r>
@@ -2952,6 +2962,7 @@
                 <w:color w:val="000000"/>
                 <w:sz w:val="22"/>
                 <w:szCs w:val="22"/>
+                <w:highlight w:val="green"/>
               </w:rPr>
               <w:t>schema:Person</w:t>
             </w:r>
@@ -2962,6 +2973,7 @@
                 <w:color w:val="000000"/>
                 <w:sz w:val="22"/>
                 <w:szCs w:val="22"/>
+                <w:highlight w:val="green"/>
               </w:rPr>
               <w:t>]</w:t>
             </w:r>
@@ -3766,6 +3778,7 @@
                 <w:color w:val="000000"/>
                 <w:sz w:val="22"/>
                 <w:szCs w:val="22"/>
+                <w:highlight w:val="cyan"/>
               </w:rPr>
               <w:t>schema:Dataset</w:t>
             </w:r>
@@ -3776,6 +3789,7 @@
                 <w:color w:val="000000"/>
                 <w:sz w:val="22"/>
                 <w:szCs w:val="22"/>
+                <w:highlight w:val="cyan"/>
               </w:rPr>
               <w:t xml:space="preserve"> {@id/@type for </w:t>
             </w:r>
@@ -3786,6 +3800,7 @@
                 <w:color w:val="000000"/>
                 <w:sz w:val="22"/>
                 <w:szCs w:val="22"/>
+                <w:highlight w:val="cyan"/>
               </w:rPr>
               <w:t>json+ld</w:t>
             </w:r>
@@ -3796,6 +3811,7 @@
                 <w:color w:val="000000"/>
                 <w:sz w:val="22"/>
                 <w:szCs w:val="22"/>
+                <w:highlight w:val="cyan"/>
               </w:rPr>
               <w:t>}</w:t>
             </w:r>
@@ -3926,6 +3942,7 @@
                 <w:color w:val="000000"/>
                 <w:sz w:val="22"/>
                 <w:szCs w:val="22"/>
+                <w:highlight w:val="green"/>
               </w:rPr>
               <w:t>schema:name</w:t>
             </w:r>
@@ -3936,6 +3953,7 @@
                 <w:color w:val="000000"/>
                 <w:sz w:val="22"/>
                 <w:szCs w:val="22"/>
+                <w:highlight w:val="green"/>
               </w:rPr>
               <w:t xml:space="preserve"> [</w:t>
             </w:r>
@@ -3946,6 +3964,7 @@
                 <w:color w:val="000000"/>
                 <w:sz w:val="22"/>
                 <w:szCs w:val="22"/>
+                <w:highlight w:val="green"/>
               </w:rPr>
               <w:t>schema:Text</w:t>
             </w:r>
@@ -3956,6 +3975,7 @@
                 <w:color w:val="000000"/>
                 <w:sz w:val="22"/>
                 <w:szCs w:val="22"/>
+                <w:highlight w:val="green"/>
               </w:rPr>
               <w:t>]</w:t>
             </w:r>
@@ -4105,6 +4125,7 @@
                 <w:color w:val="000000"/>
                 <w:sz w:val="22"/>
                 <w:szCs w:val="22"/>
+                <w:highlight w:val="magenta"/>
               </w:rPr>
               <w:t>schema:author</w:t>
             </w:r>
@@ -4115,6 +4136,7 @@
                 <w:color w:val="000000"/>
                 <w:sz w:val="22"/>
                 <w:szCs w:val="22"/>
+                <w:highlight w:val="magenta"/>
               </w:rPr>
               <w:t xml:space="preserve"> &lt;</w:t>
             </w:r>
@@ -4126,6 +4148,7 @@
                   <w:color w:val="6611CC"/>
                   <w:sz w:val="20"/>
                   <w:szCs w:val="20"/>
+                  <w:highlight w:val="magenta"/>
                   <w:shd w:val="clear" w:color="auto" w:fill="F5F5F5"/>
                 </w:rPr>
                 <w:t>http://viaf.org/viaf/44300868</w:t>
@@ -4137,8 +4160,18 @@
                 <w:color w:val="000000"/>
                 <w:sz w:val="22"/>
                 <w:szCs w:val="22"/>
-              </w:rPr>
-              <w:t xml:space="preserve">&gt; </w:t>
+                <w:highlight w:val="magenta"/>
+              </w:rPr>
+              <w:t>&gt;</w:t>
+            </w:r>
+            <w:r>
+              <w:rPr>
+                <w:rFonts w:ascii="Calibri" w:hAnsi="Calibri" w:cs="Calibri"/>
+                <w:color w:val="000000"/>
+                <w:sz w:val="22"/>
+                <w:szCs w:val="22"/>
+              </w:rPr>
+              <w:t xml:space="preserve"> </w:t>
             </w:r>
           </w:p>
         </w:tc>
@@ -4266,6 +4299,7 @@
                 <w:color w:val="000000"/>
                 <w:sz w:val="22"/>
                 <w:szCs w:val="22"/>
+                <w:highlight w:val="cyan"/>
               </w:rPr>
               <w:t>schema:dateCreated</w:t>
             </w:r>
@@ -4276,6 +4310,7 @@
                 <w:color w:val="000000"/>
                 <w:sz w:val="22"/>
                 <w:szCs w:val="22"/>
+                <w:highlight w:val="cyan"/>
               </w:rPr>
               <w:t xml:space="preserve"> [</w:t>
             </w:r>
@@ -4286,6 +4321,7 @@
                 <w:color w:val="000000"/>
                 <w:sz w:val="22"/>
                 <w:szCs w:val="22"/>
+                <w:highlight w:val="cyan"/>
               </w:rPr>
               <w:t>schema:DateTime</w:t>
             </w:r>
@@ -4296,6 +4332,7 @@
                 <w:color w:val="000000"/>
                 <w:sz w:val="22"/>
                 <w:szCs w:val="22"/>
+                <w:highlight w:val="cyan"/>
               </w:rPr>
               <w:t>]</w:t>
             </w:r>
@@ -4365,6 +4402,7 @@
                 <w:color w:val="000000"/>
                 <w:sz w:val="22"/>
                 <w:szCs w:val="22"/>
+                <w:highlight w:val="cyan"/>
               </w:rPr>
               <w:t>schema:temportalCoverage</w:t>
             </w:r>
@@ -4375,6 +4413,7 @@
                 <w:color w:val="000000"/>
                 <w:sz w:val="22"/>
                 <w:szCs w:val="22"/>
+                <w:highlight w:val="cyan"/>
               </w:rPr>
               <w:t xml:space="preserve"> [</w:t>
             </w:r>
@@ -4385,6 +4424,7 @@
                 <w:color w:val="000000"/>
                 <w:sz w:val="22"/>
                 <w:szCs w:val="22"/>
+                <w:highlight w:val="cyan"/>
               </w:rPr>
               <w:t>schema:DateTime</w:t>
             </w:r>
@@ -4395,6 +4435,7 @@
                 <w:color w:val="000000"/>
                 <w:sz w:val="22"/>
                 <w:szCs w:val="22"/>
+                <w:highlight w:val="cyan"/>
               </w:rPr>
               <w:t>]</w:t>
             </w:r>
@@ -4485,6 +4526,7 @@
                 <w:color w:val="000000"/>
                 <w:sz w:val="22"/>
                 <w:szCs w:val="22"/>
+                <w:highlight w:val="cyan"/>
               </w:rPr>
               <w:t>schema:mentions</w:t>
             </w:r>
@@ -4495,6 +4537,7 @@
                 <w:color w:val="000000"/>
                 <w:sz w:val="22"/>
                 <w:szCs w:val="22"/>
+                <w:highlight w:val="cyan"/>
               </w:rPr>
               <w:t xml:space="preserve"> [</w:t>
             </w:r>
@@ -4505,6 +4548,7 @@
                 <w:color w:val="000000"/>
                 <w:sz w:val="22"/>
                 <w:szCs w:val="22"/>
+                <w:highlight w:val="cyan"/>
               </w:rPr>
               <w:t>schema:CreativeWork</w:t>
             </w:r>
@@ -4515,6 +4559,7 @@
                 <w:color w:val="000000"/>
                 <w:sz w:val="22"/>
                 <w:szCs w:val="22"/>
+                <w:highlight w:val="cyan"/>
               </w:rPr>
               <w:t>]**</w:t>
             </w:r>
@@ -4605,6 +4650,7 @@
                 <w:color w:val="000000"/>
                 <w:sz w:val="22"/>
                 <w:szCs w:val="22"/>
+                <w:highlight w:val="green"/>
               </w:rPr>
               <w:t>schema:mentions</w:t>
             </w:r>
@@ -4615,6 +4661,7 @@
                 <w:color w:val="000000"/>
                 <w:sz w:val="22"/>
                 <w:szCs w:val="22"/>
+                <w:highlight w:val="green"/>
               </w:rPr>
               <w:t xml:space="preserve"> [</w:t>
             </w:r>
@@ -4625,6 +4672,7 @@
                 <w:color w:val="000000"/>
                 <w:sz w:val="22"/>
                 <w:szCs w:val="22"/>
+                <w:highlight w:val="green"/>
               </w:rPr>
               <w:t>schema:Person</w:t>
             </w:r>
@@ -4635,6 +4683,7 @@
                 <w:color w:val="000000"/>
                 <w:sz w:val="22"/>
                 <w:szCs w:val="22"/>
+                <w:highlight w:val="green"/>
               </w:rPr>
               <w:t>]</w:t>
             </w:r>
@@ -4779,6 +4828,7 @@
                 <w:color w:val="000000"/>
                 <w:sz w:val="22"/>
                 <w:szCs w:val="22"/>
+                <w:highlight w:val="cyan"/>
               </w:rPr>
               <w:t>schema:citation</w:t>
             </w:r>
@@ -4789,6 +4839,7 @@
                 <w:color w:val="000000"/>
                 <w:sz w:val="22"/>
                 <w:szCs w:val="22"/>
+                <w:highlight w:val="cyan"/>
               </w:rPr>
               <w:t xml:space="preserve"> [</w:t>
             </w:r>
@@ -4799,6 +4850,7 @@
                 <w:color w:val="000000"/>
                 <w:sz w:val="22"/>
                 <w:szCs w:val="22"/>
+                <w:highlight w:val="cyan"/>
               </w:rPr>
               <w:t>schema:CreativeWork</w:t>
             </w:r>
@@ -4809,6 +4861,7 @@
                 <w:color w:val="000000"/>
                 <w:sz w:val="22"/>
                 <w:szCs w:val="22"/>
+                <w:highlight w:val="cyan"/>
               </w:rPr>
               <w:t>]**</w:t>
             </w:r>
@@ -4938,6 +4991,7 @@
                 <w:color w:val="000000"/>
                 <w:sz w:val="22"/>
                 <w:szCs w:val="22"/>
+                <w:highlight w:val="cyan"/>
               </w:rPr>
               <w:t>schema:headline</w:t>
             </w:r>
@@ -4948,6 +5002,7 @@
                 <w:color w:val="000000"/>
                 <w:sz w:val="22"/>
                 <w:szCs w:val="22"/>
+                <w:highlight w:val="cyan"/>
               </w:rPr>
               <w:t xml:space="preserve"> [</w:t>
             </w:r>
@@ -4958,6 +5013,7 @@
                 <w:color w:val="000000"/>
                 <w:sz w:val="22"/>
                 <w:szCs w:val="22"/>
+                <w:highlight w:val="cyan"/>
               </w:rPr>
               <w:t>schema:Text</w:t>
             </w:r>
@@ -4968,6 +5024,7 @@
                 <w:color w:val="000000"/>
                 <w:sz w:val="22"/>
                 <w:szCs w:val="22"/>
+                <w:highlight w:val="cyan"/>
               </w:rPr>
               <w:t>]</w:t>
             </w:r>
@@ -5067,6 +5124,7 @@
                 <w:color w:val="000000"/>
                 <w:sz w:val="22"/>
                 <w:szCs w:val="22"/>
+                <w:highlight w:val="cyan"/>
               </w:rPr>
               <w:t>schema:name</w:t>
             </w:r>
@@ -5077,6 +5135,7 @@
                 <w:color w:val="000000"/>
                 <w:sz w:val="22"/>
                 <w:szCs w:val="22"/>
+                <w:highlight w:val="cyan"/>
               </w:rPr>
               <w:t xml:space="preserve"> [</w:t>
             </w:r>
@@ -5087,6 +5146,7 @@
                 <w:color w:val="000000"/>
                 <w:sz w:val="22"/>
                 <w:szCs w:val="22"/>
+                <w:highlight w:val="cyan"/>
               </w:rPr>
               <w:t>schema:Text</w:t>
             </w:r>
@@ -5097,6 +5157,7 @@
                 <w:color w:val="000000"/>
                 <w:sz w:val="22"/>
                 <w:szCs w:val="22"/>
+                <w:highlight w:val="cyan"/>
               </w:rPr>
               <w:t>]</w:t>
             </w:r>
@@ -5195,6 +5256,7 @@
                 <w:color w:val="000000"/>
                 <w:sz w:val="22"/>
                 <w:szCs w:val="22"/>
+                <w:highlight w:val="green"/>
               </w:rPr>
               <w:t>schema:author</w:t>
             </w:r>
@@ -5205,6 +5267,7 @@
                 <w:color w:val="000000"/>
                 <w:sz w:val="22"/>
                 <w:szCs w:val="22"/>
+                <w:highlight w:val="green"/>
               </w:rPr>
               <w:t xml:space="preserve"> [</w:t>
             </w:r>
@@ -5215,6 +5278,7 @@
                 <w:color w:val="000000"/>
                 <w:sz w:val="22"/>
                 <w:szCs w:val="22"/>
+                <w:highlight w:val="green"/>
               </w:rPr>
               <w:t>schema:Person</w:t>
             </w:r>
@@ -5225,6 +5289,7 @@
                 <w:color w:val="000000"/>
                 <w:sz w:val="22"/>
                 <w:szCs w:val="22"/>
+                <w:highlight w:val="green"/>
               </w:rPr>
               <w:t>]</w:t>
             </w:r>
@@ -5384,6 +5449,7 @@
                 <w:color w:val="000000"/>
                 <w:sz w:val="22"/>
                 <w:szCs w:val="22"/>
+                <w:highlight w:val="cyan"/>
               </w:rPr>
               <w:t>schema:isPartOf</w:t>
             </w:r>
@@ -5394,6 +5460,7 @@
                 <w:color w:val="000000"/>
                 <w:sz w:val="22"/>
                 <w:szCs w:val="22"/>
+                <w:highlight w:val="cyan"/>
               </w:rPr>
               <w:t xml:space="preserve"> [</w:t>
             </w:r>
@@ -5404,6 +5471,7 @@
                 <w:color w:val="000000"/>
                 <w:sz w:val="22"/>
                 <w:szCs w:val="22"/>
+                <w:highlight w:val="cyan"/>
               </w:rPr>
               <w:t>schema:PublicationIssue</w:t>
             </w:r>
@@ -5414,6 +5482,7 @@
                 <w:color w:val="000000"/>
                 <w:sz w:val="22"/>
                 <w:szCs w:val="22"/>
+                <w:highlight w:val="cyan"/>
               </w:rPr>
               <w:t>]</w:t>
             </w:r>
@@ -5500,6 +5569,7 @@
                 <w:color w:val="000000"/>
                 <w:sz w:val="22"/>
                 <w:szCs w:val="22"/>
+                <w:highlight w:val="magenta"/>
               </w:rPr>
               <w:t xml:space="preserve">schema: </w:t>
             </w:r>
@@ -5510,6 +5580,7 @@
                 <w:color w:val="000000"/>
                 <w:sz w:val="22"/>
                 <w:szCs w:val="22"/>
+                <w:highlight w:val="magenta"/>
               </w:rPr>
               <w:t>locationCreated</w:t>
             </w:r>
@@ -5520,6 +5591,7 @@
                 <w:color w:val="000000"/>
                 <w:sz w:val="22"/>
                 <w:szCs w:val="22"/>
+                <w:highlight w:val="magenta"/>
               </w:rPr>
               <w:t xml:space="preserve"> </w:t>
             </w:r>
@@ -5529,6 +5601,7 @@
                 <w:color w:val="000000"/>
                 <w:sz w:val="22"/>
                 <w:szCs w:val="22"/>
+                <w:highlight w:val="magenta"/>
               </w:rPr>
               <w:t>[</w:t>
             </w:r>
@@ -5539,6 +5612,7 @@
                 <w:color w:val="000000"/>
                 <w:sz w:val="22"/>
                 <w:szCs w:val="22"/>
+                <w:highlight w:val="magenta"/>
               </w:rPr>
               <w:t>schema:P</w:t>
             </w:r>
@@ -5548,6 +5622,7 @@
                 <w:color w:val="000000"/>
                 <w:sz w:val="22"/>
                 <w:szCs w:val="22"/>
+                <w:highlight w:val="magenta"/>
               </w:rPr>
               <w:t>lace</w:t>
             </w:r>
@@ -5558,6 +5633,7 @@
                 <w:color w:val="000000"/>
                 <w:sz w:val="22"/>
                 <w:szCs w:val="22"/>
+                <w:highlight w:val="magenta"/>
               </w:rPr>
               <w:t>]</w:t>
             </w:r>
@@ -5613,6 +5689,7 @@
                 <w:color w:val="000000"/>
                 <w:sz w:val="22"/>
                 <w:szCs w:val="22"/>
+                <w:highlight w:val="cyan"/>
               </w:rPr>
               <w:t>schema:dateCreated</w:t>
             </w:r>
@@ -5623,6 +5700,7 @@
                 <w:color w:val="000000"/>
                 <w:sz w:val="22"/>
                 <w:szCs w:val="22"/>
+                <w:highlight w:val="cyan"/>
               </w:rPr>
               <w:t xml:space="preserve"> [</w:t>
             </w:r>
@@ -5633,6 +5711,7 @@
                 <w:color w:val="000000"/>
                 <w:sz w:val="22"/>
                 <w:szCs w:val="22"/>
+                <w:highlight w:val="cyan"/>
               </w:rPr>
               <w:t>schema:DateTime</w:t>
             </w:r>
@@ -5643,6 +5722,7 @@
                 <w:color w:val="000000"/>
                 <w:sz w:val="22"/>
                 <w:szCs w:val="22"/>
+                <w:highlight w:val="cyan"/>
               </w:rPr>
               <w:t>]</w:t>
             </w:r>
@@ -5726,6 +5806,7 @@
                 <w:color w:val="000000"/>
                 <w:sz w:val="22"/>
                 <w:szCs w:val="22"/>
+                <w:highlight w:val="magenta"/>
               </w:rPr>
               <w:t>schema:name</w:t>
             </w:r>
@@ -5736,6 +5817,7 @@
                 <w:color w:val="000000"/>
                 <w:sz w:val="22"/>
                 <w:szCs w:val="22"/>
+                <w:highlight w:val="magenta"/>
               </w:rPr>
               <w:t xml:space="preserve"> [</w:t>
             </w:r>
@@ -5746,6 +5828,7 @@
                 <w:color w:val="000000"/>
                 <w:sz w:val="22"/>
                 <w:szCs w:val="22"/>
+                <w:highlight w:val="magenta"/>
               </w:rPr>
               <w:t>schema:Text</w:t>
             </w:r>
@@ -5756,6 +5839,7 @@
                 <w:color w:val="000000"/>
                 <w:sz w:val="22"/>
                 <w:szCs w:val="22"/>
+                <w:highlight w:val="magenta"/>
               </w:rPr>
               <w:t>]</w:t>
             </w:r>
@@ -5851,6 +5935,7 @@
                 <w:color w:val="000000"/>
                 <w:sz w:val="22"/>
                 <w:szCs w:val="22"/>
+                <w:highlight w:val="cyan"/>
               </w:rPr>
               <w:t>schema:publisher</w:t>
             </w:r>
@@ -5861,6 +5946,7 @@
                 <w:color w:val="000000"/>
                 <w:sz w:val="22"/>
                 <w:szCs w:val="22"/>
+                <w:highlight w:val="cyan"/>
               </w:rPr>
               <w:t xml:space="preserve"> [</w:t>
             </w:r>
@@ -5871,6 +5957,7 @@
                 <w:color w:val="000000"/>
                 <w:sz w:val="22"/>
                 <w:szCs w:val="22"/>
+                <w:highlight w:val="cyan"/>
               </w:rPr>
               <w:t>schema:Organization</w:t>
             </w:r>
@@ -5881,6 +5968,7 @@
                 <w:color w:val="000000"/>
                 <w:sz w:val="22"/>
                 <w:szCs w:val="22"/>
+                <w:highlight w:val="cyan"/>
               </w:rPr>
               <w:t xml:space="preserve"> or </w:t>
             </w:r>
@@ -5891,6 +5979,7 @@
                 <w:color w:val="000000"/>
                 <w:sz w:val="22"/>
                 <w:szCs w:val="22"/>
+                <w:highlight w:val="cyan"/>
               </w:rPr>
               <w:t>schema:Person</w:t>
             </w:r>
@@ -5901,6 +5990,7 @@
                 <w:color w:val="000000"/>
                 <w:sz w:val="22"/>
                 <w:szCs w:val="22"/>
+                <w:highlight w:val="cyan"/>
               </w:rPr>
               <w:t>]</w:t>
             </w:r>
@@ -5976,6 +6066,7 @@
                 <w:color w:val="000000"/>
                 <w:sz w:val="22"/>
                 <w:szCs w:val="22"/>
+                <w:highlight w:val="cyan"/>
               </w:rPr>
               <w:t>schema:datePublished</w:t>
             </w:r>
@@ -5986,6 +6077,7 @@
                 <w:color w:val="000000"/>
                 <w:sz w:val="22"/>
                 <w:szCs w:val="22"/>
+                <w:highlight w:val="cyan"/>
               </w:rPr>
               <w:t xml:space="preserve"> [</w:t>
             </w:r>
@@ -5996,6 +6088,7 @@
                 <w:color w:val="000000"/>
                 <w:sz w:val="22"/>
                 <w:szCs w:val="22"/>
+                <w:highlight w:val="cyan"/>
               </w:rPr>
               <w:t>schema:DateTime</w:t>
             </w:r>
@@ -6006,6 +6099,7 @@
                 <w:color w:val="000000"/>
                 <w:sz w:val="22"/>
                 <w:szCs w:val="22"/>
+                <w:highlight w:val="cyan"/>
               </w:rPr>
               <w:t>]</w:t>
             </w:r>
@@ -6204,6 +6298,7 @@
                 <w:color w:val="000000"/>
                 <w:sz w:val="22"/>
                 <w:szCs w:val="22"/>
+                <w:highlight w:val="green"/>
               </w:rPr>
               <w:t>schema:volumeNumber</w:t>
             </w:r>
@@ -6214,6 +6309,7 @@
                 <w:color w:val="000000"/>
                 <w:sz w:val="22"/>
                 <w:szCs w:val="22"/>
+                <w:highlight w:val="green"/>
               </w:rPr>
               <w:t xml:space="preserve"> [</w:t>
             </w:r>
@@ -6224,6 +6320,7 @@
                 <w:color w:val="000000"/>
                 <w:sz w:val="22"/>
                 <w:szCs w:val="22"/>
+                <w:highlight w:val="green"/>
               </w:rPr>
               <w:t>schema:Text</w:t>
             </w:r>
@@ -6234,6 +6331,7 @@
                 <w:color w:val="000000"/>
                 <w:sz w:val="22"/>
                 <w:szCs w:val="22"/>
+                <w:highlight w:val="green"/>
               </w:rPr>
               <w:t xml:space="preserve"> or </w:t>
             </w:r>
@@ -6244,6 +6342,7 @@
                 <w:color w:val="000000"/>
                 <w:sz w:val="22"/>
                 <w:szCs w:val="22"/>
+                <w:highlight w:val="green"/>
               </w:rPr>
               <w:t>schema:Integer</w:t>
             </w:r>
@@ -6254,6 +6353,7 @@
                 <w:color w:val="000000"/>
                 <w:sz w:val="22"/>
                 <w:szCs w:val="22"/>
+                <w:highlight w:val="green"/>
               </w:rPr>
               <w:t>]</w:t>
             </w:r>
@@ -6378,6 +6478,7 @@
                 <w:color w:val="000000"/>
                 <w:sz w:val="22"/>
                 <w:szCs w:val="22"/>
+                <w:highlight w:val="cyan"/>
               </w:rPr>
               <w:t>schema:issueNumber</w:t>
             </w:r>
@@ -6388,6 +6489,7 @@
                 <w:color w:val="000000"/>
                 <w:sz w:val="22"/>
                 <w:szCs w:val="22"/>
+                <w:highlight w:val="cyan"/>
               </w:rPr>
               <w:t xml:space="preserve"> [</w:t>
             </w:r>
@@ -6398,6 +6500,7 @@
                 <w:color w:val="000000"/>
                 <w:sz w:val="22"/>
                 <w:szCs w:val="22"/>
+                <w:highlight w:val="cyan"/>
               </w:rPr>
               <w:t>schema:Text</w:t>
             </w:r>
@@ -6408,6 +6511,7 @@
                 <w:color w:val="000000"/>
                 <w:sz w:val="22"/>
                 <w:szCs w:val="22"/>
+                <w:highlight w:val="cyan"/>
               </w:rPr>
               <w:t xml:space="preserve"> or </w:t>
             </w:r>
@@ -6418,6 +6522,7 @@
                 <w:color w:val="000000"/>
                 <w:sz w:val="22"/>
                 <w:szCs w:val="22"/>
+                <w:highlight w:val="cyan"/>
               </w:rPr>
               <w:t>schema:Integer</w:t>
             </w:r>
@@ -6428,6 +6533,7 @@
                 <w:color w:val="000000"/>
                 <w:sz w:val="22"/>
                 <w:szCs w:val="22"/>
+                <w:highlight w:val="cyan"/>
               </w:rPr>
               <w:t>]</w:t>
             </w:r>
@@ -6545,13 +6651,16 @@
               <w:pStyle w:val="NormalWeb"/>
               <w:spacing w:before="0" w:beforeAutospacing="0" w:after="0" w:afterAutospacing="0"/>
             </w:pPr>
-            <w:proofErr w:type="spellStart"/>
-            <w:r>
-              <w:rPr>
-                <w:rFonts w:ascii="Calibri" w:hAnsi="Calibri" w:cs="Calibri"/>
-                <w:color w:val="000000"/>
-                <w:sz w:val="22"/>
-                <w:szCs w:val="22"/>
+            <w:bookmarkStart w:id="0" w:name="_GoBack"/>
+            <w:bookmarkEnd w:id="0"/>
+            <w:proofErr w:type="spellStart"/>
+            <w:r>
+              <w:rPr>
+                <w:rFonts w:ascii="Calibri" w:hAnsi="Calibri" w:cs="Calibri"/>
+                <w:color w:val="000000"/>
+                <w:sz w:val="22"/>
+                <w:szCs w:val="22"/>
+                <w:highlight w:val="cyan"/>
               </w:rPr>
               <w:t>schema:pageStart</w:t>
             </w:r>
@@ -6562,6 +6671,7 @@
                 <w:color w:val="000000"/>
                 <w:sz w:val="22"/>
                 <w:szCs w:val="22"/>
+                <w:highlight w:val="cyan"/>
               </w:rPr>
               <w:t xml:space="preserve"> [</w:t>
             </w:r>
@@ -6572,6 +6682,7 @@
                 <w:color w:val="000000"/>
                 <w:sz w:val="22"/>
                 <w:szCs w:val="22"/>
+                <w:highlight w:val="cyan"/>
               </w:rPr>
               <w:t>schema:Integer</w:t>
             </w:r>
@@ -6582,6 +6693,7 @@
                 <w:color w:val="000000"/>
                 <w:sz w:val="22"/>
                 <w:szCs w:val="22"/>
+                <w:highlight w:val="cyan"/>
               </w:rPr>
               <w:t xml:space="preserve"> or </w:t>
             </w:r>
@@ -6592,6 +6704,7 @@
                 <w:color w:val="000000"/>
                 <w:sz w:val="22"/>
                 <w:szCs w:val="22"/>
+                <w:highlight w:val="cyan"/>
               </w:rPr>
               <w:t>schema:Text</w:t>
             </w:r>
@@ -6602,6 +6715,7 @@
                 <w:color w:val="000000"/>
                 <w:sz w:val="22"/>
                 <w:szCs w:val="22"/>
+                <w:highlight w:val="cyan"/>
               </w:rPr>
               <w:t>]</w:t>
             </w:r>
@@ -6726,6 +6840,7 @@
                 <w:color w:val="000000"/>
                 <w:sz w:val="22"/>
                 <w:szCs w:val="22"/>
+                <w:highlight w:val="cyan"/>
               </w:rPr>
               <w:t>schema:pageEnd</w:t>
             </w:r>
@@ -6736,6 +6851,7 @@
                 <w:color w:val="000000"/>
                 <w:sz w:val="22"/>
                 <w:szCs w:val="22"/>
+                <w:highlight w:val="cyan"/>
               </w:rPr>
               <w:t xml:space="preserve"> [</w:t>
             </w:r>
@@ -6746,6 +6862,7 @@
                 <w:color w:val="000000"/>
                 <w:sz w:val="22"/>
                 <w:szCs w:val="22"/>
+                <w:highlight w:val="cyan"/>
               </w:rPr>
               <w:t>schema:Integer</w:t>
             </w:r>
@@ -6756,6 +6873,7 @@
                 <w:color w:val="000000"/>
                 <w:sz w:val="22"/>
                 <w:szCs w:val="22"/>
+                <w:highlight w:val="cyan"/>
               </w:rPr>
               <w:t xml:space="preserve"> or </w:t>
             </w:r>
@@ -6766,6 +6884,7 @@
                 <w:color w:val="000000"/>
                 <w:sz w:val="22"/>
                 <w:szCs w:val="22"/>
+                <w:highlight w:val="cyan"/>
               </w:rPr>
               <w:t>schema:Text</w:t>
             </w:r>
@@ -6776,6 +6895,7 @@
                 <w:color w:val="000000"/>
                 <w:sz w:val="22"/>
                 <w:szCs w:val="22"/>
+                <w:highlight w:val="cyan"/>
               </w:rPr>
               <w:t>]</w:t>
             </w:r>
@@ -6849,6 +6969,7 @@
                 <w:color w:val="000000"/>
                 <w:sz w:val="22"/>
                 <w:szCs w:val="22"/>
+                <w:highlight w:val="cyan"/>
               </w:rPr>
               <w:t>schema:isPartOf</w:t>
             </w:r>
@@ -6859,6 +6980,7 @@
                 <w:color w:val="000000"/>
                 <w:sz w:val="22"/>
                 <w:szCs w:val="22"/>
+                <w:highlight w:val="cyan"/>
               </w:rPr>
               <w:t xml:space="preserve"> [</w:t>
             </w:r>
@@ -6869,6 +6991,7 @@
                 <w:color w:val="000000"/>
                 <w:sz w:val="22"/>
                 <w:szCs w:val="22"/>
+                <w:highlight w:val="cyan"/>
               </w:rPr>
               <w:t>schema:PublicationVolume</w:t>
             </w:r>
@@ -6879,6 +7002,7 @@
                 <w:color w:val="000000"/>
                 <w:sz w:val="22"/>
                 <w:szCs w:val="22"/>
+                <w:highlight w:val="cyan"/>
               </w:rPr>
               <w:t>]</w:t>
             </w:r>
@@ -7229,6 +7353,7 @@
                 <w:color w:val="000000"/>
                 <w:sz w:val="22"/>
                 <w:szCs w:val="22"/>
+                <w:highlight w:val="cyan"/>
               </w:rPr>
               <w:t>schema:volumeNumber</w:t>
             </w:r>
@@ -7239,6 +7364,7 @@
                 <w:color w:val="000000"/>
                 <w:sz w:val="22"/>
                 <w:szCs w:val="22"/>
+                <w:highlight w:val="cyan"/>
               </w:rPr>
               <w:t xml:space="preserve"> [</w:t>
             </w:r>
@@ -7249,6 +7375,7 @@
                 <w:color w:val="000000"/>
                 <w:sz w:val="22"/>
                 <w:szCs w:val="22"/>
+                <w:highlight w:val="cyan"/>
               </w:rPr>
               <w:t>schema:Text</w:t>
             </w:r>
@@ -7259,6 +7386,7 @@
                 <w:color w:val="000000"/>
                 <w:sz w:val="22"/>
                 <w:szCs w:val="22"/>
+                <w:highlight w:val="cyan"/>
               </w:rPr>
               <w:t xml:space="preserve"> or </w:t>
             </w:r>
@@ -7269,6 +7397,7 @@
                 <w:color w:val="000000"/>
                 <w:sz w:val="22"/>
                 <w:szCs w:val="22"/>
+                <w:highlight w:val="cyan"/>
               </w:rPr>
               <w:t>schema:Integer</w:t>
             </w:r>
@@ -7279,6 +7408,7 @@
                 <w:color w:val="000000"/>
                 <w:sz w:val="22"/>
                 <w:szCs w:val="22"/>
+                <w:highlight w:val="cyan"/>
               </w:rPr>
               <w:t>]</w:t>
             </w:r>
@@ -7403,6 +7533,7 @@
                 <w:color w:val="000000"/>
                 <w:sz w:val="22"/>
                 <w:szCs w:val="22"/>
+                <w:highlight w:val="green"/>
               </w:rPr>
               <w:t>schema:issueNumber</w:t>
             </w:r>
@@ -7413,6 +7544,7 @@
                 <w:color w:val="000000"/>
                 <w:sz w:val="22"/>
                 <w:szCs w:val="22"/>
+                <w:highlight w:val="green"/>
               </w:rPr>
               <w:t xml:space="preserve"> [</w:t>
             </w:r>
@@ -7423,6 +7555,7 @@
                 <w:color w:val="000000"/>
                 <w:sz w:val="22"/>
                 <w:szCs w:val="22"/>
+                <w:highlight w:val="green"/>
               </w:rPr>
               <w:t>schema:Text</w:t>
             </w:r>
@@ -7433,6 +7566,7 @@
                 <w:color w:val="000000"/>
                 <w:sz w:val="22"/>
                 <w:szCs w:val="22"/>
+                <w:highlight w:val="green"/>
               </w:rPr>
               <w:t xml:space="preserve"> or </w:t>
             </w:r>
@@ -7443,6 +7577,7 @@
                 <w:color w:val="000000"/>
                 <w:sz w:val="22"/>
                 <w:szCs w:val="22"/>
+                <w:highlight w:val="green"/>
               </w:rPr>
               <w:t>schema:Integer</w:t>
             </w:r>
@@ -7453,6 +7588,7 @@
                 <w:color w:val="000000"/>
                 <w:sz w:val="22"/>
                 <w:szCs w:val="22"/>
+                <w:highlight w:val="green"/>
               </w:rPr>
               <w:t>]</w:t>
             </w:r>
@@ -7577,6 +7713,7 @@
                 <w:color w:val="000000"/>
                 <w:sz w:val="22"/>
                 <w:szCs w:val="22"/>
+                <w:highlight w:val="cyan"/>
               </w:rPr>
               <w:t>schema:pageStart</w:t>
             </w:r>
@@ -7587,6 +7724,7 @@
                 <w:color w:val="000000"/>
                 <w:sz w:val="22"/>
                 <w:szCs w:val="22"/>
+                <w:highlight w:val="cyan"/>
               </w:rPr>
               <w:t xml:space="preserve"> [</w:t>
             </w:r>
@@ -7597,6 +7735,7 @@
                 <w:color w:val="000000"/>
                 <w:sz w:val="22"/>
                 <w:szCs w:val="22"/>
+                <w:highlight w:val="cyan"/>
               </w:rPr>
               <w:t>schema:Integer</w:t>
             </w:r>
@@ -7607,6 +7746,7 @@
                 <w:color w:val="000000"/>
                 <w:sz w:val="22"/>
                 <w:szCs w:val="22"/>
+                <w:highlight w:val="cyan"/>
               </w:rPr>
               <w:t xml:space="preserve"> or </w:t>
             </w:r>
@@ -7617,6 +7757,7 @@
                 <w:color w:val="000000"/>
                 <w:sz w:val="22"/>
                 <w:szCs w:val="22"/>
+                <w:highlight w:val="cyan"/>
               </w:rPr>
               <w:t>schema:Text</w:t>
             </w:r>
@@ -7627,6 +7768,7 @@
                 <w:color w:val="000000"/>
                 <w:sz w:val="22"/>
                 <w:szCs w:val="22"/>
+                <w:highlight w:val="cyan"/>
               </w:rPr>
               <w:t>]</w:t>
             </w:r>
@@ -7751,6 +7893,7 @@
                 <w:color w:val="000000"/>
                 <w:sz w:val="22"/>
                 <w:szCs w:val="22"/>
+                <w:highlight w:val="cyan"/>
               </w:rPr>
               <w:t>schema:pageEnd</w:t>
             </w:r>
@@ -7761,6 +7904,7 @@
                 <w:color w:val="000000"/>
                 <w:sz w:val="22"/>
                 <w:szCs w:val="22"/>
+                <w:highlight w:val="cyan"/>
               </w:rPr>
               <w:t xml:space="preserve"> [</w:t>
             </w:r>
@@ -7771,6 +7915,7 @@
                 <w:color w:val="000000"/>
                 <w:sz w:val="22"/>
                 <w:szCs w:val="22"/>
+                <w:highlight w:val="cyan"/>
               </w:rPr>
               <w:t>schema:Integer</w:t>
             </w:r>
@@ -7781,6 +7926,7 @@
                 <w:color w:val="000000"/>
                 <w:sz w:val="22"/>
                 <w:szCs w:val="22"/>
+                <w:highlight w:val="cyan"/>
               </w:rPr>
               <w:t xml:space="preserve"> or </w:t>
             </w:r>
@@ -7791,6 +7937,7 @@
                 <w:color w:val="000000"/>
                 <w:sz w:val="22"/>
                 <w:szCs w:val="22"/>
+                <w:highlight w:val="cyan"/>
               </w:rPr>
               <w:t>schema:Text</w:t>
             </w:r>
@@ -7801,6 +7948,7 @@
                 <w:color w:val="000000"/>
                 <w:sz w:val="22"/>
                 <w:szCs w:val="22"/>
+                <w:highlight w:val="cyan"/>
               </w:rPr>
               <w:t>]</w:t>
             </w:r>
@@ -23197,8 +23345,6 @@
       </w:r>
     </w:p>
     <w:p>
-      <w:bookmarkStart w:id="0" w:name="_GoBack"/>
-      <w:bookmarkEnd w:id="0"/>
       <w:r>
         <w:rPr>
           <w:highlight w:val="magenta"/>

</xml_diff>

<commit_message>
Name data spreadsheet added
</commit_message>
<xml_diff>
--- a/Mapping-TEI.docx
+++ b/Mapping-TEI.docx
@@ -1,6 +1,6 @@
 
 <file path=word/document.xml><?xml version="1.0" encoding="utf-8"?>
-<w:document xmlns:wpc="http://schemas.microsoft.com/office/word/2010/wordprocessingCanvas" xmlns:mo="http://schemas.microsoft.com/office/mac/office/2008/main" xmlns:mc="http://schemas.openxmlformats.org/markup-compatibility/2006" xmlns:mv="urn:schemas-microsoft-com:mac:vml" xmlns:o="urn:schemas-microsoft-com:office:office" xmlns:r="http://schemas.openxmlformats.org/officeDocument/2006/relationships" xmlns:m="http://schemas.openxmlformats.org/officeDocument/2006/math" xmlns:v="urn:schemas-microsoft-com:vml" xmlns:wp14="http://schemas.microsoft.com/office/word/2010/wordprocessingDrawing" xmlns:wp="http://schemas.openxmlformats.org/drawingml/2006/wordprocessingDrawing" xmlns:w10="urn:schemas-microsoft-com:office:word" xmlns:w="http://schemas.openxmlformats.org/wordprocessingml/2006/main" xmlns:w14="http://schemas.microsoft.com/office/word/2010/wordml" xmlns:w15="http://schemas.microsoft.com/office/word/2012/wordml" xmlns:wpg="http://schemas.microsoft.com/office/word/2010/wordprocessingGroup" xmlns:wpi="http://schemas.microsoft.com/office/word/2010/wordprocessingInk" xmlns:wne="http://schemas.microsoft.com/office/word/2006/wordml" xmlns:wps="http://schemas.microsoft.com/office/word/2010/wordprocessingShape" mc:Ignorable="w14 w15 wp14">
+<w:document xmlns:wpc="http://schemas.microsoft.com/office/word/2010/wordprocessingCanvas" xmlns:cx="http://schemas.microsoft.com/office/drawing/2014/chartex" xmlns:cx1="http://schemas.microsoft.com/office/drawing/2015/9/8/chartex" xmlns:cx2="http://schemas.microsoft.com/office/drawing/2015/10/21/chartex" xmlns:cx3="http://schemas.microsoft.com/office/drawing/2016/5/9/chartex" xmlns:cx4="http://schemas.microsoft.com/office/drawing/2016/5/10/chartex" xmlns:cx5="http://schemas.microsoft.com/office/drawing/2016/5/11/chartex" xmlns:cx6="http://schemas.microsoft.com/office/drawing/2016/5/12/chartex" xmlns:cx7="http://schemas.microsoft.com/office/drawing/2016/5/13/chartex" xmlns:cx8="http://schemas.microsoft.com/office/drawing/2016/5/14/chartex" xmlns:mc="http://schemas.openxmlformats.org/markup-compatibility/2006" xmlns:o="urn:schemas-microsoft-com:office:office" xmlns:r="http://schemas.openxmlformats.org/officeDocument/2006/relationships" xmlns:m="http://schemas.openxmlformats.org/officeDocument/2006/math" xmlns:v="urn:schemas-microsoft-com:vml" xmlns:wp14="http://schemas.microsoft.com/office/word/2010/wordprocessingDrawing" xmlns:wp="http://schemas.openxmlformats.org/drawingml/2006/wordprocessingDrawing" xmlns:w10="urn:schemas-microsoft-com:office:word" xmlns:w="http://schemas.openxmlformats.org/wordprocessingml/2006/main" xmlns:w14="http://schemas.microsoft.com/office/word/2010/wordml" xmlns:w15="http://schemas.microsoft.com/office/word/2012/wordml" xmlns:w16se="http://schemas.microsoft.com/office/word/2015/wordml/symex" xmlns:wpg="http://schemas.microsoft.com/office/word/2010/wordprocessingGroup" xmlns:wpi="http://schemas.microsoft.com/office/word/2010/wordprocessingInk" xmlns:wne="http://schemas.microsoft.com/office/word/2006/wordml" xmlns:wps="http://schemas.microsoft.com/office/word/2010/wordprocessingShape" mc:Ignorable="w14 w15 w16se wp14">
   <w:background w:color="FFFFFF"/>
   <w:body>
     <w:p>
@@ -181,7 +181,6 @@
                 <w:color w:val="000000"/>
                 <w:sz w:val="22"/>
                 <w:szCs w:val="22"/>
-                <w:highlight w:val="cyan"/>
               </w:rPr>
               <w:t>schema:Dataset</w:t>
             </w:r>
@@ -192,7 +191,6 @@
                 <w:color w:val="000000"/>
                 <w:sz w:val="22"/>
                 <w:szCs w:val="22"/>
-                <w:highlight w:val="cyan"/>
               </w:rPr>
               <w:t xml:space="preserve"> {@id/@type for </w:t>
             </w:r>
@@ -203,7 +201,6 @@
                 <w:color w:val="000000"/>
                 <w:sz w:val="22"/>
                 <w:szCs w:val="22"/>
-                <w:highlight w:val="cyan"/>
               </w:rPr>
               <w:t>json+ld</w:t>
             </w:r>
@@ -214,7 +211,6 @@
                 <w:color w:val="000000"/>
                 <w:sz w:val="22"/>
                 <w:szCs w:val="22"/>
-                <w:highlight w:val="cyan"/>
               </w:rPr>
               <w:t>}</w:t>
             </w:r>
@@ -270,7 +266,6 @@
                 <w:color w:val="000000"/>
                 <w:sz w:val="22"/>
                 <w:szCs w:val="22"/>
-                <w:highlight w:val="magenta"/>
               </w:rPr>
               <w:t>schema:author</w:t>
             </w:r>
@@ -281,7 +276,6 @@
                 <w:color w:val="000000"/>
                 <w:sz w:val="22"/>
                 <w:szCs w:val="22"/>
-                <w:highlight w:val="magenta"/>
               </w:rPr>
               <w:t xml:space="preserve"> &lt;</w:t>
             </w:r>
@@ -293,7 +287,6 @@
                   <w:color w:val="6611CC"/>
                   <w:sz w:val="20"/>
                   <w:szCs w:val="20"/>
-                  <w:highlight w:val="magenta"/>
                   <w:shd w:val="clear" w:color="auto" w:fill="F5F5F5"/>
                 </w:rPr>
                 <w:t>http://viaf.org/viaf/44300868</w:t>
@@ -305,18 +298,8 @@
                 <w:color w:val="000000"/>
                 <w:sz w:val="22"/>
                 <w:szCs w:val="22"/>
-                <w:highlight w:val="magenta"/>
-              </w:rPr>
-              <w:t>&gt;</w:t>
-            </w:r>
-            <w:r>
-              <w:rPr>
-                <w:rFonts w:ascii="Calibri" w:hAnsi="Calibri" w:cs="Calibri"/>
-                <w:color w:val="000000"/>
-                <w:sz w:val="22"/>
-                <w:szCs w:val="22"/>
-              </w:rPr>
-              <w:t xml:space="preserve"> </w:t>
+              </w:rPr>
+              <w:t xml:space="preserve">&gt; </w:t>
             </w:r>
           </w:p>
         </w:tc>
@@ -370,7 +353,6 @@
                 <w:color w:val="000000"/>
                 <w:sz w:val="22"/>
                 <w:szCs w:val="22"/>
-                <w:highlight w:val="cyan"/>
               </w:rPr>
               <w:t>schema:inLanguage</w:t>
             </w:r>
@@ -381,7 +363,6 @@
                 <w:color w:val="000000"/>
                 <w:sz w:val="22"/>
                 <w:szCs w:val="22"/>
-                <w:highlight w:val="cyan"/>
               </w:rPr>
               <w:t xml:space="preserve"> “</w:t>
             </w:r>
@@ -392,7 +373,6 @@
                 <w:color w:val="000000"/>
                 <w:sz w:val="22"/>
                 <w:szCs w:val="22"/>
-                <w:highlight w:val="cyan"/>
               </w:rPr>
               <w:t>fr</w:t>
             </w:r>
@@ -403,7 +383,6 @@
                 <w:color w:val="000000"/>
                 <w:sz w:val="22"/>
                 <w:szCs w:val="22"/>
-                <w:highlight w:val="cyan"/>
               </w:rPr>
               <w:t>”</w:t>
             </w:r>
@@ -473,7 +452,6 @@
                 <w:color w:val="000000"/>
                 <w:sz w:val="22"/>
                 <w:szCs w:val="22"/>
-                <w:highlight w:val="cyan"/>
               </w:rPr>
               <w:t>schema:temporalCoverage</w:t>
             </w:r>
@@ -484,7 +462,6 @@
                 <w:color w:val="000000"/>
                 <w:sz w:val="22"/>
                 <w:szCs w:val="22"/>
-                <w:highlight w:val="cyan"/>
               </w:rPr>
               <w:t xml:space="preserve"> [</w:t>
             </w:r>
@@ -495,7 +472,6 @@
                 <w:color w:val="000000"/>
                 <w:sz w:val="22"/>
                 <w:szCs w:val="22"/>
-                <w:highlight w:val="cyan"/>
               </w:rPr>
               <w:t>schema:DateTime</w:t>
             </w:r>
@@ -506,7 +482,6 @@
                 <w:color w:val="000000"/>
                 <w:sz w:val="22"/>
                 <w:szCs w:val="22"/>
-                <w:highlight w:val="cyan"/>
               </w:rPr>
               <w:t>]</w:t>
             </w:r>
@@ -556,9 +531,6 @@
             <w:pPr>
               <w:pStyle w:val="NormalWeb"/>
               <w:spacing w:before="0" w:beforeAutospacing="0" w:after="0" w:afterAutospacing="0"/>
-              <w:rPr>
-                <w:highlight w:val="green"/>
-              </w:rPr>
             </w:pPr>
             <w:r>
               <w:rPr>
@@ -592,18 +564,14 @@
             <w:pPr>
               <w:pStyle w:val="NormalWeb"/>
               <w:spacing w:before="0" w:beforeAutospacing="0" w:after="0" w:afterAutospacing="0"/>
-              <w:rPr>
-                <w:highlight w:val="green"/>
-              </w:rPr>
-            </w:pPr>
-            <w:proofErr w:type="spellStart"/>
-            <w:r>
-              <w:rPr>
-                <w:rFonts w:ascii="Calibri" w:hAnsi="Calibri" w:cs="Calibri"/>
-                <w:color w:val="000000"/>
-                <w:sz w:val="22"/>
-                <w:szCs w:val="22"/>
-                <w:highlight w:val="green"/>
+            </w:pPr>
+            <w:proofErr w:type="spellStart"/>
+            <w:r>
+              <w:rPr>
+                <w:rFonts w:ascii="Calibri" w:hAnsi="Calibri" w:cs="Calibri"/>
+                <w:color w:val="000000"/>
+                <w:sz w:val="22"/>
+                <w:szCs w:val="22"/>
               </w:rPr>
               <w:t>schema:mentions</w:t>
             </w:r>
@@ -614,7 +582,6 @@
                 <w:color w:val="000000"/>
                 <w:sz w:val="22"/>
                 <w:szCs w:val="22"/>
-                <w:highlight w:val="green"/>
               </w:rPr>
               <w:t xml:space="preserve"> [</w:t>
             </w:r>
@@ -625,7 +592,6 @@
                 <w:color w:val="000000"/>
                 <w:sz w:val="22"/>
                 <w:szCs w:val="22"/>
-                <w:highlight w:val="green"/>
               </w:rPr>
               <w:t>schema:Person</w:t>
             </w:r>
@@ -636,7 +602,6 @@
                 <w:color w:val="000000"/>
                 <w:sz w:val="22"/>
                 <w:szCs w:val="22"/>
-                <w:highlight w:val="green"/>
               </w:rPr>
               <w:t>]</w:t>
             </w:r>
@@ -727,7 +692,6 @@
                 <w:color w:val="000000"/>
                 <w:sz w:val="22"/>
                 <w:szCs w:val="22"/>
-                <w:highlight w:val="cyan"/>
               </w:rPr>
               <w:t>schema:mentions</w:t>
             </w:r>
@@ -738,7 +702,6 @@
                 <w:color w:val="000000"/>
                 <w:sz w:val="22"/>
                 <w:szCs w:val="22"/>
-                <w:highlight w:val="cyan"/>
               </w:rPr>
               <w:t xml:space="preserve"> [</w:t>
             </w:r>
@@ -749,7 +712,6 @@
                 <w:color w:val="000000"/>
                 <w:sz w:val="22"/>
                 <w:szCs w:val="22"/>
-                <w:highlight w:val="cyan"/>
               </w:rPr>
               <w:t>schema:CreativeWork</w:t>
             </w:r>
@@ -760,7 +722,6 @@
                 <w:color w:val="000000"/>
                 <w:sz w:val="22"/>
                 <w:szCs w:val="22"/>
-                <w:highlight w:val="cyan"/>
               </w:rPr>
               <w:t>]**</w:t>
             </w:r>
@@ -870,7 +831,6 @@
                 <w:color w:val="000000"/>
                 <w:sz w:val="22"/>
                 <w:szCs w:val="22"/>
-                <w:highlight w:val="cyan"/>
               </w:rPr>
               <w:t>schema:citation</w:t>
             </w:r>
@@ -881,7 +841,6 @@
                 <w:color w:val="000000"/>
                 <w:sz w:val="22"/>
                 <w:szCs w:val="22"/>
-                <w:highlight w:val="cyan"/>
               </w:rPr>
               <w:t xml:space="preserve"> [</w:t>
             </w:r>
@@ -892,7 +851,6 @@
                 <w:color w:val="000000"/>
                 <w:sz w:val="22"/>
                 <w:szCs w:val="22"/>
-                <w:highlight w:val="cyan"/>
               </w:rPr>
               <w:t>schema:CreativeWork</w:t>
             </w:r>
@@ -903,7 +861,6 @@
                 <w:color w:val="000000"/>
                 <w:sz w:val="22"/>
                 <w:szCs w:val="22"/>
-                <w:highlight w:val="cyan"/>
               </w:rPr>
               <w:t>]**</w:t>
             </w:r>
@@ -1033,7 +990,6 @@
                 <w:color w:val="000000"/>
                 <w:sz w:val="22"/>
                 <w:szCs w:val="22"/>
-                <w:highlight w:val="cyan"/>
               </w:rPr>
               <w:t>schema:headline</w:t>
             </w:r>
@@ -1044,7 +1000,6 @@
                 <w:color w:val="000000"/>
                 <w:sz w:val="22"/>
                 <w:szCs w:val="22"/>
-                <w:highlight w:val="cyan"/>
               </w:rPr>
               <w:t xml:space="preserve"> [</w:t>
             </w:r>
@@ -1055,7 +1010,6 @@
                 <w:color w:val="000000"/>
                 <w:sz w:val="22"/>
                 <w:szCs w:val="22"/>
-                <w:highlight w:val="cyan"/>
               </w:rPr>
               <w:t>schema:Text</w:t>
             </w:r>
@@ -1066,7 +1020,6 @@
                 <w:color w:val="000000"/>
                 <w:sz w:val="22"/>
                 <w:szCs w:val="22"/>
-                <w:highlight w:val="cyan"/>
               </w:rPr>
               <w:t>]</w:t>
             </w:r>
@@ -1166,7 +1119,6 @@
                 <w:color w:val="000000"/>
                 <w:sz w:val="22"/>
                 <w:szCs w:val="22"/>
-                <w:highlight w:val="cyan"/>
               </w:rPr>
               <w:t>schema:name</w:t>
             </w:r>
@@ -1177,7 +1129,6 @@
                 <w:color w:val="000000"/>
                 <w:sz w:val="22"/>
                 <w:szCs w:val="22"/>
-                <w:highlight w:val="cyan"/>
               </w:rPr>
               <w:t xml:space="preserve"> [</w:t>
             </w:r>
@@ -1188,7 +1139,6 @@
                 <w:color w:val="000000"/>
                 <w:sz w:val="22"/>
                 <w:szCs w:val="22"/>
-                <w:highlight w:val="cyan"/>
               </w:rPr>
               <w:t>schema:Text</w:t>
             </w:r>
@@ -1199,7 +1149,6 @@
                 <w:color w:val="000000"/>
                 <w:sz w:val="22"/>
                 <w:szCs w:val="22"/>
-                <w:highlight w:val="cyan"/>
               </w:rPr>
               <w:t>]</w:t>
             </w:r>
@@ -1233,7 +1182,6 @@
                 <w:color w:val="000000"/>
                 <w:sz w:val="22"/>
                 <w:szCs w:val="22"/>
-                <w:highlight w:val="green"/>
               </w:rPr>
             </w:pPr>
             <w:r>
@@ -1297,18 +1245,14 @@
             <w:pPr>
               <w:pStyle w:val="NormalWeb"/>
               <w:spacing w:before="0" w:beforeAutospacing="0" w:after="0" w:afterAutospacing="0"/>
-              <w:rPr>
-                <w:highlight w:val="green"/>
-              </w:rPr>
-            </w:pPr>
-            <w:proofErr w:type="spellStart"/>
-            <w:r>
-              <w:rPr>
-                <w:rFonts w:ascii="Calibri" w:hAnsi="Calibri" w:cs="Calibri"/>
-                <w:color w:val="000000"/>
-                <w:sz w:val="22"/>
-                <w:szCs w:val="22"/>
-                <w:highlight w:val="green"/>
+            </w:pPr>
+            <w:proofErr w:type="spellStart"/>
+            <w:r>
+              <w:rPr>
+                <w:rFonts w:ascii="Calibri" w:hAnsi="Calibri" w:cs="Calibri"/>
+                <w:color w:val="000000"/>
+                <w:sz w:val="22"/>
+                <w:szCs w:val="22"/>
               </w:rPr>
               <w:t>schema:author</w:t>
             </w:r>
@@ -1319,7 +1263,6 @@
                 <w:color w:val="000000"/>
                 <w:sz w:val="22"/>
                 <w:szCs w:val="22"/>
-                <w:highlight w:val="green"/>
               </w:rPr>
               <w:t xml:space="preserve"> [</w:t>
             </w:r>
@@ -1330,7 +1273,6 @@
                 <w:color w:val="000000"/>
                 <w:sz w:val="22"/>
                 <w:szCs w:val="22"/>
-                <w:highlight w:val="green"/>
               </w:rPr>
               <w:t>schema:Person</w:t>
             </w:r>
@@ -1341,7 +1283,6 @@
                 <w:color w:val="000000"/>
                 <w:sz w:val="22"/>
                 <w:szCs w:val="22"/>
-                <w:highlight w:val="green"/>
               </w:rPr>
               <w:t>]</w:t>
             </w:r>
@@ -1501,7 +1442,6 @@
                 <w:color w:val="000000"/>
                 <w:sz w:val="22"/>
                 <w:szCs w:val="22"/>
-                <w:highlight w:val="cyan"/>
               </w:rPr>
               <w:t>schema:isPartOf</w:t>
             </w:r>
@@ -1512,7 +1452,6 @@
                 <w:color w:val="000000"/>
                 <w:sz w:val="22"/>
                 <w:szCs w:val="22"/>
-                <w:highlight w:val="cyan"/>
               </w:rPr>
               <w:t xml:space="preserve"> [</w:t>
             </w:r>
@@ -1523,7 +1462,6 @@
                 <w:color w:val="000000"/>
                 <w:sz w:val="22"/>
                 <w:szCs w:val="22"/>
-                <w:highlight w:val="cyan"/>
               </w:rPr>
               <w:t>schema:PublicationIssue</w:t>
             </w:r>
@@ -1534,7 +1472,6 @@
                 <w:color w:val="000000"/>
                 <w:sz w:val="22"/>
                 <w:szCs w:val="22"/>
-                <w:highlight w:val="cyan"/>
               </w:rPr>
               <w:t>]</w:t>
             </w:r>
@@ -1590,7 +1527,6 @@
                 <w:color w:val="000000"/>
                 <w:sz w:val="22"/>
                 <w:szCs w:val="22"/>
-                <w:highlight w:val="cyan"/>
               </w:rPr>
               <w:t>schema:dateCreated</w:t>
             </w:r>
@@ -1601,7 +1537,6 @@
                 <w:color w:val="000000"/>
                 <w:sz w:val="22"/>
                 <w:szCs w:val="22"/>
-                <w:highlight w:val="cyan"/>
               </w:rPr>
               <w:t xml:space="preserve"> [</w:t>
             </w:r>
@@ -1612,7 +1547,6 @@
                 <w:color w:val="000000"/>
                 <w:sz w:val="22"/>
                 <w:szCs w:val="22"/>
-                <w:highlight w:val="cyan"/>
               </w:rPr>
               <w:t>schema:DateTime</w:t>
             </w:r>
@@ -1623,7 +1557,6 @@
                 <w:color w:val="000000"/>
                 <w:sz w:val="22"/>
                 <w:szCs w:val="22"/>
-                <w:highlight w:val="cyan"/>
               </w:rPr>
               <w:t>]</w:t>
             </w:r>
@@ -1707,7 +1640,6 @@
                 <w:color w:val="000000"/>
                 <w:sz w:val="22"/>
                 <w:szCs w:val="22"/>
-                <w:highlight w:val="magenta"/>
               </w:rPr>
               <w:t>schema:name</w:t>
             </w:r>
@@ -1718,7 +1650,6 @@
                 <w:color w:val="000000"/>
                 <w:sz w:val="22"/>
                 <w:szCs w:val="22"/>
-                <w:highlight w:val="magenta"/>
               </w:rPr>
               <w:t xml:space="preserve"> [</w:t>
             </w:r>
@@ -1729,7 +1660,6 @@
                 <w:color w:val="000000"/>
                 <w:sz w:val="22"/>
                 <w:szCs w:val="22"/>
-                <w:highlight w:val="magenta"/>
               </w:rPr>
               <w:t>schema:Text</w:t>
             </w:r>
@@ -1740,7 +1670,6 @@
                 <w:color w:val="000000"/>
                 <w:sz w:val="22"/>
                 <w:szCs w:val="22"/>
-                <w:highlight w:val="magenta"/>
               </w:rPr>
               <w:t>]</w:t>
             </w:r>
@@ -1796,7 +1725,6 @@
                 <w:color w:val="000000"/>
                 <w:sz w:val="22"/>
                 <w:szCs w:val="22"/>
-                <w:highlight w:val="green"/>
               </w:rPr>
               <w:t>schema:publisher</w:t>
             </w:r>
@@ -1807,7 +1735,6 @@
                 <w:color w:val="000000"/>
                 <w:sz w:val="22"/>
                 <w:szCs w:val="22"/>
-                <w:highlight w:val="green"/>
               </w:rPr>
               <w:t xml:space="preserve"> [</w:t>
             </w:r>
@@ -1818,7 +1745,6 @@
                 <w:color w:val="000000"/>
                 <w:sz w:val="22"/>
                 <w:szCs w:val="22"/>
-                <w:highlight w:val="green"/>
               </w:rPr>
               <w:t>schema:Organization</w:t>
             </w:r>
@@ -1829,7 +1755,6 @@
                 <w:color w:val="000000"/>
                 <w:sz w:val="22"/>
                 <w:szCs w:val="22"/>
-                <w:highlight w:val="green"/>
               </w:rPr>
               <w:t xml:space="preserve"> or </w:t>
             </w:r>
@@ -1840,7 +1765,6 @@
                 <w:color w:val="000000"/>
                 <w:sz w:val="22"/>
                 <w:szCs w:val="22"/>
-                <w:highlight w:val="green"/>
               </w:rPr>
               <w:t>schema:Person</w:t>
             </w:r>
@@ -1851,7 +1775,6 @@
                 <w:color w:val="000000"/>
                 <w:sz w:val="22"/>
                 <w:szCs w:val="22"/>
-                <w:highlight w:val="green"/>
               </w:rPr>
               <w:t>]</w:t>
             </w:r>
@@ -1910,7 +1833,6 @@
                 <w:color w:val="000000"/>
                 <w:sz w:val="22"/>
                 <w:szCs w:val="22"/>
-                <w:highlight w:val="green"/>
               </w:rPr>
               <w:t>schema:datePublished</w:t>
             </w:r>
@@ -1921,7 +1843,6 @@
                 <w:color w:val="000000"/>
                 <w:sz w:val="22"/>
                 <w:szCs w:val="22"/>
-                <w:highlight w:val="green"/>
               </w:rPr>
               <w:t xml:space="preserve"> [</w:t>
             </w:r>
@@ -1932,7 +1853,6 @@
                 <w:color w:val="000000"/>
                 <w:sz w:val="22"/>
                 <w:szCs w:val="22"/>
-                <w:highlight w:val="green"/>
               </w:rPr>
               <w:t>schema:DateTime</w:t>
             </w:r>
@@ -1943,7 +1863,6 @@
                 <w:color w:val="000000"/>
                 <w:sz w:val="22"/>
                 <w:szCs w:val="22"/>
-                <w:highlight w:val="green"/>
               </w:rPr>
               <w:t>]</w:t>
             </w:r>
@@ -2166,7 +2085,6 @@
                 <w:color w:val="000000"/>
                 <w:sz w:val="22"/>
                 <w:szCs w:val="22"/>
-                <w:highlight w:val="cyan"/>
               </w:rPr>
               <w:t>schema:volumeNumber</w:t>
             </w:r>
@@ -2177,7 +2095,6 @@
                 <w:color w:val="000000"/>
                 <w:sz w:val="22"/>
                 <w:szCs w:val="22"/>
-                <w:highlight w:val="cyan"/>
               </w:rPr>
               <w:t xml:space="preserve"> [</w:t>
             </w:r>
@@ -2188,7 +2105,6 @@
                 <w:color w:val="000000"/>
                 <w:sz w:val="22"/>
                 <w:szCs w:val="22"/>
-                <w:highlight w:val="cyan"/>
               </w:rPr>
               <w:t>schema:Text</w:t>
             </w:r>
@@ -2199,7 +2115,6 @@
                 <w:color w:val="000000"/>
                 <w:sz w:val="22"/>
                 <w:szCs w:val="22"/>
-                <w:highlight w:val="cyan"/>
               </w:rPr>
               <w:t xml:space="preserve"> or </w:t>
             </w:r>
@@ -2210,7 +2125,6 @@
                 <w:color w:val="000000"/>
                 <w:sz w:val="22"/>
                 <w:szCs w:val="22"/>
-                <w:highlight w:val="cyan"/>
               </w:rPr>
               <w:t>schema:Integer</w:t>
             </w:r>
@@ -2221,7 +2135,6 @@
                 <w:color w:val="000000"/>
                 <w:sz w:val="22"/>
                 <w:szCs w:val="22"/>
-                <w:highlight w:val="cyan"/>
               </w:rPr>
               <w:t>]</w:t>
             </w:r>
@@ -2520,7 +2433,6 @@
                 <w:color w:val="000000"/>
                 <w:sz w:val="22"/>
                 <w:szCs w:val="22"/>
-                <w:highlight w:val="cyan"/>
               </w:rPr>
               <w:t>schema:pageStart</w:t>
             </w:r>
@@ -2531,7 +2443,6 @@
                 <w:color w:val="000000"/>
                 <w:sz w:val="22"/>
                 <w:szCs w:val="22"/>
-                <w:highlight w:val="cyan"/>
               </w:rPr>
               <w:t xml:space="preserve"> [</w:t>
             </w:r>
@@ -2542,7 +2453,6 @@
                 <w:color w:val="000000"/>
                 <w:sz w:val="22"/>
                 <w:szCs w:val="22"/>
-                <w:highlight w:val="cyan"/>
               </w:rPr>
               <w:t>schema:Integer</w:t>
             </w:r>
@@ -2553,7 +2463,6 @@
                 <w:color w:val="000000"/>
                 <w:sz w:val="22"/>
                 <w:szCs w:val="22"/>
-                <w:highlight w:val="cyan"/>
               </w:rPr>
               <w:t xml:space="preserve"> or </w:t>
             </w:r>
@@ -2564,7 +2473,6 @@
                 <w:color w:val="000000"/>
                 <w:sz w:val="22"/>
                 <w:szCs w:val="22"/>
-                <w:highlight w:val="cyan"/>
               </w:rPr>
               <w:t>schema:Text</w:t>
             </w:r>
@@ -2575,7 +2483,6 @@
                 <w:color w:val="000000"/>
                 <w:sz w:val="22"/>
                 <w:szCs w:val="22"/>
-                <w:highlight w:val="cyan"/>
               </w:rPr>
               <w:t>]</w:t>
             </w:r>
@@ -2700,7 +2607,6 @@
                 <w:color w:val="000000"/>
                 <w:sz w:val="22"/>
                 <w:szCs w:val="22"/>
-                <w:highlight w:val="cyan"/>
               </w:rPr>
               <w:t>schema:pageEnd</w:t>
             </w:r>
@@ -2711,7 +2617,6 @@
                 <w:color w:val="000000"/>
                 <w:sz w:val="22"/>
                 <w:szCs w:val="22"/>
-                <w:highlight w:val="cyan"/>
               </w:rPr>
               <w:t xml:space="preserve"> [</w:t>
             </w:r>
@@ -2722,7 +2627,6 @@
                 <w:color w:val="000000"/>
                 <w:sz w:val="22"/>
                 <w:szCs w:val="22"/>
-                <w:highlight w:val="cyan"/>
               </w:rPr>
               <w:t>schema:Integer</w:t>
             </w:r>
@@ -2733,7 +2637,6 @@
                 <w:color w:val="000000"/>
                 <w:sz w:val="22"/>
                 <w:szCs w:val="22"/>
-                <w:highlight w:val="cyan"/>
               </w:rPr>
               <w:t xml:space="preserve"> or </w:t>
             </w:r>
@@ -2744,7 +2647,6 @@
                 <w:color w:val="000000"/>
                 <w:sz w:val="22"/>
                 <w:szCs w:val="22"/>
-                <w:highlight w:val="cyan"/>
               </w:rPr>
               <w:t>schema:Text</w:t>
             </w:r>
@@ -2755,7 +2657,6 @@
                 <w:color w:val="000000"/>
                 <w:sz w:val="22"/>
                 <w:szCs w:val="22"/>
-                <w:highlight w:val="cyan"/>
               </w:rPr>
               <w:t>]</w:t>
             </w:r>
@@ -2829,7 +2730,6 @@
                 <w:color w:val="000000"/>
                 <w:sz w:val="22"/>
                 <w:szCs w:val="22"/>
-                <w:highlight w:val="cyan"/>
               </w:rPr>
               <w:t>schema:isPartOf</w:t>
             </w:r>
@@ -2840,7 +2740,6 @@
                 <w:color w:val="000000"/>
                 <w:sz w:val="22"/>
                 <w:szCs w:val="22"/>
-                <w:highlight w:val="cyan"/>
               </w:rPr>
               <w:t xml:space="preserve"> [</w:t>
             </w:r>
@@ -2851,7 +2750,6 @@
                 <w:color w:val="000000"/>
                 <w:sz w:val="22"/>
                 <w:szCs w:val="22"/>
-                <w:highlight w:val="cyan"/>
               </w:rPr>
               <w:t>schema:PublicationVolume</w:t>
             </w:r>
@@ -2862,7 +2760,6 @@
                 <w:color w:val="000000"/>
                 <w:sz w:val="22"/>
                 <w:szCs w:val="22"/>
-                <w:highlight w:val="cyan"/>
               </w:rPr>
               <w:t>]</w:t>
             </w:r>
@@ -2918,7 +2815,6 @@
                 <w:color w:val="000000"/>
                 <w:sz w:val="22"/>
                 <w:szCs w:val="22"/>
-                <w:highlight w:val="green"/>
               </w:rPr>
               <w:t>schema:publisher</w:t>
             </w:r>
@@ -2929,7 +2825,6 @@
                 <w:color w:val="000000"/>
                 <w:sz w:val="22"/>
                 <w:szCs w:val="22"/>
-                <w:highlight w:val="green"/>
               </w:rPr>
               <w:t xml:space="preserve"> [</w:t>
             </w:r>
@@ -2940,7 +2835,6 @@
                 <w:color w:val="000000"/>
                 <w:sz w:val="22"/>
                 <w:szCs w:val="22"/>
-                <w:highlight w:val="green"/>
               </w:rPr>
               <w:t>schema:Organization</w:t>
             </w:r>
@@ -2951,7 +2845,6 @@
                 <w:color w:val="000000"/>
                 <w:sz w:val="22"/>
                 <w:szCs w:val="22"/>
-                <w:highlight w:val="green"/>
               </w:rPr>
               <w:t xml:space="preserve"> or </w:t>
             </w:r>
@@ -2962,7 +2855,6 @@
                 <w:color w:val="000000"/>
                 <w:sz w:val="22"/>
                 <w:szCs w:val="22"/>
-                <w:highlight w:val="green"/>
               </w:rPr>
               <w:t>schema:Person</w:t>
             </w:r>
@@ -2973,7 +2865,6 @@
                 <w:color w:val="000000"/>
                 <w:sz w:val="22"/>
                 <w:szCs w:val="22"/>
-                <w:highlight w:val="green"/>
               </w:rPr>
               <w:t>]</w:t>
             </w:r>
@@ -3029,7 +2920,6 @@
                 <w:color w:val="000000"/>
                 <w:sz w:val="22"/>
                 <w:szCs w:val="22"/>
-                <w:highlight w:val="cyan"/>
               </w:rPr>
               <w:t>schema:datePublished</w:t>
             </w:r>
@@ -3040,7 +2930,6 @@
                 <w:color w:val="000000"/>
                 <w:sz w:val="22"/>
                 <w:szCs w:val="22"/>
-                <w:highlight w:val="cyan"/>
               </w:rPr>
               <w:t xml:space="preserve"> [</w:t>
             </w:r>
@@ -3051,7 +2940,6 @@
                 <w:color w:val="000000"/>
                 <w:sz w:val="22"/>
                 <w:szCs w:val="22"/>
-                <w:highlight w:val="cyan"/>
               </w:rPr>
               <w:t>schema:DateTime</w:t>
             </w:r>
@@ -3062,7 +2950,6 @@
                 <w:color w:val="000000"/>
                 <w:sz w:val="22"/>
                 <w:szCs w:val="22"/>
-                <w:highlight w:val="cyan"/>
               </w:rPr>
               <w:t>]</w:t>
             </w:r>
@@ -3122,7 +3009,6 @@
                 <w:color w:val="000000"/>
                 <w:sz w:val="22"/>
                 <w:szCs w:val="22"/>
-                <w:highlight w:val="cyan"/>
               </w:rPr>
               <w:t>schema:volumeNumber</w:t>
             </w:r>
@@ -3133,7 +3019,6 @@
                 <w:color w:val="000000"/>
                 <w:sz w:val="22"/>
                 <w:szCs w:val="22"/>
-                <w:highlight w:val="cyan"/>
               </w:rPr>
               <w:t xml:space="preserve"> [</w:t>
             </w:r>
@@ -3144,7 +3029,6 @@
                 <w:color w:val="000000"/>
                 <w:sz w:val="22"/>
                 <w:szCs w:val="22"/>
-                <w:highlight w:val="cyan"/>
               </w:rPr>
               <w:t>schema:Text</w:t>
             </w:r>
@@ -3155,7 +3039,6 @@
                 <w:color w:val="000000"/>
                 <w:sz w:val="22"/>
                 <w:szCs w:val="22"/>
-                <w:highlight w:val="cyan"/>
               </w:rPr>
               <w:t xml:space="preserve"> or </w:t>
             </w:r>
@@ -3166,7 +3049,6 @@
                 <w:color w:val="000000"/>
                 <w:sz w:val="22"/>
                 <w:szCs w:val="22"/>
-                <w:highlight w:val="cyan"/>
               </w:rPr>
               <w:t>schema:Integer</w:t>
             </w:r>
@@ -3177,7 +3059,6 @@
                 <w:color w:val="000000"/>
                 <w:sz w:val="22"/>
                 <w:szCs w:val="22"/>
-                <w:highlight w:val="cyan"/>
               </w:rPr>
               <w:t>]</w:t>
             </w:r>
@@ -3338,7 +3219,6 @@
                 <w:color w:val="000000"/>
                 <w:sz w:val="22"/>
                 <w:szCs w:val="22"/>
-                <w:highlight w:val="cyan"/>
               </w:rPr>
               <w:t>schema:pageStart</w:t>
             </w:r>
@@ -3349,7 +3229,6 @@
                 <w:color w:val="000000"/>
                 <w:sz w:val="22"/>
                 <w:szCs w:val="22"/>
-                <w:highlight w:val="cyan"/>
               </w:rPr>
               <w:t xml:space="preserve"> [</w:t>
             </w:r>
@@ -3360,7 +3239,6 @@
                 <w:color w:val="000000"/>
                 <w:sz w:val="22"/>
                 <w:szCs w:val="22"/>
-                <w:highlight w:val="cyan"/>
               </w:rPr>
               <w:t>schema:Integer</w:t>
             </w:r>
@@ -3371,7 +3249,6 @@
                 <w:color w:val="000000"/>
                 <w:sz w:val="22"/>
                 <w:szCs w:val="22"/>
-                <w:highlight w:val="cyan"/>
               </w:rPr>
               <w:t xml:space="preserve"> or </w:t>
             </w:r>
@@ -3382,7 +3259,6 @@
                 <w:color w:val="000000"/>
                 <w:sz w:val="22"/>
                 <w:szCs w:val="22"/>
-                <w:highlight w:val="cyan"/>
               </w:rPr>
               <w:t>schema:Text</w:t>
             </w:r>
@@ -3393,7 +3269,6 @@
                 <w:color w:val="000000"/>
                 <w:sz w:val="22"/>
                 <w:szCs w:val="22"/>
-                <w:highlight w:val="cyan"/>
               </w:rPr>
               <w:t>]</w:t>
             </w:r>
@@ -3449,7 +3324,6 @@
                 <w:color w:val="000000"/>
                 <w:sz w:val="22"/>
                 <w:szCs w:val="22"/>
-                <w:highlight w:val="cyan"/>
               </w:rPr>
               <w:t>schema:pageEnd</w:t>
             </w:r>
@@ -3460,7 +3334,6 @@
                 <w:color w:val="000000"/>
                 <w:sz w:val="22"/>
                 <w:szCs w:val="22"/>
-                <w:highlight w:val="cyan"/>
               </w:rPr>
               <w:t xml:space="preserve"> [</w:t>
             </w:r>
@@ -3471,7 +3344,6 @@
                 <w:color w:val="000000"/>
                 <w:sz w:val="22"/>
                 <w:szCs w:val="22"/>
-                <w:highlight w:val="cyan"/>
               </w:rPr>
               <w:t>schema:Integer</w:t>
             </w:r>
@@ -3482,7 +3354,6 @@
                 <w:color w:val="000000"/>
                 <w:sz w:val="22"/>
                 <w:szCs w:val="22"/>
-                <w:highlight w:val="cyan"/>
               </w:rPr>
               <w:t xml:space="preserve"> or </w:t>
             </w:r>
@@ -3493,7 +3364,6 @@
                 <w:color w:val="000000"/>
                 <w:sz w:val="22"/>
                 <w:szCs w:val="22"/>
-                <w:highlight w:val="cyan"/>
               </w:rPr>
               <w:t>schema:Text</w:t>
             </w:r>
@@ -3504,7 +3374,6 @@
                 <w:color w:val="000000"/>
                 <w:sz w:val="22"/>
                 <w:szCs w:val="22"/>
-                <w:highlight w:val="cyan"/>
               </w:rPr>
               <w:t>]</w:t>
             </w:r>
@@ -3553,7 +3422,6 @@
         <w:t xml:space="preserve"> to more specific </w:t>
       </w:r>
       <w:proofErr w:type="spellStart"/>
-      <w:proofErr w:type="gramStart"/>
       <w:r>
         <w:rPr>
           <w:rFonts w:ascii="Calibri" w:hAnsi="Calibri" w:cs="Calibri"/>
@@ -3564,7 +3432,6 @@
         <w:t>schema:CreativeWork</w:t>
       </w:r>
       <w:proofErr w:type="spellEnd"/>
-      <w:proofErr w:type="gramEnd"/>
       <w:r>
         <w:rPr>
           <w:rFonts w:ascii="Calibri" w:hAnsi="Calibri" w:cs="Calibri"/>
@@ -3778,7 +3645,6 @@
                 <w:color w:val="000000"/>
                 <w:sz w:val="22"/>
                 <w:szCs w:val="22"/>
-                <w:highlight w:val="cyan"/>
               </w:rPr>
               <w:t>schema:Dataset</w:t>
             </w:r>
@@ -3789,7 +3655,6 @@
                 <w:color w:val="000000"/>
                 <w:sz w:val="22"/>
                 <w:szCs w:val="22"/>
-                <w:highlight w:val="cyan"/>
               </w:rPr>
               <w:t xml:space="preserve"> {@id/@type for </w:t>
             </w:r>
@@ -3800,7 +3665,6 @@
                 <w:color w:val="000000"/>
                 <w:sz w:val="22"/>
                 <w:szCs w:val="22"/>
-                <w:highlight w:val="cyan"/>
               </w:rPr>
               <w:t>json+ld</w:t>
             </w:r>
@@ -3811,7 +3675,6 @@
                 <w:color w:val="000000"/>
                 <w:sz w:val="22"/>
                 <w:szCs w:val="22"/>
-                <w:highlight w:val="cyan"/>
               </w:rPr>
               <w:t>}</w:t>
             </w:r>
@@ -3942,7 +3805,6 @@
                 <w:color w:val="000000"/>
                 <w:sz w:val="22"/>
                 <w:szCs w:val="22"/>
-                <w:highlight w:val="green"/>
               </w:rPr>
               <w:t>schema:name</w:t>
             </w:r>
@@ -3953,7 +3815,6 @@
                 <w:color w:val="000000"/>
                 <w:sz w:val="22"/>
                 <w:szCs w:val="22"/>
-                <w:highlight w:val="green"/>
               </w:rPr>
               <w:t xml:space="preserve"> [</w:t>
             </w:r>
@@ -3964,7 +3825,6 @@
                 <w:color w:val="000000"/>
                 <w:sz w:val="22"/>
                 <w:szCs w:val="22"/>
-                <w:highlight w:val="green"/>
               </w:rPr>
               <w:t>schema:Text</w:t>
             </w:r>
@@ -3975,7 +3835,6 @@
                 <w:color w:val="000000"/>
                 <w:sz w:val="22"/>
                 <w:szCs w:val="22"/>
-                <w:highlight w:val="green"/>
               </w:rPr>
               <w:t>]</w:t>
             </w:r>
@@ -4125,7 +3984,6 @@
                 <w:color w:val="000000"/>
                 <w:sz w:val="22"/>
                 <w:szCs w:val="22"/>
-                <w:highlight w:val="magenta"/>
               </w:rPr>
               <w:t>schema:author</w:t>
             </w:r>
@@ -4136,7 +3994,6 @@
                 <w:color w:val="000000"/>
                 <w:sz w:val="22"/>
                 <w:szCs w:val="22"/>
-                <w:highlight w:val="magenta"/>
               </w:rPr>
               <w:t xml:space="preserve"> &lt;</w:t>
             </w:r>
@@ -4148,7 +4005,6 @@
                   <w:color w:val="6611CC"/>
                   <w:sz w:val="20"/>
                   <w:szCs w:val="20"/>
-                  <w:highlight w:val="magenta"/>
                   <w:shd w:val="clear" w:color="auto" w:fill="F5F5F5"/>
                 </w:rPr>
                 <w:t>http://viaf.org/viaf/44300868</w:t>
@@ -4160,18 +4016,8 @@
                 <w:color w:val="000000"/>
                 <w:sz w:val="22"/>
                 <w:szCs w:val="22"/>
-                <w:highlight w:val="magenta"/>
-              </w:rPr>
-              <w:t>&gt;</w:t>
-            </w:r>
-            <w:r>
-              <w:rPr>
-                <w:rFonts w:ascii="Calibri" w:hAnsi="Calibri" w:cs="Calibri"/>
-                <w:color w:val="000000"/>
-                <w:sz w:val="22"/>
-                <w:szCs w:val="22"/>
-              </w:rPr>
-              <w:t xml:space="preserve"> </w:t>
+              </w:rPr>
+              <w:t xml:space="preserve">&gt; </w:t>
             </w:r>
           </w:p>
         </w:tc>
@@ -4299,7 +4145,6 @@
                 <w:color w:val="000000"/>
                 <w:sz w:val="22"/>
                 <w:szCs w:val="22"/>
-                <w:highlight w:val="cyan"/>
               </w:rPr>
               <w:t>schema:dateCreated</w:t>
             </w:r>
@@ -4310,7 +4155,6 @@
                 <w:color w:val="000000"/>
                 <w:sz w:val="22"/>
                 <w:szCs w:val="22"/>
-                <w:highlight w:val="cyan"/>
               </w:rPr>
               <w:t xml:space="preserve"> [</w:t>
             </w:r>
@@ -4321,7 +4165,6 @@
                 <w:color w:val="000000"/>
                 <w:sz w:val="22"/>
                 <w:szCs w:val="22"/>
-                <w:highlight w:val="cyan"/>
               </w:rPr>
               <w:t>schema:DateTime</w:t>
             </w:r>
@@ -4332,7 +4175,6 @@
                 <w:color w:val="000000"/>
                 <w:sz w:val="22"/>
                 <w:szCs w:val="22"/>
-                <w:highlight w:val="cyan"/>
               </w:rPr>
               <w:t>]</w:t>
             </w:r>
@@ -4402,7 +4244,6 @@
                 <w:color w:val="000000"/>
                 <w:sz w:val="22"/>
                 <w:szCs w:val="22"/>
-                <w:highlight w:val="cyan"/>
               </w:rPr>
               <w:t>schema:temportalCoverage</w:t>
             </w:r>
@@ -4413,7 +4254,6 @@
                 <w:color w:val="000000"/>
                 <w:sz w:val="22"/>
                 <w:szCs w:val="22"/>
-                <w:highlight w:val="cyan"/>
               </w:rPr>
               <w:t xml:space="preserve"> [</w:t>
             </w:r>
@@ -4424,7 +4264,6 @@
                 <w:color w:val="000000"/>
                 <w:sz w:val="22"/>
                 <w:szCs w:val="22"/>
-                <w:highlight w:val="cyan"/>
               </w:rPr>
               <w:t>schema:DateTime</w:t>
             </w:r>
@@ -4435,7 +4274,6 @@
                 <w:color w:val="000000"/>
                 <w:sz w:val="22"/>
                 <w:szCs w:val="22"/>
-                <w:highlight w:val="cyan"/>
               </w:rPr>
               <w:t>]</w:t>
             </w:r>
@@ -4526,7 +4364,6 @@
                 <w:color w:val="000000"/>
                 <w:sz w:val="22"/>
                 <w:szCs w:val="22"/>
-                <w:highlight w:val="cyan"/>
               </w:rPr>
               <w:t>schema:mentions</w:t>
             </w:r>
@@ -4537,7 +4374,6 @@
                 <w:color w:val="000000"/>
                 <w:sz w:val="22"/>
                 <w:szCs w:val="22"/>
-                <w:highlight w:val="cyan"/>
               </w:rPr>
               <w:t xml:space="preserve"> [</w:t>
             </w:r>
@@ -4548,7 +4384,6 @@
                 <w:color w:val="000000"/>
                 <w:sz w:val="22"/>
                 <w:szCs w:val="22"/>
-                <w:highlight w:val="cyan"/>
               </w:rPr>
               <w:t>schema:CreativeWork</w:t>
             </w:r>
@@ -4559,7 +4394,6 @@
                 <w:color w:val="000000"/>
                 <w:sz w:val="22"/>
                 <w:szCs w:val="22"/>
-                <w:highlight w:val="cyan"/>
               </w:rPr>
               <w:t>]**</w:t>
             </w:r>
@@ -4650,7 +4484,6 @@
                 <w:color w:val="000000"/>
                 <w:sz w:val="22"/>
                 <w:szCs w:val="22"/>
-                <w:highlight w:val="green"/>
               </w:rPr>
               <w:t>schema:mentions</w:t>
             </w:r>
@@ -4661,7 +4494,6 @@
                 <w:color w:val="000000"/>
                 <w:sz w:val="22"/>
                 <w:szCs w:val="22"/>
-                <w:highlight w:val="green"/>
               </w:rPr>
               <w:t xml:space="preserve"> [</w:t>
             </w:r>
@@ -4672,7 +4504,6 @@
                 <w:color w:val="000000"/>
                 <w:sz w:val="22"/>
                 <w:szCs w:val="22"/>
-                <w:highlight w:val="green"/>
               </w:rPr>
               <w:t>schema:Person</w:t>
             </w:r>
@@ -4683,7 +4514,6 @@
                 <w:color w:val="000000"/>
                 <w:sz w:val="22"/>
                 <w:szCs w:val="22"/>
-                <w:highlight w:val="green"/>
               </w:rPr>
               <w:t>]</w:t>
             </w:r>
@@ -4828,7 +4658,6 @@
                 <w:color w:val="000000"/>
                 <w:sz w:val="22"/>
                 <w:szCs w:val="22"/>
-                <w:highlight w:val="cyan"/>
               </w:rPr>
               <w:t>schema:citation</w:t>
             </w:r>
@@ -4839,7 +4668,6 @@
                 <w:color w:val="000000"/>
                 <w:sz w:val="22"/>
                 <w:szCs w:val="22"/>
-                <w:highlight w:val="cyan"/>
               </w:rPr>
               <w:t xml:space="preserve"> [</w:t>
             </w:r>
@@ -4850,7 +4678,6 @@
                 <w:color w:val="000000"/>
                 <w:sz w:val="22"/>
                 <w:szCs w:val="22"/>
-                <w:highlight w:val="cyan"/>
               </w:rPr>
               <w:t>schema:CreativeWork</w:t>
             </w:r>
@@ -4861,7 +4688,6 @@
                 <w:color w:val="000000"/>
                 <w:sz w:val="22"/>
                 <w:szCs w:val="22"/>
-                <w:highlight w:val="cyan"/>
               </w:rPr>
               <w:t>]**</w:t>
             </w:r>
@@ -4991,7 +4817,6 @@
                 <w:color w:val="000000"/>
                 <w:sz w:val="22"/>
                 <w:szCs w:val="22"/>
-                <w:highlight w:val="cyan"/>
               </w:rPr>
               <w:t>schema:headline</w:t>
             </w:r>
@@ -5002,7 +4827,6 @@
                 <w:color w:val="000000"/>
                 <w:sz w:val="22"/>
                 <w:szCs w:val="22"/>
-                <w:highlight w:val="cyan"/>
               </w:rPr>
               <w:t xml:space="preserve"> [</w:t>
             </w:r>
@@ -5013,7 +4837,6 @@
                 <w:color w:val="000000"/>
                 <w:sz w:val="22"/>
                 <w:szCs w:val="22"/>
-                <w:highlight w:val="cyan"/>
               </w:rPr>
               <w:t>schema:Text</w:t>
             </w:r>
@@ -5024,7 +4847,6 @@
                 <w:color w:val="000000"/>
                 <w:sz w:val="22"/>
                 <w:szCs w:val="22"/>
-                <w:highlight w:val="cyan"/>
               </w:rPr>
               <w:t>]</w:t>
             </w:r>
@@ -5124,7 +4946,6 @@
                 <w:color w:val="000000"/>
                 <w:sz w:val="22"/>
                 <w:szCs w:val="22"/>
-                <w:highlight w:val="cyan"/>
               </w:rPr>
               <w:t>schema:name</w:t>
             </w:r>
@@ -5135,7 +4956,6 @@
                 <w:color w:val="000000"/>
                 <w:sz w:val="22"/>
                 <w:szCs w:val="22"/>
-                <w:highlight w:val="cyan"/>
               </w:rPr>
               <w:t xml:space="preserve"> [</w:t>
             </w:r>
@@ -5146,7 +4966,6 @@
                 <w:color w:val="000000"/>
                 <w:sz w:val="22"/>
                 <w:szCs w:val="22"/>
-                <w:highlight w:val="cyan"/>
               </w:rPr>
               <w:t>schema:Text</w:t>
             </w:r>
@@ -5157,7 +4976,6 @@
                 <w:color w:val="000000"/>
                 <w:sz w:val="22"/>
                 <w:szCs w:val="22"/>
-                <w:highlight w:val="cyan"/>
               </w:rPr>
               <w:t>]</w:t>
             </w:r>
@@ -5256,7 +5074,6 @@
                 <w:color w:val="000000"/>
                 <w:sz w:val="22"/>
                 <w:szCs w:val="22"/>
-                <w:highlight w:val="green"/>
               </w:rPr>
               <w:t>schema:author</w:t>
             </w:r>
@@ -5267,7 +5084,6 @@
                 <w:color w:val="000000"/>
                 <w:sz w:val="22"/>
                 <w:szCs w:val="22"/>
-                <w:highlight w:val="green"/>
               </w:rPr>
               <w:t xml:space="preserve"> [</w:t>
             </w:r>
@@ -5278,7 +5094,6 @@
                 <w:color w:val="000000"/>
                 <w:sz w:val="22"/>
                 <w:szCs w:val="22"/>
-                <w:highlight w:val="green"/>
               </w:rPr>
               <w:t>schema:Person</w:t>
             </w:r>
@@ -5289,7 +5104,6 @@
                 <w:color w:val="000000"/>
                 <w:sz w:val="22"/>
                 <w:szCs w:val="22"/>
-                <w:highlight w:val="green"/>
               </w:rPr>
               <w:t>]</w:t>
             </w:r>
@@ -5449,7 +5263,6 @@
                 <w:color w:val="000000"/>
                 <w:sz w:val="22"/>
                 <w:szCs w:val="22"/>
-                <w:highlight w:val="cyan"/>
               </w:rPr>
               <w:t>schema:isPartOf</w:t>
             </w:r>
@@ -5460,7 +5273,6 @@
                 <w:color w:val="000000"/>
                 <w:sz w:val="22"/>
                 <w:szCs w:val="22"/>
-                <w:highlight w:val="cyan"/>
               </w:rPr>
               <w:t xml:space="preserve"> [</w:t>
             </w:r>
@@ -5471,7 +5283,6 @@
                 <w:color w:val="000000"/>
                 <w:sz w:val="22"/>
                 <w:szCs w:val="22"/>
-                <w:highlight w:val="cyan"/>
               </w:rPr>
               <w:t>schema:PublicationIssue</w:t>
             </w:r>
@@ -5482,7 +5293,6 @@
                 <w:color w:val="000000"/>
                 <w:sz w:val="22"/>
                 <w:szCs w:val="22"/>
-                <w:highlight w:val="cyan"/>
               </w:rPr>
               <w:t>]</w:t>
             </w:r>
@@ -5569,7 +5379,6 @@
                 <w:color w:val="000000"/>
                 <w:sz w:val="22"/>
                 <w:szCs w:val="22"/>
-                <w:highlight w:val="magenta"/>
               </w:rPr>
               <w:t xml:space="preserve">schema: </w:t>
             </w:r>
@@ -5580,7 +5389,6 @@
                 <w:color w:val="000000"/>
                 <w:sz w:val="22"/>
                 <w:szCs w:val="22"/>
-                <w:highlight w:val="magenta"/>
               </w:rPr>
               <w:t>locationCreated</w:t>
             </w:r>
@@ -5591,7 +5399,6 @@
                 <w:color w:val="000000"/>
                 <w:sz w:val="22"/>
                 <w:szCs w:val="22"/>
-                <w:highlight w:val="magenta"/>
               </w:rPr>
               <w:t xml:space="preserve"> </w:t>
             </w:r>
@@ -5601,7 +5408,6 @@
                 <w:color w:val="000000"/>
                 <w:sz w:val="22"/>
                 <w:szCs w:val="22"/>
-                <w:highlight w:val="magenta"/>
               </w:rPr>
               <w:t>[</w:t>
             </w:r>
@@ -5612,7 +5418,6 @@
                 <w:color w:val="000000"/>
                 <w:sz w:val="22"/>
                 <w:szCs w:val="22"/>
-                <w:highlight w:val="magenta"/>
               </w:rPr>
               <w:t>schema:P</w:t>
             </w:r>
@@ -5622,7 +5427,6 @@
                 <w:color w:val="000000"/>
                 <w:sz w:val="22"/>
                 <w:szCs w:val="22"/>
-                <w:highlight w:val="magenta"/>
               </w:rPr>
               <w:t>lace</w:t>
             </w:r>
@@ -5633,7 +5437,6 @@
                 <w:color w:val="000000"/>
                 <w:sz w:val="22"/>
                 <w:szCs w:val="22"/>
-                <w:highlight w:val="magenta"/>
               </w:rPr>
               <w:t>]</w:t>
             </w:r>
@@ -5689,7 +5492,6 @@
                 <w:color w:val="000000"/>
                 <w:sz w:val="22"/>
                 <w:szCs w:val="22"/>
-                <w:highlight w:val="cyan"/>
               </w:rPr>
               <w:t>schema:dateCreated</w:t>
             </w:r>
@@ -5700,7 +5502,6 @@
                 <w:color w:val="000000"/>
                 <w:sz w:val="22"/>
                 <w:szCs w:val="22"/>
-                <w:highlight w:val="cyan"/>
               </w:rPr>
               <w:t xml:space="preserve"> [</w:t>
             </w:r>
@@ -5711,7 +5512,6 @@
                 <w:color w:val="000000"/>
                 <w:sz w:val="22"/>
                 <w:szCs w:val="22"/>
-                <w:highlight w:val="cyan"/>
               </w:rPr>
               <w:t>schema:DateTime</w:t>
             </w:r>
@@ -5722,7 +5522,6 @@
                 <w:color w:val="000000"/>
                 <w:sz w:val="22"/>
                 <w:szCs w:val="22"/>
-                <w:highlight w:val="cyan"/>
               </w:rPr>
               <w:t>]</w:t>
             </w:r>
@@ -5806,7 +5605,6 @@
                 <w:color w:val="000000"/>
                 <w:sz w:val="22"/>
                 <w:szCs w:val="22"/>
-                <w:highlight w:val="magenta"/>
               </w:rPr>
               <w:t>schema:name</w:t>
             </w:r>
@@ -5817,7 +5615,6 @@
                 <w:color w:val="000000"/>
                 <w:sz w:val="22"/>
                 <w:szCs w:val="22"/>
-                <w:highlight w:val="magenta"/>
               </w:rPr>
               <w:t xml:space="preserve"> [</w:t>
             </w:r>
@@ -5828,7 +5625,6 @@
                 <w:color w:val="000000"/>
                 <w:sz w:val="22"/>
                 <w:szCs w:val="22"/>
-                <w:highlight w:val="magenta"/>
               </w:rPr>
               <w:t>schema:Text</w:t>
             </w:r>
@@ -5839,7 +5635,6 @@
                 <w:color w:val="000000"/>
                 <w:sz w:val="22"/>
                 <w:szCs w:val="22"/>
-                <w:highlight w:val="magenta"/>
               </w:rPr>
               <w:t>]</w:t>
             </w:r>
@@ -5935,7 +5730,6 @@
                 <w:color w:val="000000"/>
                 <w:sz w:val="22"/>
                 <w:szCs w:val="22"/>
-                <w:highlight w:val="cyan"/>
               </w:rPr>
               <w:t>schema:publisher</w:t>
             </w:r>
@@ -5946,7 +5740,6 @@
                 <w:color w:val="000000"/>
                 <w:sz w:val="22"/>
                 <w:szCs w:val="22"/>
-                <w:highlight w:val="cyan"/>
               </w:rPr>
               <w:t xml:space="preserve"> [</w:t>
             </w:r>
@@ -5957,7 +5750,6 @@
                 <w:color w:val="000000"/>
                 <w:sz w:val="22"/>
                 <w:szCs w:val="22"/>
-                <w:highlight w:val="cyan"/>
               </w:rPr>
               <w:t>schema:Organization</w:t>
             </w:r>
@@ -5968,7 +5760,6 @@
                 <w:color w:val="000000"/>
                 <w:sz w:val="22"/>
                 <w:szCs w:val="22"/>
-                <w:highlight w:val="cyan"/>
               </w:rPr>
               <w:t xml:space="preserve"> or </w:t>
             </w:r>
@@ -5979,7 +5770,6 @@
                 <w:color w:val="000000"/>
                 <w:sz w:val="22"/>
                 <w:szCs w:val="22"/>
-                <w:highlight w:val="cyan"/>
               </w:rPr>
               <w:t>schema:Person</w:t>
             </w:r>
@@ -5990,7 +5780,6 @@
                 <w:color w:val="000000"/>
                 <w:sz w:val="22"/>
                 <w:szCs w:val="22"/>
-                <w:highlight w:val="cyan"/>
               </w:rPr>
               <w:t>]</w:t>
             </w:r>
@@ -6066,7 +5855,6 @@
                 <w:color w:val="000000"/>
                 <w:sz w:val="22"/>
                 <w:szCs w:val="22"/>
-                <w:highlight w:val="cyan"/>
               </w:rPr>
               <w:t>schema:datePublished</w:t>
             </w:r>
@@ -6077,7 +5865,6 @@
                 <w:color w:val="000000"/>
                 <w:sz w:val="22"/>
                 <w:szCs w:val="22"/>
-                <w:highlight w:val="cyan"/>
               </w:rPr>
               <w:t xml:space="preserve"> [</w:t>
             </w:r>
@@ -6088,7 +5875,6 @@
                 <w:color w:val="000000"/>
                 <w:sz w:val="22"/>
                 <w:szCs w:val="22"/>
-                <w:highlight w:val="cyan"/>
               </w:rPr>
               <w:t>schema:DateTime</w:t>
             </w:r>
@@ -6099,7 +5885,6 @@
                 <w:color w:val="000000"/>
                 <w:sz w:val="22"/>
                 <w:szCs w:val="22"/>
-                <w:highlight w:val="cyan"/>
               </w:rPr>
               <w:t>]</w:t>
             </w:r>
@@ -6298,7 +6083,6 @@
                 <w:color w:val="000000"/>
                 <w:sz w:val="22"/>
                 <w:szCs w:val="22"/>
-                <w:highlight w:val="green"/>
               </w:rPr>
               <w:t>schema:volumeNumber</w:t>
             </w:r>
@@ -6309,53 +6093,8 @@
                 <w:color w:val="000000"/>
                 <w:sz w:val="22"/>
                 <w:szCs w:val="22"/>
-                <w:highlight w:val="green"/>
-              </w:rPr>
-              <w:t xml:space="preserve"> [</w:t>
-            </w:r>
-            <w:proofErr w:type="spellStart"/>
-            <w:r>
-              <w:rPr>
-                <w:rFonts w:ascii="Calibri" w:hAnsi="Calibri" w:cs="Calibri"/>
-                <w:color w:val="000000"/>
-                <w:sz w:val="22"/>
-                <w:szCs w:val="22"/>
-                <w:highlight w:val="green"/>
-              </w:rPr>
-              <w:t>schema:Text</w:t>
-            </w:r>
-            <w:proofErr w:type="spellEnd"/>
-            <w:r>
-              <w:rPr>
-                <w:rFonts w:ascii="Calibri" w:hAnsi="Calibri" w:cs="Calibri"/>
-                <w:color w:val="000000"/>
-                <w:sz w:val="22"/>
-                <w:szCs w:val="22"/>
-                <w:highlight w:val="green"/>
-              </w:rPr>
-              <w:t xml:space="preserve"> or </w:t>
-            </w:r>
-            <w:proofErr w:type="spellStart"/>
-            <w:r>
-              <w:rPr>
-                <w:rFonts w:ascii="Calibri" w:hAnsi="Calibri" w:cs="Calibri"/>
-                <w:color w:val="000000"/>
-                <w:sz w:val="22"/>
-                <w:szCs w:val="22"/>
-                <w:highlight w:val="green"/>
-              </w:rPr>
-              <w:t>schema:Integer</w:t>
-            </w:r>
-            <w:proofErr w:type="spellEnd"/>
-            <w:r>
-              <w:rPr>
-                <w:rFonts w:ascii="Calibri" w:hAnsi="Calibri" w:cs="Calibri"/>
-                <w:color w:val="000000"/>
-                <w:sz w:val="22"/>
-                <w:szCs w:val="22"/>
-                <w:highlight w:val="green"/>
-              </w:rPr>
-              <w:t>]</w:t>
+              </w:rPr>
+              <w:t xml:space="preserve"> [schema:Text or schema:Integer]</w:t>
             </w:r>
           </w:p>
         </w:tc>
@@ -6478,7 +6217,6 @@
                 <w:color w:val="000000"/>
                 <w:sz w:val="22"/>
                 <w:szCs w:val="22"/>
-                <w:highlight w:val="cyan"/>
               </w:rPr>
               <w:t>schema:issueNumber</w:t>
             </w:r>
@@ -6489,7 +6227,6 @@
                 <w:color w:val="000000"/>
                 <w:sz w:val="22"/>
                 <w:szCs w:val="22"/>
-                <w:highlight w:val="cyan"/>
               </w:rPr>
               <w:t xml:space="preserve"> [</w:t>
             </w:r>
@@ -6500,7 +6237,6 @@
                 <w:color w:val="000000"/>
                 <w:sz w:val="22"/>
                 <w:szCs w:val="22"/>
-                <w:highlight w:val="cyan"/>
               </w:rPr>
               <w:t>schema:Text</w:t>
             </w:r>
@@ -6511,7 +6247,6 @@
                 <w:color w:val="000000"/>
                 <w:sz w:val="22"/>
                 <w:szCs w:val="22"/>
-                <w:highlight w:val="cyan"/>
               </w:rPr>
               <w:t xml:space="preserve"> or </w:t>
             </w:r>
@@ -6522,7 +6257,6 @@
                 <w:color w:val="000000"/>
                 <w:sz w:val="22"/>
                 <w:szCs w:val="22"/>
-                <w:highlight w:val="cyan"/>
               </w:rPr>
               <w:t>schema:Integer</w:t>
             </w:r>
@@ -6533,7 +6267,6 @@
                 <w:color w:val="000000"/>
                 <w:sz w:val="22"/>
                 <w:szCs w:val="22"/>
-                <w:highlight w:val="cyan"/>
               </w:rPr>
               <w:t>]</w:t>
             </w:r>
@@ -6651,16 +6384,13 @@
               <w:pStyle w:val="NormalWeb"/>
               <w:spacing w:before="0" w:beforeAutospacing="0" w:after="0" w:afterAutospacing="0"/>
             </w:pPr>
-            <w:bookmarkStart w:id="0" w:name="_GoBack"/>
-            <w:bookmarkEnd w:id="0"/>
-            <w:proofErr w:type="spellStart"/>
-            <w:r>
-              <w:rPr>
-                <w:rFonts w:ascii="Calibri" w:hAnsi="Calibri" w:cs="Calibri"/>
-                <w:color w:val="000000"/>
-                <w:sz w:val="22"/>
-                <w:szCs w:val="22"/>
-                <w:highlight w:val="cyan"/>
+            <w:proofErr w:type="spellStart"/>
+            <w:r>
+              <w:rPr>
+                <w:rFonts w:ascii="Calibri" w:hAnsi="Calibri" w:cs="Calibri"/>
+                <w:color w:val="000000"/>
+                <w:sz w:val="22"/>
+                <w:szCs w:val="22"/>
               </w:rPr>
               <w:t>schema:pageStart</w:t>
             </w:r>
@@ -6671,7 +6401,6 @@
                 <w:color w:val="000000"/>
                 <w:sz w:val="22"/>
                 <w:szCs w:val="22"/>
-                <w:highlight w:val="cyan"/>
               </w:rPr>
               <w:t xml:space="preserve"> [</w:t>
             </w:r>
@@ -6682,7 +6411,6 @@
                 <w:color w:val="000000"/>
                 <w:sz w:val="22"/>
                 <w:szCs w:val="22"/>
-                <w:highlight w:val="cyan"/>
               </w:rPr>
               <w:t>schema:Integer</w:t>
             </w:r>
@@ -6693,7 +6421,6 @@
                 <w:color w:val="000000"/>
                 <w:sz w:val="22"/>
                 <w:szCs w:val="22"/>
-                <w:highlight w:val="cyan"/>
               </w:rPr>
               <w:t xml:space="preserve"> or </w:t>
             </w:r>
@@ -6704,7 +6431,6 @@
                 <w:color w:val="000000"/>
                 <w:sz w:val="22"/>
                 <w:szCs w:val="22"/>
-                <w:highlight w:val="cyan"/>
               </w:rPr>
               <w:t>schema:Text</w:t>
             </w:r>
@@ -6715,7 +6441,6 @@
                 <w:color w:val="000000"/>
                 <w:sz w:val="22"/>
                 <w:szCs w:val="22"/>
-                <w:highlight w:val="cyan"/>
               </w:rPr>
               <w:t>]</w:t>
             </w:r>
@@ -6840,7 +6565,6 @@
                 <w:color w:val="000000"/>
                 <w:sz w:val="22"/>
                 <w:szCs w:val="22"/>
-                <w:highlight w:val="cyan"/>
               </w:rPr>
               <w:t>schema:pageEnd</w:t>
             </w:r>
@@ -6851,7 +6575,6 @@
                 <w:color w:val="000000"/>
                 <w:sz w:val="22"/>
                 <w:szCs w:val="22"/>
-                <w:highlight w:val="cyan"/>
               </w:rPr>
               <w:t xml:space="preserve"> [</w:t>
             </w:r>
@@ -6862,7 +6585,6 @@
                 <w:color w:val="000000"/>
                 <w:sz w:val="22"/>
                 <w:szCs w:val="22"/>
-                <w:highlight w:val="cyan"/>
               </w:rPr>
               <w:t>schema:Integer</w:t>
             </w:r>
@@ -6873,7 +6595,6 @@
                 <w:color w:val="000000"/>
                 <w:sz w:val="22"/>
                 <w:szCs w:val="22"/>
-                <w:highlight w:val="cyan"/>
               </w:rPr>
               <w:t xml:space="preserve"> or </w:t>
             </w:r>
@@ -6884,7 +6605,6 @@
                 <w:color w:val="000000"/>
                 <w:sz w:val="22"/>
                 <w:szCs w:val="22"/>
-                <w:highlight w:val="cyan"/>
               </w:rPr>
               <w:t>schema:Text</w:t>
             </w:r>
@@ -6895,7 +6615,6 @@
                 <w:color w:val="000000"/>
                 <w:sz w:val="22"/>
                 <w:szCs w:val="22"/>
-                <w:highlight w:val="cyan"/>
               </w:rPr>
               <w:t>]</w:t>
             </w:r>
@@ -6969,7 +6688,6 @@
                 <w:color w:val="000000"/>
                 <w:sz w:val="22"/>
                 <w:szCs w:val="22"/>
-                <w:highlight w:val="cyan"/>
               </w:rPr>
               <w:t>schema:isPartOf</w:t>
             </w:r>
@@ -6980,7 +6698,6 @@
                 <w:color w:val="000000"/>
                 <w:sz w:val="22"/>
                 <w:szCs w:val="22"/>
-                <w:highlight w:val="cyan"/>
               </w:rPr>
               <w:t xml:space="preserve"> [</w:t>
             </w:r>
@@ -6991,7 +6708,6 @@
                 <w:color w:val="000000"/>
                 <w:sz w:val="22"/>
                 <w:szCs w:val="22"/>
-                <w:highlight w:val="cyan"/>
               </w:rPr>
               <w:t>schema:PublicationVolume</w:t>
             </w:r>
@@ -7002,7 +6718,6 @@
                 <w:color w:val="000000"/>
                 <w:sz w:val="22"/>
                 <w:szCs w:val="22"/>
-                <w:highlight w:val="cyan"/>
               </w:rPr>
               <w:t>]</w:t>
             </w:r>
@@ -7353,7 +7068,6 @@
                 <w:color w:val="000000"/>
                 <w:sz w:val="22"/>
                 <w:szCs w:val="22"/>
-                <w:highlight w:val="cyan"/>
               </w:rPr>
               <w:t>schema:volumeNumber</w:t>
             </w:r>
@@ -7364,7 +7078,6 @@
                 <w:color w:val="000000"/>
                 <w:sz w:val="22"/>
                 <w:szCs w:val="22"/>
-                <w:highlight w:val="cyan"/>
               </w:rPr>
               <w:t xml:space="preserve"> [</w:t>
             </w:r>
@@ -7375,7 +7088,6 @@
                 <w:color w:val="000000"/>
                 <w:sz w:val="22"/>
                 <w:szCs w:val="22"/>
-                <w:highlight w:val="cyan"/>
               </w:rPr>
               <w:t>schema:Text</w:t>
             </w:r>
@@ -7386,7 +7098,6 @@
                 <w:color w:val="000000"/>
                 <w:sz w:val="22"/>
                 <w:szCs w:val="22"/>
-                <w:highlight w:val="cyan"/>
               </w:rPr>
               <w:t xml:space="preserve"> or </w:t>
             </w:r>
@@ -7397,7 +7108,6 @@
                 <w:color w:val="000000"/>
                 <w:sz w:val="22"/>
                 <w:szCs w:val="22"/>
-                <w:highlight w:val="cyan"/>
               </w:rPr>
               <w:t>schema:Integer</w:t>
             </w:r>
@@ -7408,7 +7118,6 @@
                 <w:color w:val="000000"/>
                 <w:sz w:val="22"/>
                 <w:szCs w:val="22"/>
-                <w:highlight w:val="cyan"/>
               </w:rPr>
               <w:t>]</w:t>
             </w:r>
@@ -7533,7 +7242,6 @@
                 <w:color w:val="000000"/>
                 <w:sz w:val="22"/>
                 <w:szCs w:val="22"/>
-                <w:highlight w:val="green"/>
               </w:rPr>
               <w:t>schema:issueNumber</w:t>
             </w:r>
@@ -7544,7 +7252,6 @@
                 <w:color w:val="000000"/>
                 <w:sz w:val="22"/>
                 <w:szCs w:val="22"/>
-                <w:highlight w:val="green"/>
               </w:rPr>
               <w:t xml:space="preserve"> [</w:t>
             </w:r>
@@ -7555,7 +7262,6 @@
                 <w:color w:val="000000"/>
                 <w:sz w:val="22"/>
                 <w:szCs w:val="22"/>
-                <w:highlight w:val="green"/>
               </w:rPr>
               <w:t>schema:Text</w:t>
             </w:r>
@@ -7566,7 +7272,6 @@
                 <w:color w:val="000000"/>
                 <w:sz w:val="22"/>
                 <w:szCs w:val="22"/>
-                <w:highlight w:val="green"/>
               </w:rPr>
               <w:t xml:space="preserve"> or </w:t>
             </w:r>
@@ -7577,7 +7282,6 @@
                 <w:color w:val="000000"/>
                 <w:sz w:val="22"/>
                 <w:szCs w:val="22"/>
-                <w:highlight w:val="green"/>
               </w:rPr>
               <w:t>schema:Integer</w:t>
             </w:r>
@@ -7588,7 +7292,6 @@
                 <w:color w:val="000000"/>
                 <w:sz w:val="22"/>
                 <w:szCs w:val="22"/>
-                <w:highlight w:val="green"/>
               </w:rPr>
               <w:t>]</w:t>
             </w:r>
@@ -7713,7 +7416,6 @@
                 <w:color w:val="000000"/>
                 <w:sz w:val="22"/>
                 <w:szCs w:val="22"/>
-                <w:highlight w:val="cyan"/>
               </w:rPr>
               <w:t>schema:pageStart</w:t>
             </w:r>
@@ -7724,7 +7426,6 @@
                 <w:color w:val="000000"/>
                 <w:sz w:val="22"/>
                 <w:szCs w:val="22"/>
-                <w:highlight w:val="cyan"/>
               </w:rPr>
               <w:t xml:space="preserve"> [</w:t>
             </w:r>
@@ -7735,7 +7436,6 @@
                 <w:color w:val="000000"/>
                 <w:sz w:val="22"/>
                 <w:szCs w:val="22"/>
-                <w:highlight w:val="cyan"/>
               </w:rPr>
               <w:t>schema:Integer</w:t>
             </w:r>
@@ -7746,7 +7446,6 @@
                 <w:color w:val="000000"/>
                 <w:sz w:val="22"/>
                 <w:szCs w:val="22"/>
-                <w:highlight w:val="cyan"/>
               </w:rPr>
               <w:t xml:space="preserve"> or </w:t>
             </w:r>
@@ -7757,7 +7456,6 @@
                 <w:color w:val="000000"/>
                 <w:sz w:val="22"/>
                 <w:szCs w:val="22"/>
-                <w:highlight w:val="cyan"/>
               </w:rPr>
               <w:t>schema:Text</w:t>
             </w:r>
@@ -7768,7 +7466,6 @@
                 <w:color w:val="000000"/>
                 <w:sz w:val="22"/>
                 <w:szCs w:val="22"/>
-                <w:highlight w:val="cyan"/>
               </w:rPr>
               <w:t>]</w:t>
             </w:r>
@@ -7893,7 +7590,6 @@
                 <w:color w:val="000000"/>
                 <w:sz w:val="22"/>
                 <w:szCs w:val="22"/>
-                <w:highlight w:val="cyan"/>
               </w:rPr>
               <w:t>schema:pageEnd</w:t>
             </w:r>
@@ -7904,7 +7600,6 @@
                 <w:color w:val="000000"/>
                 <w:sz w:val="22"/>
                 <w:szCs w:val="22"/>
-                <w:highlight w:val="cyan"/>
               </w:rPr>
               <w:t xml:space="preserve"> [</w:t>
             </w:r>
@@ -7915,7 +7610,6 @@
                 <w:color w:val="000000"/>
                 <w:sz w:val="22"/>
                 <w:szCs w:val="22"/>
-                <w:highlight w:val="cyan"/>
               </w:rPr>
               <w:t>schema:Integer</w:t>
             </w:r>
@@ -7926,7 +7620,6 @@
                 <w:color w:val="000000"/>
                 <w:sz w:val="22"/>
                 <w:szCs w:val="22"/>
-                <w:highlight w:val="cyan"/>
               </w:rPr>
               <w:t xml:space="preserve"> or </w:t>
             </w:r>
@@ -7937,7 +7630,6 @@
                 <w:color w:val="000000"/>
                 <w:sz w:val="22"/>
                 <w:szCs w:val="22"/>
-                <w:highlight w:val="cyan"/>
               </w:rPr>
               <w:t>schema:Text</w:t>
             </w:r>
@@ -7948,7 +7640,6 @@
                 <w:color w:val="000000"/>
                 <w:sz w:val="22"/>
                 <w:szCs w:val="22"/>
-                <w:highlight w:val="cyan"/>
               </w:rPr>
               <w:t>]</w:t>
             </w:r>
@@ -16938,6 +16629,8 @@
               </w:rPr>
               <w:t>/TEI/text/body/div1/p/title</w:t>
             </w:r>
+            <w:bookmarkStart w:id="0" w:name="_GoBack"/>
+            <w:bookmarkEnd w:id="0"/>
           </w:p>
         </w:tc>
         <w:tc>
@@ -23012,7 +22705,7 @@
     </w:p>
     <w:tbl>
       <w:tblPr>
-        <w:tblStyle w:val="1"/>
+        <w:tblStyle w:val="a"/>
         <w:tblW w:w="9350" w:type="dxa"/>
         <w:tblInd w:w="-115" w:type="dxa"/>
         <w:tblBorders>
@@ -23323,49 +23016,7 @@
     <w:p/>
     <w:p/>
     <w:p/>
-    <w:p>
-      <w:r>
-        <w:t>Color Key:</w:t>
-      </w:r>
-    </w:p>
-    <w:p>
-      <w:r>
-        <w:rPr>
-          <w:highlight w:val="cyan"/>
-        </w:rPr>
-        <w:t>Done</w:t>
-      </w:r>
-    </w:p>
-    <w:p>
-      <w:r>
-        <w:rPr>
-          <w:highlight w:val="green"/>
-        </w:rPr>
-        <w:t>Skipped</w:t>
-      </w:r>
-    </w:p>
-    <w:p>
-      <w:r>
-        <w:rPr>
-          <w:highlight w:val="magenta"/>
-        </w:rPr>
-        <w:t xml:space="preserve">Done </w:t>
-      </w:r>
-      <w:proofErr w:type="gramStart"/>
-      <w:r>
-        <w:rPr>
-          <w:highlight w:val="magenta"/>
-        </w:rPr>
-        <w:t>But</w:t>
-      </w:r>
-      <w:proofErr w:type="gramEnd"/>
-      <w:r>
-        <w:rPr>
-          <w:highlight w:val="magenta"/>
-        </w:rPr>
-        <w:t xml:space="preserve"> Have Questions About</w:t>
-      </w:r>
-    </w:p>
+    <w:p/>
     <w:sectPr>
       <w:pgSz w:w="12240" w:h="15840"/>
       <w:pgMar w:top="1440" w:right="1440" w:bottom="1440" w:left="1440" w:header="720" w:footer="720" w:gutter="0"/>
@@ -23377,8 +23028,8 @@
 </file>
 
 <file path=word/numbering.xml><?xml version="1.0" encoding="utf-8"?>
-<w:numbering xmlns:wpc="http://schemas.microsoft.com/office/word/2010/wordprocessingCanvas" xmlns:mo="http://schemas.microsoft.com/office/mac/office/2008/main" xmlns:mc="http://schemas.openxmlformats.org/markup-compatibility/2006" xmlns:mv="urn:schemas-microsoft-com:mac:vml" xmlns:o="urn:schemas-microsoft-com:office:office" xmlns:r="http://schemas.openxmlformats.org/officeDocument/2006/relationships" xmlns:m="http://schemas.openxmlformats.org/officeDocument/2006/math" xmlns:v="urn:schemas-microsoft-com:vml" xmlns:wp14="http://schemas.microsoft.com/office/word/2010/wordprocessingDrawing" xmlns:wp="http://schemas.openxmlformats.org/drawingml/2006/wordprocessingDrawing" xmlns:w10="urn:schemas-microsoft-com:office:word" xmlns:w="http://schemas.openxmlformats.org/wordprocessingml/2006/main" xmlns:w14="http://schemas.microsoft.com/office/word/2010/wordml" xmlns:w15="http://schemas.microsoft.com/office/word/2012/wordml" xmlns:wpg="http://schemas.microsoft.com/office/word/2010/wordprocessingGroup" xmlns:wpi="http://schemas.microsoft.com/office/word/2010/wordprocessingInk" xmlns:wne="http://schemas.microsoft.com/office/word/2006/wordml" xmlns:wps="http://schemas.microsoft.com/office/word/2010/wordprocessingShape" mc:Ignorable="w14 w15 wp14">
-  <w:abstractNum w:abstractNumId="0">
+<w:numbering xmlns:wpc="http://schemas.microsoft.com/office/word/2010/wordprocessingCanvas" xmlns:cx="http://schemas.microsoft.com/office/drawing/2014/chartex" xmlns:cx1="http://schemas.microsoft.com/office/drawing/2015/9/8/chartex" xmlns:cx2="http://schemas.microsoft.com/office/drawing/2015/10/21/chartex" xmlns:cx3="http://schemas.microsoft.com/office/drawing/2016/5/9/chartex" xmlns:cx4="http://schemas.microsoft.com/office/drawing/2016/5/10/chartex" xmlns:cx5="http://schemas.microsoft.com/office/drawing/2016/5/11/chartex" xmlns:cx6="http://schemas.microsoft.com/office/drawing/2016/5/12/chartex" xmlns:cx7="http://schemas.microsoft.com/office/drawing/2016/5/13/chartex" xmlns:cx8="http://schemas.microsoft.com/office/drawing/2016/5/14/chartex" xmlns:mc="http://schemas.openxmlformats.org/markup-compatibility/2006" xmlns:o="urn:schemas-microsoft-com:office:office" xmlns:r="http://schemas.openxmlformats.org/officeDocument/2006/relationships" xmlns:m="http://schemas.openxmlformats.org/officeDocument/2006/math" xmlns:v="urn:schemas-microsoft-com:vml" xmlns:wp14="http://schemas.microsoft.com/office/word/2010/wordprocessingDrawing" xmlns:wp="http://schemas.openxmlformats.org/drawingml/2006/wordprocessingDrawing" xmlns:w10="urn:schemas-microsoft-com:office:word" xmlns:w="http://schemas.openxmlformats.org/wordprocessingml/2006/main" xmlns:w14="http://schemas.microsoft.com/office/word/2010/wordml" xmlns:w15="http://schemas.microsoft.com/office/word/2012/wordml" xmlns:w16se="http://schemas.microsoft.com/office/word/2015/wordml/symex" xmlns:wpg="http://schemas.microsoft.com/office/word/2010/wordprocessingGroup" xmlns:wpi="http://schemas.microsoft.com/office/word/2010/wordprocessingInk" xmlns:wne="http://schemas.microsoft.com/office/word/2006/wordml" xmlns:wps="http://schemas.microsoft.com/office/word/2010/wordprocessingShape" mc:Ignorable="w14 w15 w16se wp14">
+  <w:abstractNum w:abstractNumId="0" w15:restartNumberingAfterBreak="0">
     <w:nsid w:val="0DB22659"/>
     <w:multiLevelType w:val="hybridMultilevel"/>
     <w:tmpl w:val="5A84E138"/>
@@ -23467,7 +23118,7 @@
       </w:pPr>
     </w:lvl>
   </w:abstractNum>
-  <w:abstractNum w:abstractNumId="1">
+  <w:abstractNum w:abstractNumId="1" w15:restartNumberingAfterBreak="0">
     <w:nsid w:val="12770E97"/>
     <w:multiLevelType w:val="hybridMultilevel"/>
     <w:tmpl w:val="E65AAD72"/>
@@ -23553,7 +23204,7 @@
       </w:pPr>
     </w:lvl>
   </w:abstractNum>
-  <w:abstractNum w:abstractNumId="2">
+  <w:abstractNum w:abstractNumId="2" w15:restartNumberingAfterBreak="0">
     <w:nsid w:val="1A4046E1"/>
     <w:multiLevelType w:val="multilevel"/>
     <w:tmpl w:val="D232744E"/>
@@ -23666,7 +23317,7 @@
       </w:rPr>
     </w:lvl>
   </w:abstractNum>
-  <w:abstractNum w:abstractNumId="3">
+  <w:abstractNum w:abstractNumId="3" w15:restartNumberingAfterBreak="0">
     <w:nsid w:val="35413765"/>
     <w:multiLevelType w:val="hybridMultilevel"/>
     <w:tmpl w:val="C802A6CC"/>
@@ -23752,7 +23403,7 @@
       </w:pPr>
     </w:lvl>
   </w:abstractNum>
-  <w:abstractNum w:abstractNumId="4">
+  <w:abstractNum w:abstractNumId="4" w15:restartNumberingAfterBreak="0">
     <w:nsid w:val="3693736E"/>
     <w:multiLevelType w:val="multilevel"/>
     <w:tmpl w:val="083E8806"/>
@@ -23865,7 +23516,7 @@
       </w:rPr>
     </w:lvl>
   </w:abstractNum>
-  <w:abstractNum w:abstractNumId="5">
+  <w:abstractNum w:abstractNumId="5" w15:restartNumberingAfterBreak="0">
     <w:nsid w:val="3FC3586A"/>
     <w:multiLevelType w:val="hybridMultilevel"/>
     <w:tmpl w:val="46D82BD4"/>
@@ -23954,7 +23605,7 @@
       </w:pPr>
     </w:lvl>
   </w:abstractNum>
-  <w:abstractNum w:abstractNumId="6">
+  <w:abstractNum w:abstractNumId="6" w15:restartNumberingAfterBreak="0">
     <w:nsid w:val="4ED75915"/>
     <w:multiLevelType w:val="hybridMultilevel"/>
     <w:tmpl w:val="36AA86F0"/>
@@ -24043,7 +23694,7 @@
       </w:pPr>
     </w:lvl>
   </w:abstractNum>
-  <w:abstractNum w:abstractNumId="7">
+  <w:abstractNum w:abstractNumId="7" w15:restartNumberingAfterBreak="0">
     <w:nsid w:val="69C03385"/>
     <w:multiLevelType w:val="multilevel"/>
     <w:tmpl w:val="56347770"/>
@@ -24156,7 +23807,7 @@
       </w:rPr>
     </w:lvl>
   </w:abstractNum>
-  <w:abstractNum w:abstractNumId="8">
+  <w:abstractNum w:abstractNumId="8" w15:restartNumberingAfterBreak="0">
     <w:nsid w:val="7A916CBA"/>
     <w:multiLevelType w:val="multilevel"/>
     <w:tmpl w:val="EA5EA01C"/>
@@ -24300,7 +23951,7 @@
 </file>
 
 <file path=word/styles.xml><?xml version="1.0" encoding="utf-8"?>
-<w:styles xmlns:mc="http://schemas.openxmlformats.org/markup-compatibility/2006" xmlns:r="http://schemas.openxmlformats.org/officeDocument/2006/relationships" xmlns:w="http://schemas.openxmlformats.org/wordprocessingml/2006/main" xmlns:w14="http://schemas.microsoft.com/office/word/2010/wordml" xmlns:w15="http://schemas.microsoft.com/office/word/2012/wordml" mc:Ignorable="w14 w15">
+<w:styles xmlns:mc="http://schemas.openxmlformats.org/markup-compatibility/2006" xmlns:r="http://schemas.openxmlformats.org/officeDocument/2006/relationships" xmlns:w="http://schemas.openxmlformats.org/wordprocessingml/2006/main" xmlns:w14="http://schemas.microsoft.com/office/word/2010/wordml" xmlns:w15="http://schemas.microsoft.com/office/word/2012/wordml" xmlns:w16se="http://schemas.microsoft.com/office/word/2015/wordml/symex" mc:Ignorable="w14 w15 w16se">
   <w:docDefaults>
     <w:rPrDefault>
       <w:rPr>
@@ -24317,7 +23968,7 @@
       </w:pPr>
     </w:pPrDefault>
   </w:docDefaults>
-  <w:latentStyles w:defLockedState="0" w:defUIPriority="99" w:defSemiHidden="0" w:defUnhideWhenUsed="0" w:defQFormat="0" w:count="381">
+  <w:latentStyles w:defLockedState="0" w:defUIPriority="99" w:defSemiHidden="0" w:defUnhideWhenUsed="0" w:defQFormat="0" w:count="374">
     <w:lsdException w:name="Normal" w:uiPriority="0" w:qFormat="1"/>
     <w:lsdException w:name="heading 1" w:uiPriority="9" w:qFormat="1"/>
     <w:lsdException w:name="heading 2" w:semiHidden="1" w:uiPriority="9" w:unhideWhenUsed="1" w:qFormat="1"/>
@@ -24690,6 +24341,8 @@
     <w:lsdException w:name="List Table 6 Colorful Accent 6" w:uiPriority="51"/>
     <w:lsdException w:name="List Table 7 Colorful Accent 6" w:uiPriority="52"/>
     <w:lsdException w:name="Mention" w:semiHidden="1" w:unhideWhenUsed="1"/>
+    <w:lsdException w:name="Smart Hyperlink" w:semiHidden="1" w:unhideWhenUsed="1"/>
+    <w:lsdException w:name="Hashtag" w:semiHidden="1" w:unhideWhenUsed="1"/>
   </w:latentStyles>
   <w:style w:type="paragraph" w:default="1" w:styleId="Normal">
     <w:name w:val="Normal"/>
@@ -24855,8 +24508,7 @@
       <w:szCs w:val="48"/>
     </w:rPr>
   </w:style>
-  <w:style w:type="table" w:customStyle="1" w:styleId="1">
-    <w:name w:val="1"/>
+  <w:style w:type="table" w:customStyle="1" w:styleId="a">
     <w:basedOn w:val="TableNormal"/>
     <w:pPr>
       <w:spacing w:after="0" w:line="240" w:lineRule="auto"/>
@@ -24864,11 +24516,8 @@
     <w:tblPr>
       <w:tblStyleRowBandSize w:val="1"/>
       <w:tblStyleColBandSize w:val="1"/>
-      <w:tblInd w:w="0" w:type="dxa"/>
       <w:tblCellMar>
-        <w:top w:w="0" w:type="dxa"/>
         <w:left w:w="115" w:type="dxa"/>
-        <w:bottom w:w="0" w:type="dxa"/>
         <w:right w:w="115" w:type="dxa"/>
       </w:tblCellMar>
     </w:tblPr>
@@ -24933,7 +24582,6 @@
       <w:spacing w:after="0" w:line="240" w:lineRule="auto"/>
     </w:pPr>
     <w:tblPr>
-      <w:tblInd w:w="0" w:type="dxa"/>
       <w:tblBorders>
         <w:top w:val="single" w:sz="4" w:space="0" w:color="auto"/>
         <w:left w:val="single" w:sz="4" w:space="0" w:color="auto"/>
@@ -24942,12 +24590,6 @@
         <w:insideH w:val="single" w:sz="4" w:space="0" w:color="auto"/>
         <w:insideV w:val="single" w:sz="4" w:space="0" w:color="auto"/>
       </w:tblBorders>
-      <w:tblCellMar>
-        <w:top w:w="0" w:type="dxa"/>
-        <w:left w:w="108" w:type="dxa"/>
-        <w:bottom w:w="0" w:type="dxa"/>
-        <w:right w:w="108" w:type="dxa"/>
-      </w:tblCellMar>
     </w:tblPr>
   </w:style>
 </w:styles>

</xml_diff>

<commit_message>
Revert "Name data spreadsheet added"
This reverts commit b958385a1438803a982e4e14b561db789610ffb2.
</commit_message>
<xml_diff>
--- a/Mapping-TEI.docx
+++ b/Mapping-TEI.docx
@@ -1,6 +1,6 @@
 
 <file path=word/document.xml><?xml version="1.0" encoding="utf-8"?>
-<w:document xmlns:wpc="http://schemas.microsoft.com/office/word/2010/wordprocessingCanvas" xmlns:cx="http://schemas.microsoft.com/office/drawing/2014/chartex" xmlns:cx1="http://schemas.microsoft.com/office/drawing/2015/9/8/chartex" xmlns:cx2="http://schemas.microsoft.com/office/drawing/2015/10/21/chartex" xmlns:cx3="http://schemas.microsoft.com/office/drawing/2016/5/9/chartex" xmlns:cx4="http://schemas.microsoft.com/office/drawing/2016/5/10/chartex" xmlns:cx5="http://schemas.microsoft.com/office/drawing/2016/5/11/chartex" xmlns:cx6="http://schemas.microsoft.com/office/drawing/2016/5/12/chartex" xmlns:cx7="http://schemas.microsoft.com/office/drawing/2016/5/13/chartex" xmlns:cx8="http://schemas.microsoft.com/office/drawing/2016/5/14/chartex" xmlns:mc="http://schemas.openxmlformats.org/markup-compatibility/2006" xmlns:o="urn:schemas-microsoft-com:office:office" xmlns:r="http://schemas.openxmlformats.org/officeDocument/2006/relationships" xmlns:m="http://schemas.openxmlformats.org/officeDocument/2006/math" xmlns:v="urn:schemas-microsoft-com:vml" xmlns:wp14="http://schemas.microsoft.com/office/word/2010/wordprocessingDrawing" xmlns:wp="http://schemas.openxmlformats.org/drawingml/2006/wordprocessingDrawing" xmlns:w10="urn:schemas-microsoft-com:office:word" xmlns:w="http://schemas.openxmlformats.org/wordprocessingml/2006/main" xmlns:w14="http://schemas.microsoft.com/office/word/2010/wordml" xmlns:w15="http://schemas.microsoft.com/office/word/2012/wordml" xmlns:w16se="http://schemas.microsoft.com/office/word/2015/wordml/symex" xmlns:wpg="http://schemas.microsoft.com/office/word/2010/wordprocessingGroup" xmlns:wpi="http://schemas.microsoft.com/office/word/2010/wordprocessingInk" xmlns:wne="http://schemas.microsoft.com/office/word/2006/wordml" xmlns:wps="http://schemas.microsoft.com/office/word/2010/wordprocessingShape" mc:Ignorable="w14 w15 w16se wp14">
+<w:document xmlns:wpc="http://schemas.microsoft.com/office/word/2010/wordprocessingCanvas" xmlns:mo="http://schemas.microsoft.com/office/mac/office/2008/main" xmlns:mc="http://schemas.openxmlformats.org/markup-compatibility/2006" xmlns:mv="urn:schemas-microsoft-com:mac:vml" xmlns:o="urn:schemas-microsoft-com:office:office" xmlns:r="http://schemas.openxmlformats.org/officeDocument/2006/relationships" xmlns:m="http://schemas.openxmlformats.org/officeDocument/2006/math" xmlns:v="urn:schemas-microsoft-com:vml" xmlns:wp14="http://schemas.microsoft.com/office/word/2010/wordprocessingDrawing" xmlns:wp="http://schemas.openxmlformats.org/drawingml/2006/wordprocessingDrawing" xmlns:w10="urn:schemas-microsoft-com:office:word" xmlns:w="http://schemas.openxmlformats.org/wordprocessingml/2006/main" xmlns:w14="http://schemas.microsoft.com/office/word/2010/wordml" xmlns:w15="http://schemas.microsoft.com/office/word/2012/wordml" xmlns:wpg="http://schemas.microsoft.com/office/word/2010/wordprocessingGroup" xmlns:wpi="http://schemas.microsoft.com/office/word/2010/wordprocessingInk" xmlns:wne="http://schemas.microsoft.com/office/word/2006/wordml" xmlns:wps="http://schemas.microsoft.com/office/word/2010/wordprocessingShape" mc:Ignorable="w14 w15 wp14">
   <w:background w:color="FFFFFF"/>
   <w:body>
     <w:p>
@@ -181,6 +181,7 @@
                 <w:color w:val="000000"/>
                 <w:sz w:val="22"/>
                 <w:szCs w:val="22"/>
+                <w:highlight w:val="cyan"/>
               </w:rPr>
               <w:t>schema:Dataset</w:t>
             </w:r>
@@ -191,6 +192,7 @@
                 <w:color w:val="000000"/>
                 <w:sz w:val="22"/>
                 <w:szCs w:val="22"/>
+                <w:highlight w:val="cyan"/>
               </w:rPr>
               <w:t xml:space="preserve"> {@id/@type for </w:t>
             </w:r>
@@ -201,6 +203,7 @@
                 <w:color w:val="000000"/>
                 <w:sz w:val="22"/>
                 <w:szCs w:val="22"/>
+                <w:highlight w:val="cyan"/>
               </w:rPr>
               <w:t>json+ld</w:t>
             </w:r>
@@ -211,6 +214,7 @@
                 <w:color w:val="000000"/>
                 <w:sz w:val="22"/>
                 <w:szCs w:val="22"/>
+                <w:highlight w:val="cyan"/>
               </w:rPr>
               <w:t>}</w:t>
             </w:r>
@@ -266,6 +270,7 @@
                 <w:color w:val="000000"/>
                 <w:sz w:val="22"/>
                 <w:szCs w:val="22"/>
+                <w:highlight w:val="magenta"/>
               </w:rPr>
               <w:t>schema:author</w:t>
             </w:r>
@@ -276,6 +281,7 @@
                 <w:color w:val="000000"/>
                 <w:sz w:val="22"/>
                 <w:szCs w:val="22"/>
+                <w:highlight w:val="magenta"/>
               </w:rPr>
               <w:t xml:space="preserve"> &lt;</w:t>
             </w:r>
@@ -287,6 +293,7 @@
                   <w:color w:val="6611CC"/>
                   <w:sz w:val="20"/>
                   <w:szCs w:val="20"/>
+                  <w:highlight w:val="magenta"/>
                   <w:shd w:val="clear" w:color="auto" w:fill="F5F5F5"/>
                 </w:rPr>
                 <w:t>http://viaf.org/viaf/44300868</w:t>
@@ -298,8 +305,18 @@
                 <w:color w:val="000000"/>
                 <w:sz w:val="22"/>
                 <w:szCs w:val="22"/>
-              </w:rPr>
-              <w:t xml:space="preserve">&gt; </w:t>
+                <w:highlight w:val="magenta"/>
+              </w:rPr>
+              <w:t>&gt;</w:t>
+            </w:r>
+            <w:r>
+              <w:rPr>
+                <w:rFonts w:ascii="Calibri" w:hAnsi="Calibri" w:cs="Calibri"/>
+                <w:color w:val="000000"/>
+                <w:sz w:val="22"/>
+                <w:szCs w:val="22"/>
+              </w:rPr>
+              <w:t xml:space="preserve"> </w:t>
             </w:r>
           </w:p>
         </w:tc>
@@ -353,6 +370,7 @@
                 <w:color w:val="000000"/>
                 <w:sz w:val="22"/>
                 <w:szCs w:val="22"/>
+                <w:highlight w:val="cyan"/>
               </w:rPr>
               <w:t>schema:inLanguage</w:t>
             </w:r>
@@ -363,6 +381,7 @@
                 <w:color w:val="000000"/>
                 <w:sz w:val="22"/>
                 <w:szCs w:val="22"/>
+                <w:highlight w:val="cyan"/>
               </w:rPr>
               <w:t xml:space="preserve"> “</w:t>
             </w:r>
@@ -373,6 +392,7 @@
                 <w:color w:val="000000"/>
                 <w:sz w:val="22"/>
                 <w:szCs w:val="22"/>
+                <w:highlight w:val="cyan"/>
               </w:rPr>
               <w:t>fr</w:t>
             </w:r>
@@ -383,6 +403,7 @@
                 <w:color w:val="000000"/>
                 <w:sz w:val="22"/>
                 <w:szCs w:val="22"/>
+                <w:highlight w:val="cyan"/>
               </w:rPr>
               <w:t>”</w:t>
             </w:r>
@@ -452,6 +473,7 @@
                 <w:color w:val="000000"/>
                 <w:sz w:val="22"/>
                 <w:szCs w:val="22"/>
+                <w:highlight w:val="cyan"/>
               </w:rPr>
               <w:t>schema:temporalCoverage</w:t>
             </w:r>
@@ -462,6 +484,7 @@
                 <w:color w:val="000000"/>
                 <w:sz w:val="22"/>
                 <w:szCs w:val="22"/>
+                <w:highlight w:val="cyan"/>
               </w:rPr>
               <w:t xml:space="preserve"> [</w:t>
             </w:r>
@@ -472,6 +495,7 @@
                 <w:color w:val="000000"/>
                 <w:sz w:val="22"/>
                 <w:szCs w:val="22"/>
+                <w:highlight w:val="cyan"/>
               </w:rPr>
               <w:t>schema:DateTime</w:t>
             </w:r>
@@ -482,6 +506,7 @@
                 <w:color w:val="000000"/>
                 <w:sz w:val="22"/>
                 <w:szCs w:val="22"/>
+                <w:highlight w:val="cyan"/>
               </w:rPr>
               <w:t>]</w:t>
             </w:r>
@@ -531,6 +556,9 @@
             <w:pPr>
               <w:pStyle w:val="NormalWeb"/>
               <w:spacing w:before="0" w:beforeAutospacing="0" w:after="0" w:afterAutospacing="0"/>
+              <w:rPr>
+                <w:highlight w:val="green"/>
+              </w:rPr>
             </w:pPr>
             <w:r>
               <w:rPr>
@@ -564,14 +592,18 @@
             <w:pPr>
               <w:pStyle w:val="NormalWeb"/>
               <w:spacing w:before="0" w:beforeAutospacing="0" w:after="0" w:afterAutospacing="0"/>
-            </w:pPr>
-            <w:proofErr w:type="spellStart"/>
-            <w:r>
-              <w:rPr>
-                <w:rFonts w:ascii="Calibri" w:hAnsi="Calibri" w:cs="Calibri"/>
-                <w:color w:val="000000"/>
-                <w:sz w:val="22"/>
-                <w:szCs w:val="22"/>
+              <w:rPr>
+                <w:highlight w:val="green"/>
+              </w:rPr>
+            </w:pPr>
+            <w:proofErr w:type="spellStart"/>
+            <w:r>
+              <w:rPr>
+                <w:rFonts w:ascii="Calibri" w:hAnsi="Calibri" w:cs="Calibri"/>
+                <w:color w:val="000000"/>
+                <w:sz w:val="22"/>
+                <w:szCs w:val="22"/>
+                <w:highlight w:val="green"/>
               </w:rPr>
               <w:t>schema:mentions</w:t>
             </w:r>
@@ -582,6 +614,7 @@
                 <w:color w:val="000000"/>
                 <w:sz w:val="22"/>
                 <w:szCs w:val="22"/>
+                <w:highlight w:val="green"/>
               </w:rPr>
               <w:t xml:space="preserve"> [</w:t>
             </w:r>
@@ -592,6 +625,7 @@
                 <w:color w:val="000000"/>
                 <w:sz w:val="22"/>
                 <w:szCs w:val="22"/>
+                <w:highlight w:val="green"/>
               </w:rPr>
               <w:t>schema:Person</w:t>
             </w:r>
@@ -602,6 +636,7 @@
                 <w:color w:val="000000"/>
                 <w:sz w:val="22"/>
                 <w:szCs w:val="22"/>
+                <w:highlight w:val="green"/>
               </w:rPr>
               <w:t>]</w:t>
             </w:r>
@@ -692,6 +727,7 @@
                 <w:color w:val="000000"/>
                 <w:sz w:val="22"/>
                 <w:szCs w:val="22"/>
+                <w:highlight w:val="cyan"/>
               </w:rPr>
               <w:t>schema:mentions</w:t>
             </w:r>
@@ -702,6 +738,7 @@
                 <w:color w:val="000000"/>
                 <w:sz w:val="22"/>
                 <w:szCs w:val="22"/>
+                <w:highlight w:val="cyan"/>
               </w:rPr>
               <w:t xml:space="preserve"> [</w:t>
             </w:r>
@@ -712,6 +749,7 @@
                 <w:color w:val="000000"/>
                 <w:sz w:val="22"/>
                 <w:szCs w:val="22"/>
+                <w:highlight w:val="cyan"/>
               </w:rPr>
               <w:t>schema:CreativeWork</w:t>
             </w:r>
@@ -722,6 +760,7 @@
                 <w:color w:val="000000"/>
                 <w:sz w:val="22"/>
                 <w:szCs w:val="22"/>
+                <w:highlight w:val="cyan"/>
               </w:rPr>
               <w:t>]**</w:t>
             </w:r>
@@ -831,6 +870,7 @@
                 <w:color w:val="000000"/>
                 <w:sz w:val="22"/>
                 <w:szCs w:val="22"/>
+                <w:highlight w:val="cyan"/>
               </w:rPr>
               <w:t>schema:citation</w:t>
             </w:r>
@@ -841,6 +881,7 @@
                 <w:color w:val="000000"/>
                 <w:sz w:val="22"/>
                 <w:szCs w:val="22"/>
+                <w:highlight w:val="cyan"/>
               </w:rPr>
               <w:t xml:space="preserve"> [</w:t>
             </w:r>
@@ -851,6 +892,7 @@
                 <w:color w:val="000000"/>
                 <w:sz w:val="22"/>
                 <w:szCs w:val="22"/>
+                <w:highlight w:val="cyan"/>
               </w:rPr>
               <w:t>schema:CreativeWork</w:t>
             </w:r>
@@ -861,6 +903,7 @@
                 <w:color w:val="000000"/>
                 <w:sz w:val="22"/>
                 <w:szCs w:val="22"/>
+                <w:highlight w:val="cyan"/>
               </w:rPr>
               <w:t>]**</w:t>
             </w:r>
@@ -990,6 +1033,7 @@
                 <w:color w:val="000000"/>
                 <w:sz w:val="22"/>
                 <w:szCs w:val="22"/>
+                <w:highlight w:val="cyan"/>
               </w:rPr>
               <w:t>schema:headline</w:t>
             </w:r>
@@ -1000,6 +1044,7 @@
                 <w:color w:val="000000"/>
                 <w:sz w:val="22"/>
                 <w:szCs w:val="22"/>
+                <w:highlight w:val="cyan"/>
               </w:rPr>
               <w:t xml:space="preserve"> [</w:t>
             </w:r>
@@ -1010,6 +1055,7 @@
                 <w:color w:val="000000"/>
                 <w:sz w:val="22"/>
                 <w:szCs w:val="22"/>
+                <w:highlight w:val="cyan"/>
               </w:rPr>
               <w:t>schema:Text</w:t>
             </w:r>
@@ -1020,6 +1066,7 @@
                 <w:color w:val="000000"/>
                 <w:sz w:val="22"/>
                 <w:szCs w:val="22"/>
+                <w:highlight w:val="cyan"/>
               </w:rPr>
               <w:t>]</w:t>
             </w:r>
@@ -1119,6 +1166,7 @@
                 <w:color w:val="000000"/>
                 <w:sz w:val="22"/>
                 <w:szCs w:val="22"/>
+                <w:highlight w:val="cyan"/>
               </w:rPr>
               <w:t>schema:name</w:t>
             </w:r>
@@ -1129,6 +1177,7 @@
                 <w:color w:val="000000"/>
                 <w:sz w:val="22"/>
                 <w:szCs w:val="22"/>
+                <w:highlight w:val="cyan"/>
               </w:rPr>
               <w:t xml:space="preserve"> [</w:t>
             </w:r>
@@ -1139,6 +1188,7 @@
                 <w:color w:val="000000"/>
                 <w:sz w:val="22"/>
                 <w:szCs w:val="22"/>
+                <w:highlight w:val="cyan"/>
               </w:rPr>
               <w:t>schema:Text</w:t>
             </w:r>
@@ -1149,6 +1199,7 @@
                 <w:color w:val="000000"/>
                 <w:sz w:val="22"/>
                 <w:szCs w:val="22"/>
+                <w:highlight w:val="cyan"/>
               </w:rPr>
               <w:t>]</w:t>
             </w:r>
@@ -1182,6 +1233,7 @@
                 <w:color w:val="000000"/>
                 <w:sz w:val="22"/>
                 <w:szCs w:val="22"/>
+                <w:highlight w:val="green"/>
               </w:rPr>
             </w:pPr>
             <w:r>
@@ -1245,14 +1297,18 @@
             <w:pPr>
               <w:pStyle w:val="NormalWeb"/>
               <w:spacing w:before="0" w:beforeAutospacing="0" w:after="0" w:afterAutospacing="0"/>
-            </w:pPr>
-            <w:proofErr w:type="spellStart"/>
-            <w:r>
-              <w:rPr>
-                <w:rFonts w:ascii="Calibri" w:hAnsi="Calibri" w:cs="Calibri"/>
-                <w:color w:val="000000"/>
-                <w:sz w:val="22"/>
-                <w:szCs w:val="22"/>
+              <w:rPr>
+                <w:highlight w:val="green"/>
+              </w:rPr>
+            </w:pPr>
+            <w:proofErr w:type="spellStart"/>
+            <w:r>
+              <w:rPr>
+                <w:rFonts w:ascii="Calibri" w:hAnsi="Calibri" w:cs="Calibri"/>
+                <w:color w:val="000000"/>
+                <w:sz w:val="22"/>
+                <w:szCs w:val="22"/>
+                <w:highlight w:val="green"/>
               </w:rPr>
               <w:t>schema:author</w:t>
             </w:r>
@@ -1263,6 +1319,7 @@
                 <w:color w:val="000000"/>
                 <w:sz w:val="22"/>
                 <w:szCs w:val="22"/>
+                <w:highlight w:val="green"/>
               </w:rPr>
               <w:t xml:space="preserve"> [</w:t>
             </w:r>
@@ -1273,6 +1330,7 @@
                 <w:color w:val="000000"/>
                 <w:sz w:val="22"/>
                 <w:szCs w:val="22"/>
+                <w:highlight w:val="green"/>
               </w:rPr>
               <w:t>schema:Person</w:t>
             </w:r>
@@ -1283,6 +1341,7 @@
                 <w:color w:val="000000"/>
                 <w:sz w:val="22"/>
                 <w:szCs w:val="22"/>
+                <w:highlight w:val="green"/>
               </w:rPr>
               <w:t>]</w:t>
             </w:r>
@@ -1442,6 +1501,7 @@
                 <w:color w:val="000000"/>
                 <w:sz w:val="22"/>
                 <w:szCs w:val="22"/>
+                <w:highlight w:val="cyan"/>
               </w:rPr>
               <w:t>schema:isPartOf</w:t>
             </w:r>
@@ -1452,6 +1512,7 @@
                 <w:color w:val="000000"/>
                 <w:sz w:val="22"/>
                 <w:szCs w:val="22"/>
+                <w:highlight w:val="cyan"/>
               </w:rPr>
               <w:t xml:space="preserve"> [</w:t>
             </w:r>
@@ -1462,6 +1523,7 @@
                 <w:color w:val="000000"/>
                 <w:sz w:val="22"/>
                 <w:szCs w:val="22"/>
+                <w:highlight w:val="cyan"/>
               </w:rPr>
               <w:t>schema:PublicationIssue</w:t>
             </w:r>
@@ -1472,6 +1534,7 @@
                 <w:color w:val="000000"/>
                 <w:sz w:val="22"/>
                 <w:szCs w:val="22"/>
+                <w:highlight w:val="cyan"/>
               </w:rPr>
               <w:t>]</w:t>
             </w:r>
@@ -1527,6 +1590,7 @@
                 <w:color w:val="000000"/>
                 <w:sz w:val="22"/>
                 <w:szCs w:val="22"/>
+                <w:highlight w:val="cyan"/>
               </w:rPr>
               <w:t>schema:dateCreated</w:t>
             </w:r>
@@ -1537,6 +1601,7 @@
                 <w:color w:val="000000"/>
                 <w:sz w:val="22"/>
                 <w:szCs w:val="22"/>
+                <w:highlight w:val="cyan"/>
               </w:rPr>
               <w:t xml:space="preserve"> [</w:t>
             </w:r>
@@ -1547,6 +1612,7 @@
                 <w:color w:val="000000"/>
                 <w:sz w:val="22"/>
                 <w:szCs w:val="22"/>
+                <w:highlight w:val="cyan"/>
               </w:rPr>
               <w:t>schema:DateTime</w:t>
             </w:r>
@@ -1557,6 +1623,7 @@
                 <w:color w:val="000000"/>
                 <w:sz w:val="22"/>
                 <w:szCs w:val="22"/>
+                <w:highlight w:val="cyan"/>
               </w:rPr>
               <w:t>]</w:t>
             </w:r>
@@ -1640,6 +1707,7 @@
                 <w:color w:val="000000"/>
                 <w:sz w:val="22"/>
                 <w:szCs w:val="22"/>
+                <w:highlight w:val="magenta"/>
               </w:rPr>
               <w:t>schema:name</w:t>
             </w:r>
@@ -1650,6 +1718,7 @@
                 <w:color w:val="000000"/>
                 <w:sz w:val="22"/>
                 <w:szCs w:val="22"/>
+                <w:highlight w:val="magenta"/>
               </w:rPr>
               <w:t xml:space="preserve"> [</w:t>
             </w:r>
@@ -1660,6 +1729,7 @@
                 <w:color w:val="000000"/>
                 <w:sz w:val="22"/>
                 <w:szCs w:val="22"/>
+                <w:highlight w:val="magenta"/>
               </w:rPr>
               <w:t>schema:Text</w:t>
             </w:r>
@@ -1670,6 +1740,7 @@
                 <w:color w:val="000000"/>
                 <w:sz w:val="22"/>
                 <w:szCs w:val="22"/>
+                <w:highlight w:val="magenta"/>
               </w:rPr>
               <w:t>]</w:t>
             </w:r>
@@ -1725,6 +1796,7 @@
                 <w:color w:val="000000"/>
                 <w:sz w:val="22"/>
                 <w:szCs w:val="22"/>
+                <w:highlight w:val="green"/>
               </w:rPr>
               <w:t>schema:publisher</w:t>
             </w:r>
@@ -1735,6 +1807,7 @@
                 <w:color w:val="000000"/>
                 <w:sz w:val="22"/>
                 <w:szCs w:val="22"/>
+                <w:highlight w:val="green"/>
               </w:rPr>
               <w:t xml:space="preserve"> [</w:t>
             </w:r>
@@ -1745,6 +1818,7 @@
                 <w:color w:val="000000"/>
                 <w:sz w:val="22"/>
                 <w:szCs w:val="22"/>
+                <w:highlight w:val="green"/>
               </w:rPr>
               <w:t>schema:Organization</w:t>
             </w:r>
@@ -1755,6 +1829,7 @@
                 <w:color w:val="000000"/>
                 <w:sz w:val="22"/>
                 <w:szCs w:val="22"/>
+                <w:highlight w:val="green"/>
               </w:rPr>
               <w:t xml:space="preserve"> or </w:t>
             </w:r>
@@ -1765,6 +1840,7 @@
                 <w:color w:val="000000"/>
                 <w:sz w:val="22"/>
                 <w:szCs w:val="22"/>
+                <w:highlight w:val="green"/>
               </w:rPr>
               <w:t>schema:Person</w:t>
             </w:r>
@@ -1775,6 +1851,7 @@
                 <w:color w:val="000000"/>
                 <w:sz w:val="22"/>
                 <w:szCs w:val="22"/>
+                <w:highlight w:val="green"/>
               </w:rPr>
               <w:t>]</w:t>
             </w:r>
@@ -1833,6 +1910,7 @@
                 <w:color w:val="000000"/>
                 <w:sz w:val="22"/>
                 <w:szCs w:val="22"/>
+                <w:highlight w:val="green"/>
               </w:rPr>
               <w:t>schema:datePublished</w:t>
             </w:r>
@@ -1843,6 +1921,7 @@
                 <w:color w:val="000000"/>
                 <w:sz w:val="22"/>
                 <w:szCs w:val="22"/>
+                <w:highlight w:val="green"/>
               </w:rPr>
               <w:t xml:space="preserve"> [</w:t>
             </w:r>
@@ -1853,6 +1932,7 @@
                 <w:color w:val="000000"/>
                 <w:sz w:val="22"/>
                 <w:szCs w:val="22"/>
+                <w:highlight w:val="green"/>
               </w:rPr>
               <w:t>schema:DateTime</w:t>
             </w:r>
@@ -1863,6 +1943,7 @@
                 <w:color w:val="000000"/>
                 <w:sz w:val="22"/>
                 <w:szCs w:val="22"/>
+                <w:highlight w:val="green"/>
               </w:rPr>
               <w:t>]</w:t>
             </w:r>
@@ -2085,6 +2166,7 @@
                 <w:color w:val="000000"/>
                 <w:sz w:val="22"/>
                 <w:szCs w:val="22"/>
+                <w:highlight w:val="cyan"/>
               </w:rPr>
               <w:t>schema:volumeNumber</w:t>
             </w:r>
@@ -2095,6 +2177,7 @@
                 <w:color w:val="000000"/>
                 <w:sz w:val="22"/>
                 <w:szCs w:val="22"/>
+                <w:highlight w:val="cyan"/>
               </w:rPr>
               <w:t xml:space="preserve"> [</w:t>
             </w:r>
@@ -2105,6 +2188,7 @@
                 <w:color w:val="000000"/>
                 <w:sz w:val="22"/>
                 <w:szCs w:val="22"/>
+                <w:highlight w:val="cyan"/>
               </w:rPr>
               <w:t>schema:Text</w:t>
             </w:r>
@@ -2115,6 +2199,7 @@
                 <w:color w:val="000000"/>
                 <w:sz w:val="22"/>
                 <w:szCs w:val="22"/>
+                <w:highlight w:val="cyan"/>
               </w:rPr>
               <w:t xml:space="preserve"> or </w:t>
             </w:r>
@@ -2125,6 +2210,7 @@
                 <w:color w:val="000000"/>
                 <w:sz w:val="22"/>
                 <w:szCs w:val="22"/>
+                <w:highlight w:val="cyan"/>
               </w:rPr>
               <w:t>schema:Integer</w:t>
             </w:r>
@@ -2135,6 +2221,7 @@
                 <w:color w:val="000000"/>
                 <w:sz w:val="22"/>
                 <w:szCs w:val="22"/>
+                <w:highlight w:val="cyan"/>
               </w:rPr>
               <w:t>]</w:t>
             </w:r>
@@ -2433,6 +2520,7 @@
                 <w:color w:val="000000"/>
                 <w:sz w:val="22"/>
                 <w:szCs w:val="22"/>
+                <w:highlight w:val="cyan"/>
               </w:rPr>
               <w:t>schema:pageStart</w:t>
             </w:r>
@@ -2443,6 +2531,7 @@
                 <w:color w:val="000000"/>
                 <w:sz w:val="22"/>
                 <w:szCs w:val="22"/>
+                <w:highlight w:val="cyan"/>
               </w:rPr>
               <w:t xml:space="preserve"> [</w:t>
             </w:r>
@@ -2453,6 +2542,7 @@
                 <w:color w:val="000000"/>
                 <w:sz w:val="22"/>
                 <w:szCs w:val="22"/>
+                <w:highlight w:val="cyan"/>
               </w:rPr>
               <w:t>schema:Integer</w:t>
             </w:r>
@@ -2463,6 +2553,7 @@
                 <w:color w:val="000000"/>
                 <w:sz w:val="22"/>
                 <w:szCs w:val="22"/>
+                <w:highlight w:val="cyan"/>
               </w:rPr>
               <w:t xml:space="preserve"> or </w:t>
             </w:r>
@@ -2473,6 +2564,7 @@
                 <w:color w:val="000000"/>
                 <w:sz w:val="22"/>
                 <w:szCs w:val="22"/>
+                <w:highlight w:val="cyan"/>
               </w:rPr>
               <w:t>schema:Text</w:t>
             </w:r>
@@ -2483,6 +2575,7 @@
                 <w:color w:val="000000"/>
                 <w:sz w:val="22"/>
                 <w:szCs w:val="22"/>
+                <w:highlight w:val="cyan"/>
               </w:rPr>
               <w:t>]</w:t>
             </w:r>
@@ -2607,6 +2700,7 @@
                 <w:color w:val="000000"/>
                 <w:sz w:val="22"/>
                 <w:szCs w:val="22"/>
+                <w:highlight w:val="cyan"/>
               </w:rPr>
               <w:t>schema:pageEnd</w:t>
             </w:r>
@@ -2617,6 +2711,7 @@
                 <w:color w:val="000000"/>
                 <w:sz w:val="22"/>
                 <w:szCs w:val="22"/>
+                <w:highlight w:val="cyan"/>
               </w:rPr>
               <w:t xml:space="preserve"> [</w:t>
             </w:r>
@@ -2627,6 +2722,7 @@
                 <w:color w:val="000000"/>
                 <w:sz w:val="22"/>
                 <w:szCs w:val="22"/>
+                <w:highlight w:val="cyan"/>
               </w:rPr>
               <w:t>schema:Integer</w:t>
             </w:r>
@@ -2637,6 +2733,7 @@
                 <w:color w:val="000000"/>
                 <w:sz w:val="22"/>
                 <w:szCs w:val="22"/>
+                <w:highlight w:val="cyan"/>
               </w:rPr>
               <w:t xml:space="preserve"> or </w:t>
             </w:r>
@@ -2647,6 +2744,7 @@
                 <w:color w:val="000000"/>
                 <w:sz w:val="22"/>
                 <w:szCs w:val="22"/>
+                <w:highlight w:val="cyan"/>
               </w:rPr>
               <w:t>schema:Text</w:t>
             </w:r>
@@ -2657,6 +2755,7 @@
                 <w:color w:val="000000"/>
                 <w:sz w:val="22"/>
                 <w:szCs w:val="22"/>
+                <w:highlight w:val="cyan"/>
               </w:rPr>
               <w:t>]</w:t>
             </w:r>
@@ -2730,6 +2829,7 @@
                 <w:color w:val="000000"/>
                 <w:sz w:val="22"/>
                 <w:szCs w:val="22"/>
+                <w:highlight w:val="cyan"/>
               </w:rPr>
               <w:t>schema:isPartOf</w:t>
             </w:r>
@@ -2740,6 +2840,7 @@
                 <w:color w:val="000000"/>
                 <w:sz w:val="22"/>
                 <w:szCs w:val="22"/>
+                <w:highlight w:val="cyan"/>
               </w:rPr>
               <w:t xml:space="preserve"> [</w:t>
             </w:r>
@@ -2750,6 +2851,7 @@
                 <w:color w:val="000000"/>
                 <w:sz w:val="22"/>
                 <w:szCs w:val="22"/>
+                <w:highlight w:val="cyan"/>
               </w:rPr>
               <w:t>schema:PublicationVolume</w:t>
             </w:r>
@@ -2760,6 +2862,7 @@
                 <w:color w:val="000000"/>
                 <w:sz w:val="22"/>
                 <w:szCs w:val="22"/>
+                <w:highlight w:val="cyan"/>
               </w:rPr>
               <w:t>]</w:t>
             </w:r>
@@ -2815,6 +2918,7 @@
                 <w:color w:val="000000"/>
                 <w:sz w:val="22"/>
                 <w:szCs w:val="22"/>
+                <w:highlight w:val="green"/>
               </w:rPr>
               <w:t>schema:publisher</w:t>
             </w:r>
@@ -2825,6 +2929,7 @@
                 <w:color w:val="000000"/>
                 <w:sz w:val="22"/>
                 <w:szCs w:val="22"/>
+                <w:highlight w:val="green"/>
               </w:rPr>
               <w:t xml:space="preserve"> [</w:t>
             </w:r>
@@ -2835,6 +2940,7 @@
                 <w:color w:val="000000"/>
                 <w:sz w:val="22"/>
                 <w:szCs w:val="22"/>
+                <w:highlight w:val="green"/>
               </w:rPr>
               <w:t>schema:Organization</w:t>
             </w:r>
@@ -2845,6 +2951,7 @@
                 <w:color w:val="000000"/>
                 <w:sz w:val="22"/>
                 <w:szCs w:val="22"/>
+                <w:highlight w:val="green"/>
               </w:rPr>
               <w:t xml:space="preserve"> or </w:t>
             </w:r>
@@ -2855,6 +2962,7 @@
                 <w:color w:val="000000"/>
                 <w:sz w:val="22"/>
                 <w:szCs w:val="22"/>
+                <w:highlight w:val="green"/>
               </w:rPr>
               <w:t>schema:Person</w:t>
             </w:r>
@@ -2865,6 +2973,7 @@
                 <w:color w:val="000000"/>
                 <w:sz w:val="22"/>
                 <w:szCs w:val="22"/>
+                <w:highlight w:val="green"/>
               </w:rPr>
               <w:t>]</w:t>
             </w:r>
@@ -2920,6 +3029,7 @@
                 <w:color w:val="000000"/>
                 <w:sz w:val="22"/>
                 <w:szCs w:val="22"/>
+                <w:highlight w:val="cyan"/>
               </w:rPr>
               <w:t>schema:datePublished</w:t>
             </w:r>
@@ -2930,6 +3040,7 @@
                 <w:color w:val="000000"/>
                 <w:sz w:val="22"/>
                 <w:szCs w:val="22"/>
+                <w:highlight w:val="cyan"/>
               </w:rPr>
               <w:t xml:space="preserve"> [</w:t>
             </w:r>
@@ -2940,6 +3051,7 @@
                 <w:color w:val="000000"/>
                 <w:sz w:val="22"/>
                 <w:szCs w:val="22"/>
+                <w:highlight w:val="cyan"/>
               </w:rPr>
               <w:t>schema:DateTime</w:t>
             </w:r>
@@ -2950,6 +3062,7 @@
                 <w:color w:val="000000"/>
                 <w:sz w:val="22"/>
                 <w:szCs w:val="22"/>
+                <w:highlight w:val="cyan"/>
               </w:rPr>
               <w:t>]</w:t>
             </w:r>
@@ -3009,6 +3122,7 @@
                 <w:color w:val="000000"/>
                 <w:sz w:val="22"/>
                 <w:szCs w:val="22"/>
+                <w:highlight w:val="cyan"/>
               </w:rPr>
               <w:t>schema:volumeNumber</w:t>
             </w:r>
@@ -3019,6 +3133,7 @@
                 <w:color w:val="000000"/>
                 <w:sz w:val="22"/>
                 <w:szCs w:val="22"/>
+                <w:highlight w:val="cyan"/>
               </w:rPr>
               <w:t xml:space="preserve"> [</w:t>
             </w:r>
@@ -3029,6 +3144,7 @@
                 <w:color w:val="000000"/>
                 <w:sz w:val="22"/>
                 <w:szCs w:val="22"/>
+                <w:highlight w:val="cyan"/>
               </w:rPr>
               <w:t>schema:Text</w:t>
             </w:r>
@@ -3039,6 +3155,7 @@
                 <w:color w:val="000000"/>
                 <w:sz w:val="22"/>
                 <w:szCs w:val="22"/>
+                <w:highlight w:val="cyan"/>
               </w:rPr>
               <w:t xml:space="preserve"> or </w:t>
             </w:r>
@@ -3049,6 +3166,7 @@
                 <w:color w:val="000000"/>
                 <w:sz w:val="22"/>
                 <w:szCs w:val="22"/>
+                <w:highlight w:val="cyan"/>
               </w:rPr>
               <w:t>schema:Integer</w:t>
             </w:r>
@@ -3059,6 +3177,7 @@
                 <w:color w:val="000000"/>
                 <w:sz w:val="22"/>
                 <w:szCs w:val="22"/>
+                <w:highlight w:val="cyan"/>
               </w:rPr>
               <w:t>]</w:t>
             </w:r>
@@ -3219,6 +3338,7 @@
                 <w:color w:val="000000"/>
                 <w:sz w:val="22"/>
                 <w:szCs w:val="22"/>
+                <w:highlight w:val="cyan"/>
               </w:rPr>
               <w:t>schema:pageStart</w:t>
             </w:r>
@@ -3229,6 +3349,7 @@
                 <w:color w:val="000000"/>
                 <w:sz w:val="22"/>
                 <w:szCs w:val="22"/>
+                <w:highlight w:val="cyan"/>
               </w:rPr>
               <w:t xml:space="preserve"> [</w:t>
             </w:r>
@@ -3239,6 +3360,7 @@
                 <w:color w:val="000000"/>
                 <w:sz w:val="22"/>
                 <w:szCs w:val="22"/>
+                <w:highlight w:val="cyan"/>
               </w:rPr>
               <w:t>schema:Integer</w:t>
             </w:r>
@@ -3249,6 +3371,7 @@
                 <w:color w:val="000000"/>
                 <w:sz w:val="22"/>
                 <w:szCs w:val="22"/>
+                <w:highlight w:val="cyan"/>
               </w:rPr>
               <w:t xml:space="preserve"> or </w:t>
             </w:r>
@@ -3259,6 +3382,7 @@
                 <w:color w:val="000000"/>
                 <w:sz w:val="22"/>
                 <w:szCs w:val="22"/>
+                <w:highlight w:val="cyan"/>
               </w:rPr>
               <w:t>schema:Text</w:t>
             </w:r>
@@ -3269,6 +3393,7 @@
                 <w:color w:val="000000"/>
                 <w:sz w:val="22"/>
                 <w:szCs w:val="22"/>
+                <w:highlight w:val="cyan"/>
               </w:rPr>
               <w:t>]</w:t>
             </w:r>
@@ -3324,6 +3449,7 @@
                 <w:color w:val="000000"/>
                 <w:sz w:val="22"/>
                 <w:szCs w:val="22"/>
+                <w:highlight w:val="cyan"/>
               </w:rPr>
               <w:t>schema:pageEnd</w:t>
             </w:r>
@@ -3334,6 +3460,7 @@
                 <w:color w:val="000000"/>
                 <w:sz w:val="22"/>
                 <w:szCs w:val="22"/>
+                <w:highlight w:val="cyan"/>
               </w:rPr>
               <w:t xml:space="preserve"> [</w:t>
             </w:r>
@@ -3344,6 +3471,7 @@
                 <w:color w:val="000000"/>
                 <w:sz w:val="22"/>
                 <w:szCs w:val="22"/>
+                <w:highlight w:val="cyan"/>
               </w:rPr>
               <w:t>schema:Integer</w:t>
             </w:r>
@@ -3354,6 +3482,7 @@
                 <w:color w:val="000000"/>
                 <w:sz w:val="22"/>
                 <w:szCs w:val="22"/>
+                <w:highlight w:val="cyan"/>
               </w:rPr>
               <w:t xml:space="preserve"> or </w:t>
             </w:r>
@@ -3364,6 +3493,7 @@
                 <w:color w:val="000000"/>
                 <w:sz w:val="22"/>
                 <w:szCs w:val="22"/>
+                <w:highlight w:val="cyan"/>
               </w:rPr>
               <w:t>schema:Text</w:t>
             </w:r>
@@ -3374,6 +3504,7 @@
                 <w:color w:val="000000"/>
                 <w:sz w:val="22"/>
                 <w:szCs w:val="22"/>
+                <w:highlight w:val="cyan"/>
               </w:rPr>
               <w:t>]</w:t>
             </w:r>
@@ -3422,6 +3553,7 @@
         <w:t xml:space="preserve"> to more specific </w:t>
       </w:r>
       <w:proofErr w:type="spellStart"/>
+      <w:proofErr w:type="gramStart"/>
       <w:r>
         <w:rPr>
           <w:rFonts w:ascii="Calibri" w:hAnsi="Calibri" w:cs="Calibri"/>
@@ -3432,6 +3564,7 @@
         <w:t>schema:CreativeWork</w:t>
       </w:r>
       <w:proofErr w:type="spellEnd"/>
+      <w:proofErr w:type="gramEnd"/>
       <w:r>
         <w:rPr>
           <w:rFonts w:ascii="Calibri" w:hAnsi="Calibri" w:cs="Calibri"/>
@@ -3645,6 +3778,7 @@
                 <w:color w:val="000000"/>
                 <w:sz w:val="22"/>
                 <w:szCs w:val="22"/>
+                <w:highlight w:val="cyan"/>
               </w:rPr>
               <w:t>schema:Dataset</w:t>
             </w:r>
@@ -3655,6 +3789,7 @@
                 <w:color w:val="000000"/>
                 <w:sz w:val="22"/>
                 <w:szCs w:val="22"/>
+                <w:highlight w:val="cyan"/>
               </w:rPr>
               <w:t xml:space="preserve"> {@id/@type for </w:t>
             </w:r>
@@ -3665,6 +3800,7 @@
                 <w:color w:val="000000"/>
                 <w:sz w:val="22"/>
                 <w:szCs w:val="22"/>
+                <w:highlight w:val="cyan"/>
               </w:rPr>
               <w:t>json+ld</w:t>
             </w:r>
@@ -3675,6 +3811,7 @@
                 <w:color w:val="000000"/>
                 <w:sz w:val="22"/>
                 <w:szCs w:val="22"/>
+                <w:highlight w:val="cyan"/>
               </w:rPr>
               <w:t>}</w:t>
             </w:r>
@@ -3805,6 +3942,7 @@
                 <w:color w:val="000000"/>
                 <w:sz w:val="22"/>
                 <w:szCs w:val="22"/>
+                <w:highlight w:val="green"/>
               </w:rPr>
               <w:t>schema:name</w:t>
             </w:r>
@@ -3815,6 +3953,7 @@
                 <w:color w:val="000000"/>
                 <w:sz w:val="22"/>
                 <w:szCs w:val="22"/>
+                <w:highlight w:val="green"/>
               </w:rPr>
               <w:t xml:space="preserve"> [</w:t>
             </w:r>
@@ -3825,6 +3964,7 @@
                 <w:color w:val="000000"/>
                 <w:sz w:val="22"/>
                 <w:szCs w:val="22"/>
+                <w:highlight w:val="green"/>
               </w:rPr>
               <w:t>schema:Text</w:t>
             </w:r>
@@ -3835,6 +3975,7 @@
                 <w:color w:val="000000"/>
                 <w:sz w:val="22"/>
                 <w:szCs w:val="22"/>
+                <w:highlight w:val="green"/>
               </w:rPr>
               <w:t>]</w:t>
             </w:r>
@@ -3984,6 +4125,7 @@
                 <w:color w:val="000000"/>
                 <w:sz w:val="22"/>
                 <w:szCs w:val="22"/>
+                <w:highlight w:val="magenta"/>
               </w:rPr>
               <w:t>schema:author</w:t>
             </w:r>
@@ -3994,6 +4136,7 @@
                 <w:color w:val="000000"/>
                 <w:sz w:val="22"/>
                 <w:szCs w:val="22"/>
+                <w:highlight w:val="magenta"/>
               </w:rPr>
               <w:t xml:space="preserve"> &lt;</w:t>
             </w:r>
@@ -4005,6 +4148,7 @@
                   <w:color w:val="6611CC"/>
                   <w:sz w:val="20"/>
                   <w:szCs w:val="20"/>
+                  <w:highlight w:val="magenta"/>
                   <w:shd w:val="clear" w:color="auto" w:fill="F5F5F5"/>
                 </w:rPr>
                 <w:t>http://viaf.org/viaf/44300868</w:t>
@@ -4016,8 +4160,18 @@
                 <w:color w:val="000000"/>
                 <w:sz w:val="22"/>
                 <w:szCs w:val="22"/>
-              </w:rPr>
-              <w:t xml:space="preserve">&gt; </w:t>
+                <w:highlight w:val="magenta"/>
+              </w:rPr>
+              <w:t>&gt;</w:t>
+            </w:r>
+            <w:r>
+              <w:rPr>
+                <w:rFonts w:ascii="Calibri" w:hAnsi="Calibri" w:cs="Calibri"/>
+                <w:color w:val="000000"/>
+                <w:sz w:val="22"/>
+                <w:szCs w:val="22"/>
+              </w:rPr>
+              <w:t xml:space="preserve"> </w:t>
             </w:r>
           </w:p>
         </w:tc>
@@ -4145,6 +4299,7 @@
                 <w:color w:val="000000"/>
                 <w:sz w:val="22"/>
                 <w:szCs w:val="22"/>
+                <w:highlight w:val="cyan"/>
               </w:rPr>
               <w:t>schema:dateCreated</w:t>
             </w:r>
@@ -4155,6 +4310,7 @@
                 <w:color w:val="000000"/>
                 <w:sz w:val="22"/>
                 <w:szCs w:val="22"/>
+                <w:highlight w:val="cyan"/>
               </w:rPr>
               <w:t xml:space="preserve"> [</w:t>
             </w:r>
@@ -4165,6 +4321,7 @@
                 <w:color w:val="000000"/>
                 <w:sz w:val="22"/>
                 <w:szCs w:val="22"/>
+                <w:highlight w:val="cyan"/>
               </w:rPr>
               <w:t>schema:DateTime</w:t>
             </w:r>
@@ -4175,6 +4332,7 @@
                 <w:color w:val="000000"/>
                 <w:sz w:val="22"/>
                 <w:szCs w:val="22"/>
+                <w:highlight w:val="cyan"/>
               </w:rPr>
               <w:t>]</w:t>
             </w:r>
@@ -4244,6 +4402,7 @@
                 <w:color w:val="000000"/>
                 <w:sz w:val="22"/>
                 <w:szCs w:val="22"/>
+                <w:highlight w:val="cyan"/>
               </w:rPr>
               <w:t>schema:temportalCoverage</w:t>
             </w:r>
@@ -4254,6 +4413,7 @@
                 <w:color w:val="000000"/>
                 <w:sz w:val="22"/>
                 <w:szCs w:val="22"/>
+                <w:highlight w:val="cyan"/>
               </w:rPr>
               <w:t xml:space="preserve"> [</w:t>
             </w:r>
@@ -4264,6 +4424,7 @@
                 <w:color w:val="000000"/>
                 <w:sz w:val="22"/>
                 <w:szCs w:val="22"/>
+                <w:highlight w:val="cyan"/>
               </w:rPr>
               <w:t>schema:DateTime</w:t>
             </w:r>
@@ -4274,6 +4435,7 @@
                 <w:color w:val="000000"/>
                 <w:sz w:val="22"/>
                 <w:szCs w:val="22"/>
+                <w:highlight w:val="cyan"/>
               </w:rPr>
               <w:t>]</w:t>
             </w:r>
@@ -4364,6 +4526,7 @@
                 <w:color w:val="000000"/>
                 <w:sz w:val="22"/>
                 <w:szCs w:val="22"/>
+                <w:highlight w:val="cyan"/>
               </w:rPr>
               <w:t>schema:mentions</w:t>
             </w:r>
@@ -4374,6 +4537,7 @@
                 <w:color w:val="000000"/>
                 <w:sz w:val="22"/>
                 <w:szCs w:val="22"/>
+                <w:highlight w:val="cyan"/>
               </w:rPr>
               <w:t xml:space="preserve"> [</w:t>
             </w:r>
@@ -4384,6 +4548,7 @@
                 <w:color w:val="000000"/>
                 <w:sz w:val="22"/>
                 <w:szCs w:val="22"/>
+                <w:highlight w:val="cyan"/>
               </w:rPr>
               <w:t>schema:CreativeWork</w:t>
             </w:r>
@@ -4394,6 +4559,7 @@
                 <w:color w:val="000000"/>
                 <w:sz w:val="22"/>
                 <w:szCs w:val="22"/>
+                <w:highlight w:val="cyan"/>
               </w:rPr>
               <w:t>]**</w:t>
             </w:r>
@@ -4484,6 +4650,7 @@
                 <w:color w:val="000000"/>
                 <w:sz w:val="22"/>
                 <w:szCs w:val="22"/>
+                <w:highlight w:val="green"/>
               </w:rPr>
               <w:t>schema:mentions</w:t>
             </w:r>
@@ -4494,6 +4661,7 @@
                 <w:color w:val="000000"/>
                 <w:sz w:val="22"/>
                 <w:szCs w:val="22"/>
+                <w:highlight w:val="green"/>
               </w:rPr>
               <w:t xml:space="preserve"> [</w:t>
             </w:r>
@@ -4504,6 +4672,7 @@
                 <w:color w:val="000000"/>
                 <w:sz w:val="22"/>
                 <w:szCs w:val="22"/>
+                <w:highlight w:val="green"/>
               </w:rPr>
               <w:t>schema:Person</w:t>
             </w:r>
@@ -4514,6 +4683,7 @@
                 <w:color w:val="000000"/>
                 <w:sz w:val="22"/>
                 <w:szCs w:val="22"/>
+                <w:highlight w:val="green"/>
               </w:rPr>
               <w:t>]</w:t>
             </w:r>
@@ -4658,6 +4828,7 @@
                 <w:color w:val="000000"/>
                 <w:sz w:val="22"/>
                 <w:szCs w:val="22"/>
+                <w:highlight w:val="cyan"/>
               </w:rPr>
               <w:t>schema:citation</w:t>
             </w:r>
@@ -4668,6 +4839,7 @@
                 <w:color w:val="000000"/>
                 <w:sz w:val="22"/>
                 <w:szCs w:val="22"/>
+                <w:highlight w:val="cyan"/>
               </w:rPr>
               <w:t xml:space="preserve"> [</w:t>
             </w:r>
@@ -4678,6 +4850,7 @@
                 <w:color w:val="000000"/>
                 <w:sz w:val="22"/>
                 <w:szCs w:val="22"/>
+                <w:highlight w:val="cyan"/>
               </w:rPr>
               <w:t>schema:CreativeWork</w:t>
             </w:r>
@@ -4688,6 +4861,7 @@
                 <w:color w:val="000000"/>
                 <w:sz w:val="22"/>
                 <w:szCs w:val="22"/>
+                <w:highlight w:val="cyan"/>
               </w:rPr>
               <w:t>]**</w:t>
             </w:r>
@@ -4817,6 +4991,7 @@
                 <w:color w:val="000000"/>
                 <w:sz w:val="22"/>
                 <w:szCs w:val="22"/>
+                <w:highlight w:val="cyan"/>
               </w:rPr>
               <w:t>schema:headline</w:t>
             </w:r>
@@ -4827,6 +5002,7 @@
                 <w:color w:val="000000"/>
                 <w:sz w:val="22"/>
                 <w:szCs w:val="22"/>
+                <w:highlight w:val="cyan"/>
               </w:rPr>
               <w:t xml:space="preserve"> [</w:t>
             </w:r>
@@ -4837,6 +5013,7 @@
                 <w:color w:val="000000"/>
                 <w:sz w:val="22"/>
                 <w:szCs w:val="22"/>
+                <w:highlight w:val="cyan"/>
               </w:rPr>
               <w:t>schema:Text</w:t>
             </w:r>
@@ -4847,6 +5024,7 @@
                 <w:color w:val="000000"/>
                 <w:sz w:val="22"/>
                 <w:szCs w:val="22"/>
+                <w:highlight w:val="cyan"/>
               </w:rPr>
               <w:t>]</w:t>
             </w:r>
@@ -4946,6 +5124,7 @@
                 <w:color w:val="000000"/>
                 <w:sz w:val="22"/>
                 <w:szCs w:val="22"/>
+                <w:highlight w:val="cyan"/>
               </w:rPr>
               <w:t>schema:name</w:t>
             </w:r>
@@ -4956,6 +5135,7 @@
                 <w:color w:val="000000"/>
                 <w:sz w:val="22"/>
                 <w:szCs w:val="22"/>
+                <w:highlight w:val="cyan"/>
               </w:rPr>
               <w:t xml:space="preserve"> [</w:t>
             </w:r>
@@ -4966,6 +5146,7 @@
                 <w:color w:val="000000"/>
                 <w:sz w:val="22"/>
                 <w:szCs w:val="22"/>
+                <w:highlight w:val="cyan"/>
               </w:rPr>
               <w:t>schema:Text</w:t>
             </w:r>
@@ -4976,6 +5157,7 @@
                 <w:color w:val="000000"/>
                 <w:sz w:val="22"/>
                 <w:szCs w:val="22"/>
+                <w:highlight w:val="cyan"/>
               </w:rPr>
               <w:t>]</w:t>
             </w:r>
@@ -5074,6 +5256,7 @@
                 <w:color w:val="000000"/>
                 <w:sz w:val="22"/>
                 <w:szCs w:val="22"/>
+                <w:highlight w:val="green"/>
               </w:rPr>
               <w:t>schema:author</w:t>
             </w:r>
@@ -5084,6 +5267,7 @@
                 <w:color w:val="000000"/>
                 <w:sz w:val="22"/>
                 <w:szCs w:val="22"/>
+                <w:highlight w:val="green"/>
               </w:rPr>
               <w:t xml:space="preserve"> [</w:t>
             </w:r>
@@ -5094,6 +5278,7 @@
                 <w:color w:val="000000"/>
                 <w:sz w:val="22"/>
                 <w:szCs w:val="22"/>
+                <w:highlight w:val="green"/>
               </w:rPr>
               <w:t>schema:Person</w:t>
             </w:r>
@@ -5104,6 +5289,7 @@
                 <w:color w:val="000000"/>
                 <w:sz w:val="22"/>
                 <w:szCs w:val="22"/>
+                <w:highlight w:val="green"/>
               </w:rPr>
               <w:t>]</w:t>
             </w:r>
@@ -5263,6 +5449,7 @@
                 <w:color w:val="000000"/>
                 <w:sz w:val="22"/>
                 <w:szCs w:val="22"/>
+                <w:highlight w:val="cyan"/>
               </w:rPr>
               <w:t>schema:isPartOf</w:t>
             </w:r>
@@ -5273,6 +5460,7 @@
                 <w:color w:val="000000"/>
                 <w:sz w:val="22"/>
                 <w:szCs w:val="22"/>
+                <w:highlight w:val="cyan"/>
               </w:rPr>
               <w:t xml:space="preserve"> [</w:t>
             </w:r>
@@ -5283,6 +5471,7 @@
                 <w:color w:val="000000"/>
                 <w:sz w:val="22"/>
                 <w:szCs w:val="22"/>
+                <w:highlight w:val="cyan"/>
               </w:rPr>
               <w:t>schema:PublicationIssue</w:t>
             </w:r>
@@ -5293,6 +5482,7 @@
                 <w:color w:val="000000"/>
                 <w:sz w:val="22"/>
                 <w:szCs w:val="22"/>
+                <w:highlight w:val="cyan"/>
               </w:rPr>
               <w:t>]</w:t>
             </w:r>
@@ -5379,6 +5569,7 @@
                 <w:color w:val="000000"/>
                 <w:sz w:val="22"/>
                 <w:szCs w:val="22"/>
+                <w:highlight w:val="magenta"/>
               </w:rPr>
               <w:t xml:space="preserve">schema: </w:t>
             </w:r>
@@ -5389,6 +5580,7 @@
                 <w:color w:val="000000"/>
                 <w:sz w:val="22"/>
                 <w:szCs w:val="22"/>
+                <w:highlight w:val="magenta"/>
               </w:rPr>
               <w:t>locationCreated</w:t>
             </w:r>
@@ -5399,6 +5591,7 @@
                 <w:color w:val="000000"/>
                 <w:sz w:val="22"/>
                 <w:szCs w:val="22"/>
+                <w:highlight w:val="magenta"/>
               </w:rPr>
               <w:t xml:space="preserve"> </w:t>
             </w:r>
@@ -5408,6 +5601,7 @@
                 <w:color w:val="000000"/>
                 <w:sz w:val="22"/>
                 <w:szCs w:val="22"/>
+                <w:highlight w:val="magenta"/>
               </w:rPr>
               <w:t>[</w:t>
             </w:r>
@@ -5418,6 +5612,7 @@
                 <w:color w:val="000000"/>
                 <w:sz w:val="22"/>
                 <w:szCs w:val="22"/>
+                <w:highlight w:val="magenta"/>
               </w:rPr>
               <w:t>schema:P</w:t>
             </w:r>
@@ -5427,6 +5622,7 @@
                 <w:color w:val="000000"/>
                 <w:sz w:val="22"/>
                 <w:szCs w:val="22"/>
+                <w:highlight w:val="magenta"/>
               </w:rPr>
               <w:t>lace</w:t>
             </w:r>
@@ -5437,6 +5633,7 @@
                 <w:color w:val="000000"/>
                 <w:sz w:val="22"/>
                 <w:szCs w:val="22"/>
+                <w:highlight w:val="magenta"/>
               </w:rPr>
               <w:t>]</w:t>
             </w:r>
@@ -5492,6 +5689,7 @@
                 <w:color w:val="000000"/>
                 <w:sz w:val="22"/>
                 <w:szCs w:val="22"/>
+                <w:highlight w:val="cyan"/>
               </w:rPr>
               <w:t>schema:dateCreated</w:t>
             </w:r>
@@ -5502,6 +5700,7 @@
                 <w:color w:val="000000"/>
                 <w:sz w:val="22"/>
                 <w:szCs w:val="22"/>
+                <w:highlight w:val="cyan"/>
               </w:rPr>
               <w:t xml:space="preserve"> [</w:t>
             </w:r>
@@ -5512,6 +5711,7 @@
                 <w:color w:val="000000"/>
                 <w:sz w:val="22"/>
                 <w:szCs w:val="22"/>
+                <w:highlight w:val="cyan"/>
               </w:rPr>
               <w:t>schema:DateTime</w:t>
             </w:r>
@@ -5522,6 +5722,7 @@
                 <w:color w:val="000000"/>
                 <w:sz w:val="22"/>
                 <w:szCs w:val="22"/>
+                <w:highlight w:val="cyan"/>
               </w:rPr>
               <w:t>]</w:t>
             </w:r>
@@ -5605,6 +5806,7 @@
                 <w:color w:val="000000"/>
                 <w:sz w:val="22"/>
                 <w:szCs w:val="22"/>
+                <w:highlight w:val="magenta"/>
               </w:rPr>
               <w:t>schema:name</w:t>
             </w:r>
@@ -5615,6 +5817,7 @@
                 <w:color w:val="000000"/>
                 <w:sz w:val="22"/>
                 <w:szCs w:val="22"/>
+                <w:highlight w:val="magenta"/>
               </w:rPr>
               <w:t xml:space="preserve"> [</w:t>
             </w:r>
@@ -5625,6 +5828,7 @@
                 <w:color w:val="000000"/>
                 <w:sz w:val="22"/>
                 <w:szCs w:val="22"/>
+                <w:highlight w:val="magenta"/>
               </w:rPr>
               <w:t>schema:Text</w:t>
             </w:r>
@@ -5635,6 +5839,7 @@
                 <w:color w:val="000000"/>
                 <w:sz w:val="22"/>
                 <w:szCs w:val="22"/>
+                <w:highlight w:val="magenta"/>
               </w:rPr>
               <w:t>]</w:t>
             </w:r>
@@ -5730,6 +5935,7 @@
                 <w:color w:val="000000"/>
                 <w:sz w:val="22"/>
                 <w:szCs w:val="22"/>
+                <w:highlight w:val="cyan"/>
               </w:rPr>
               <w:t>schema:publisher</w:t>
             </w:r>
@@ -5740,6 +5946,7 @@
                 <w:color w:val="000000"/>
                 <w:sz w:val="22"/>
                 <w:szCs w:val="22"/>
+                <w:highlight w:val="cyan"/>
               </w:rPr>
               <w:t xml:space="preserve"> [</w:t>
             </w:r>
@@ -5750,6 +5957,7 @@
                 <w:color w:val="000000"/>
                 <w:sz w:val="22"/>
                 <w:szCs w:val="22"/>
+                <w:highlight w:val="cyan"/>
               </w:rPr>
               <w:t>schema:Organization</w:t>
             </w:r>
@@ -5760,6 +5968,7 @@
                 <w:color w:val="000000"/>
                 <w:sz w:val="22"/>
                 <w:szCs w:val="22"/>
+                <w:highlight w:val="cyan"/>
               </w:rPr>
               <w:t xml:space="preserve"> or </w:t>
             </w:r>
@@ -5770,6 +5979,7 @@
                 <w:color w:val="000000"/>
                 <w:sz w:val="22"/>
                 <w:szCs w:val="22"/>
+                <w:highlight w:val="cyan"/>
               </w:rPr>
               <w:t>schema:Person</w:t>
             </w:r>
@@ -5780,6 +5990,7 @@
                 <w:color w:val="000000"/>
                 <w:sz w:val="22"/>
                 <w:szCs w:val="22"/>
+                <w:highlight w:val="cyan"/>
               </w:rPr>
               <w:t>]</w:t>
             </w:r>
@@ -5855,6 +6066,7 @@
                 <w:color w:val="000000"/>
                 <w:sz w:val="22"/>
                 <w:szCs w:val="22"/>
+                <w:highlight w:val="cyan"/>
               </w:rPr>
               <w:t>schema:datePublished</w:t>
             </w:r>
@@ -5865,6 +6077,7 @@
                 <w:color w:val="000000"/>
                 <w:sz w:val="22"/>
                 <w:szCs w:val="22"/>
+                <w:highlight w:val="cyan"/>
               </w:rPr>
               <w:t xml:space="preserve"> [</w:t>
             </w:r>
@@ -5875,6 +6088,7 @@
                 <w:color w:val="000000"/>
                 <w:sz w:val="22"/>
                 <w:szCs w:val="22"/>
+                <w:highlight w:val="cyan"/>
               </w:rPr>
               <w:t>schema:DateTime</w:t>
             </w:r>
@@ -5885,6 +6099,7 @@
                 <w:color w:val="000000"/>
                 <w:sz w:val="22"/>
                 <w:szCs w:val="22"/>
+                <w:highlight w:val="cyan"/>
               </w:rPr>
               <w:t>]</w:t>
             </w:r>
@@ -6083,6 +6298,7 @@
                 <w:color w:val="000000"/>
                 <w:sz w:val="22"/>
                 <w:szCs w:val="22"/>
+                <w:highlight w:val="green"/>
               </w:rPr>
               <w:t>schema:volumeNumber</w:t>
             </w:r>
@@ -6093,8 +6309,53 @@
                 <w:color w:val="000000"/>
                 <w:sz w:val="22"/>
                 <w:szCs w:val="22"/>
-              </w:rPr>
-              <w:t xml:space="preserve"> [schema:Text or schema:Integer]</w:t>
+                <w:highlight w:val="green"/>
+              </w:rPr>
+              <w:t xml:space="preserve"> [</w:t>
+            </w:r>
+            <w:proofErr w:type="spellStart"/>
+            <w:r>
+              <w:rPr>
+                <w:rFonts w:ascii="Calibri" w:hAnsi="Calibri" w:cs="Calibri"/>
+                <w:color w:val="000000"/>
+                <w:sz w:val="22"/>
+                <w:szCs w:val="22"/>
+                <w:highlight w:val="green"/>
+              </w:rPr>
+              <w:t>schema:Text</w:t>
+            </w:r>
+            <w:proofErr w:type="spellEnd"/>
+            <w:r>
+              <w:rPr>
+                <w:rFonts w:ascii="Calibri" w:hAnsi="Calibri" w:cs="Calibri"/>
+                <w:color w:val="000000"/>
+                <w:sz w:val="22"/>
+                <w:szCs w:val="22"/>
+                <w:highlight w:val="green"/>
+              </w:rPr>
+              <w:t xml:space="preserve"> or </w:t>
+            </w:r>
+            <w:proofErr w:type="spellStart"/>
+            <w:r>
+              <w:rPr>
+                <w:rFonts w:ascii="Calibri" w:hAnsi="Calibri" w:cs="Calibri"/>
+                <w:color w:val="000000"/>
+                <w:sz w:val="22"/>
+                <w:szCs w:val="22"/>
+                <w:highlight w:val="green"/>
+              </w:rPr>
+              <w:t>schema:Integer</w:t>
+            </w:r>
+            <w:proofErr w:type="spellEnd"/>
+            <w:r>
+              <w:rPr>
+                <w:rFonts w:ascii="Calibri" w:hAnsi="Calibri" w:cs="Calibri"/>
+                <w:color w:val="000000"/>
+                <w:sz w:val="22"/>
+                <w:szCs w:val="22"/>
+                <w:highlight w:val="green"/>
+              </w:rPr>
+              <w:t>]</w:t>
             </w:r>
           </w:p>
         </w:tc>
@@ -6217,6 +6478,7 @@
                 <w:color w:val="000000"/>
                 <w:sz w:val="22"/>
                 <w:szCs w:val="22"/>
+                <w:highlight w:val="cyan"/>
               </w:rPr>
               <w:t>schema:issueNumber</w:t>
             </w:r>
@@ -6227,6 +6489,7 @@
                 <w:color w:val="000000"/>
                 <w:sz w:val="22"/>
                 <w:szCs w:val="22"/>
+                <w:highlight w:val="cyan"/>
               </w:rPr>
               <w:t xml:space="preserve"> [</w:t>
             </w:r>
@@ -6237,6 +6500,7 @@
                 <w:color w:val="000000"/>
                 <w:sz w:val="22"/>
                 <w:szCs w:val="22"/>
+                <w:highlight w:val="cyan"/>
               </w:rPr>
               <w:t>schema:Text</w:t>
             </w:r>
@@ -6247,6 +6511,7 @@
                 <w:color w:val="000000"/>
                 <w:sz w:val="22"/>
                 <w:szCs w:val="22"/>
+                <w:highlight w:val="cyan"/>
               </w:rPr>
               <w:t xml:space="preserve"> or </w:t>
             </w:r>
@@ -6257,6 +6522,7 @@
                 <w:color w:val="000000"/>
                 <w:sz w:val="22"/>
                 <w:szCs w:val="22"/>
+                <w:highlight w:val="cyan"/>
               </w:rPr>
               <w:t>schema:Integer</w:t>
             </w:r>
@@ -6267,6 +6533,7 @@
                 <w:color w:val="000000"/>
                 <w:sz w:val="22"/>
                 <w:szCs w:val="22"/>
+                <w:highlight w:val="cyan"/>
               </w:rPr>
               <w:t>]</w:t>
             </w:r>
@@ -6384,13 +6651,16 @@
               <w:pStyle w:val="NormalWeb"/>
               <w:spacing w:before="0" w:beforeAutospacing="0" w:after="0" w:afterAutospacing="0"/>
             </w:pPr>
-            <w:proofErr w:type="spellStart"/>
-            <w:r>
-              <w:rPr>
-                <w:rFonts w:ascii="Calibri" w:hAnsi="Calibri" w:cs="Calibri"/>
-                <w:color w:val="000000"/>
-                <w:sz w:val="22"/>
-                <w:szCs w:val="22"/>
+            <w:bookmarkStart w:id="0" w:name="_GoBack"/>
+            <w:bookmarkEnd w:id="0"/>
+            <w:proofErr w:type="spellStart"/>
+            <w:r>
+              <w:rPr>
+                <w:rFonts w:ascii="Calibri" w:hAnsi="Calibri" w:cs="Calibri"/>
+                <w:color w:val="000000"/>
+                <w:sz w:val="22"/>
+                <w:szCs w:val="22"/>
+                <w:highlight w:val="cyan"/>
               </w:rPr>
               <w:t>schema:pageStart</w:t>
             </w:r>
@@ -6401,6 +6671,7 @@
                 <w:color w:val="000000"/>
                 <w:sz w:val="22"/>
                 <w:szCs w:val="22"/>
+                <w:highlight w:val="cyan"/>
               </w:rPr>
               <w:t xml:space="preserve"> [</w:t>
             </w:r>
@@ -6411,6 +6682,7 @@
                 <w:color w:val="000000"/>
                 <w:sz w:val="22"/>
                 <w:szCs w:val="22"/>
+                <w:highlight w:val="cyan"/>
               </w:rPr>
               <w:t>schema:Integer</w:t>
             </w:r>
@@ -6421,6 +6693,7 @@
                 <w:color w:val="000000"/>
                 <w:sz w:val="22"/>
                 <w:szCs w:val="22"/>
+                <w:highlight w:val="cyan"/>
               </w:rPr>
               <w:t xml:space="preserve"> or </w:t>
             </w:r>
@@ -6431,6 +6704,7 @@
                 <w:color w:val="000000"/>
                 <w:sz w:val="22"/>
                 <w:szCs w:val="22"/>
+                <w:highlight w:val="cyan"/>
               </w:rPr>
               <w:t>schema:Text</w:t>
             </w:r>
@@ -6441,6 +6715,7 @@
                 <w:color w:val="000000"/>
                 <w:sz w:val="22"/>
                 <w:szCs w:val="22"/>
+                <w:highlight w:val="cyan"/>
               </w:rPr>
               <w:t>]</w:t>
             </w:r>
@@ -6565,6 +6840,7 @@
                 <w:color w:val="000000"/>
                 <w:sz w:val="22"/>
                 <w:szCs w:val="22"/>
+                <w:highlight w:val="cyan"/>
               </w:rPr>
               <w:t>schema:pageEnd</w:t>
             </w:r>
@@ -6575,6 +6851,7 @@
                 <w:color w:val="000000"/>
                 <w:sz w:val="22"/>
                 <w:szCs w:val="22"/>
+                <w:highlight w:val="cyan"/>
               </w:rPr>
               <w:t xml:space="preserve"> [</w:t>
             </w:r>
@@ -6585,6 +6862,7 @@
                 <w:color w:val="000000"/>
                 <w:sz w:val="22"/>
                 <w:szCs w:val="22"/>
+                <w:highlight w:val="cyan"/>
               </w:rPr>
               <w:t>schema:Integer</w:t>
             </w:r>
@@ -6595,6 +6873,7 @@
                 <w:color w:val="000000"/>
                 <w:sz w:val="22"/>
                 <w:szCs w:val="22"/>
+                <w:highlight w:val="cyan"/>
               </w:rPr>
               <w:t xml:space="preserve"> or </w:t>
             </w:r>
@@ -6605,6 +6884,7 @@
                 <w:color w:val="000000"/>
                 <w:sz w:val="22"/>
                 <w:szCs w:val="22"/>
+                <w:highlight w:val="cyan"/>
               </w:rPr>
               <w:t>schema:Text</w:t>
             </w:r>
@@ -6615,6 +6895,7 @@
                 <w:color w:val="000000"/>
                 <w:sz w:val="22"/>
                 <w:szCs w:val="22"/>
+                <w:highlight w:val="cyan"/>
               </w:rPr>
               <w:t>]</w:t>
             </w:r>
@@ -6688,6 +6969,7 @@
                 <w:color w:val="000000"/>
                 <w:sz w:val="22"/>
                 <w:szCs w:val="22"/>
+                <w:highlight w:val="cyan"/>
               </w:rPr>
               <w:t>schema:isPartOf</w:t>
             </w:r>
@@ -6698,6 +6980,7 @@
                 <w:color w:val="000000"/>
                 <w:sz w:val="22"/>
                 <w:szCs w:val="22"/>
+                <w:highlight w:val="cyan"/>
               </w:rPr>
               <w:t xml:space="preserve"> [</w:t>
             </w:r>
@@ -6708,6 +6991,7 @@
                 <w:color w:val="000000"/>
                 <w:sz w:val="22"/>
                 <w:szCs w:val="22"/>
+                <w:highlight w:val="cyan"/>
               </w:rPr>
               <w:t>schema:PublicationVolume</w:t>
             </w:r>
@@ -6718,6 +7002,7 @@
                 <w:color w:val="000000"/>
                 <w:sz w:val="22"/>
                 <w:szCs w:val="22"/>
+                <w:highlight w:val="cyan"/>
               </w:rPr>
               <w:t>]</w:t>
             </w:r>
@@ -7068,6 +7353,7 @@
                 <w:color w:val="000000"/>
                 <w:sz w:val="22"/>
                 <w:szCs w:val="22"/>
+                <w:highlight w:val="cyan"/>
               </w:rPr>
               <w:t>schema:volumeNumber</w:t>
             </w:r>
@@ -7078,6 +7364,7 @@
                 <w:color w:val="000000"/>
                 <w:sz w:val="22"/>
                 <w:szCs w:val="22"/>
+                <w:highlight w:val="cyan"/>
               </w:rPr>
               <w:t xml:space="preserve"> [</w:t>
             </w:r>
@@ -7088,6 +7375,7 @@
                 <w:color w:val="000000"/>
                 <w:sz w:val="22"/>
                 <w:szCs w:val="22"/>
+                <w:highlight w:val="cyan"/>
               </w:rPr>
               <w:t>schema:Text</w:t>
             </w:r>
@@ -7098,6 +7386,7 @@
                 <w:color w:val="000000"/>
                 <w:sz w:val="22"/>
                 <w:szCs w:val="22"/>
+                <w:highlight w:val="cyan"/>
               </w:rPr>
               <w:t xml:space="preserve"> or </w:t>
             </w:r>
@@ -7108,6 +7397,7 @@
                 <w:color w:val="000000"/>
                 <w:sz w:val="22"/>
                 <w:szCs w:val="22"/>
+                <w:highlight w:val="cyan"/>
               </w:rPr>
               <w:t>schema:Integer</w:t>
             </w:r>
@@ -7118,6 +7408,7 @@
                 <w:color w:val="000000"/>
                 <w:sz w:val="22"/>
                 <w:szCs w:val="22"/>
+                <w:highlight w:val="cyan"/>
               </w:rPr>
               <w:t>]</w:t>
             </w:r>
@@ -7242,6 +7533,7 @@
                 <w:color w:val="000000"/>
                 <w:sz w:val="22"/>
                 <w:szCs w:val="22"/>
+                <w:highlight w:val="green"/>
               </w:rPr>
               <w:t>schema:issueNumber</w:t>
             </w:r>
@@ -7252,6 +7544,7 @@
                 <w:color w:val="000000"/>
                 <w:sz w:val="22"/>
                 <w:szCs w:val="22"/>
+                <w:highlight w:val="green"/>
               </w:rPr>
               <w:t xml:space="preserve"> [</w:t>
             </w:r>
@@ -7262,6 +7555,7 @@
                 <w:color w:val="000000"/>
                 <w:sz w:val="22"/>
                 <w:szCs w:val="22"/>
+                <w:highlight w:val="green"/>
               </w:rPr>
               <w:t>schema:Text</w:t>
             </w:r>
@@ -7272,6 +7566,7 @@
                 <w:color w:val="000000"/>
                 <w:sz w:val="22"/>
                 <w:szCs w:val="22"/>
+                <w:highlight w:val="green"/>
               </w:rPr>
               <w:t xml:space="preserve"> or </w:t>
             </w:r>
@@ -7282,6 +7577,7 @@
                 <w:color w:val="000000"/>
                 <w:sz w:val="22"/>
                 <w:szCs w:val="22"/>
+                <w:highlight w:val="green"/>
               </w:rPr>
               <w:t>schema:Integer</w:t>
             </w:r>
@@ -7292,6 +7588,7 @@
                 <w:color w:val="000000"/>
                 <w:sz w:val="22"/>
                 <w:szCs w:val="22"/>
+                <w:highlight w:val="green"/>
               </w:rPr>
               <w:t>]</w:t>
             </w:r>
@@ -7416,6 +7713,7 @@
                 <w:color w:val="000000"/>
                 <w:sz w:val="22"/>
                 <w:szCs w:val="22"/>
+                <w:highlight w:val="cyan"/>
               </w:rPr>
               <w:t>schema:pageStart</w:t>
             </w:r>
@@ -7426,6 +7724,7 @@
                 <w:color w:val="000000"/>
                 <w:sz w:val="22"/>
                 <w:szCs w:val="22"/>
+                <w:highlight w:val="cyan"/>
               </w:rPr>
               <w:t xml:space="preserve"> [</w:t>
             </w:r>
@@ -7436,6 +7735,7 @@
                 <w:color w:val="000000"/>
                 <w:sz w:val="22"/>
                 <w:szCs w:val="22"/>
+                <w:highlight w:val="cyan"/>
               </w:rPr>
               <w:t>schema:Integer</w:t>
             </w:r>
@@ -7446,6 +7746,7 @@
                 <w:color w:val="000000"/>
                 <w:sz w:val="22"/>
                 <w:szCs w:val="22"/>
+                <w:highlight w:val="cyan"/>
               </w:rPr>
               <w:t xml:space="preserve"> or </w:t>
             </w:r>
@@ -7456,6 +7757,7 @@
                 <w:color w:val="000000"/>
                 <w:sz w:val="22"/>
                 <w:szCs w:val="22"/>
+                <w:highlight w:val="cyan"/>
               </w:rPr>
               <w:t>schema:Text</w:t>
             </w:r>
@@ -7466,6 +7768,7 @@
                 <w:color w:val="000000"/>
                 <w:sz w:val="22"/>
                 <w:szCs w:val="22"/>
+                <w:highlight w:val="cyan"/>
               </w:rPr>
               <w:t>]</w:t>
             </w:r>
@@ -7590,6 +7893,7 @@
                 <w:color w:val="000000"/>
                 <w:sz w:val="22"/>
                 <w:szCs w:val="22"/>
+                <w:highlight w:val="cyan"/>
               </w:rPr>
               <w:t>schema:pageEnd</w:t>
             </w:r>
@@ -7600,6 +7904,7 @@
                 <w:color w:val="000000"/>
                 <w:sz w:val="22"/>
                 <w:szCs w:val="22"/>
+                <w:highlight w:val="cyan"/>
               </w:rPr>
               <w:t xml:space="preserve"> [</w:t>
             </w:r>
@@ -7610,6 +7915,7 @@
                 <w:color w:val="000000"/>
                 <w:sz w:val="22"/>
                 <w:szCs w:val="22"/>
+                <w:highlight w:val="cyan"/>
               </w:rPr>
               <w:t>schema:Integer</w:t>
             </w:r>
@@ -7620,6 +7926,7 @@
                 <w:color w:val="000000"/>
                 <w:sz w:val="22"/>
                 <w:szCs w:val="22"/>
+                <w:highlight w:val="cyan"/>
               </w:rPr>
               <w:t xml:space="preserve"> or </w:t>
             </w:r>
@@ -7630,6 +7937,7 @@
                 <w:color w:val="000000"/>
                 <w:sz w:val="22"/>
                 <w:szCs w:val="22"/>
+                <w:highlight w:val="cyan"/>
               </w:rPr>
               <w:t>schema:Text</w:t>
             </w:r>
@@ -7640,6 +7948,7 @@
                 <w:color w:val="000000"/>
                 <w:sz w:val="22"/>
                 <w:szCs w:val="22"/>
+                <w:highlight w:val="cyan"/>
               </w:rPr>
               <w:t>]</w:t>
             </w:r>
@@ -16629,8 +16938,6 @@
               </w:rPr>
               <w:t>/TEI/text/body/div1/p/title</w:t>
             </w:r>
-            <w:bookmarkStart w:id="0" w:name="_GoBack"/>
-            <w:bookmarkEnd w:id="0"/>
           </w:p>
         </w:tc>
         <w:tc>
@@ -22705,7 +23012,7 @@
     </w:p>
     <w:tbl>
       <w:tblPr>
-        <w:tblStyle w:val="a"/>
+        <w:tblStyle w:val="1"/>
         <w:tblW w:w="9350" w:type="dxa"/>
         <w:tblInd w:w="-115" w:type="dxa"/>
         <w:tblBorders>
@@ -23016,7 +23323,49 @@
     <w:p/>
     <w:p/>
     <w:p/>
-    <w:p/>
+    <w:p>
+      <w:r>
+        <w:t>Color Key:</w:t>
+      </w:r>
+    </w:p>
+    <w:p>
+      <w:r>
+        <w:rPr>
+          <w:highlight w:val="cyan"/>
+        </w:rPr>
+        <w:t>Done</w:t>
+      </w:r>
+    </w:p>
+    <w:p>
+      <w:r>
+        <w:rPr>
+          <w:highlight w:val="green"/>
+        </w:rPr>
+        <w:t>Skipped</w:t>
+      </w:r>
+    </w:p>
+    <w:p>
+      <w:r>
+        <w:rPr>
+          <w:highlight w:val="magenta"/>
+        </w:rPr>
+        <w:t xml:space="preserve">Done </w:t>
+      </w:r>
+      <w:proofErr w:type="gramStart"/>
+      <w:r>
+        <w:rPr>
+          <w:highlight w:val="magenta"/>
+        </w:rPr>
+        <w:t>But</w:t>
+      </w:r>
+      <w:proofErr w:type="gramEnd"/>
+      <w:r>
+        <w:rPr>
+          <w:highlight w:val="magenta"/>
+        </w:rPr>
+        <w:t xml:space="preserve"> Have Questions About</w:t>
+      </w:r>
+    </w:p>
     <w:sectPr>
       <w:pgSz w:w="12240" w:h="15840"/>
       <w:pgMar w:top="1440" w:right="1440" w:bottom="1440" w:left="1440" w:header="720" w:footer="720" w:gutter="0"/>
@@ -23028,8 +23377,8 @@
 </file>
 
 <file path=word/numbering.xml><?xml version="1.0" encoding="utf-8"?>
-<w:numbering xmlns:wpc="http://schemas.microsoft.com/office/word/2010/wordprocessingCanvas" xmlns:cx="http://schemas.microsoft.com/office/drawing/2014/chartex" xmlns:cx1="http://schemas.microsoft.com/office/drawing/2015/9/8/chartex" xmlns:cx2="http://schemas.microsoft.com/office/drawing/2015/10/21/chartex" xmlns:cx3="http://schemas.microsoft.com/office/drawing/2016/5/9/chartex" xmlns:cx4="http://schemas.microsoft.com/office/drawing/2016/5/10/chartex" xmlns:cx5="http://schemas.microsoft.com/office/drawing/2016/5/11/chartex" xmlns:cx6="http://schemas.microsoft.com/office/drawing/2016/5/12/chartex" xmlns:cx7="http://schemas.microsoft.com/office/drawing/2016/5/13/chartex" xmlns:cx8="http://schemas.microsoft.com/office/drawing/2016/5/14/chartex" xmlns:mc="http://schemas.openxmlformats.org/markup-compatibility/2006" xmlns:o="urn:schemas-microsoft-com:office:office" xmlns:r="http://schemas.openxmlformats.org/officeDocument/2006/relationships" xmlns:m="http://schemas.openxmlformats.org/officeDocument/2006/math" xmlns:v="urn:schemas-microsoft-com:vml" xmlns:wp14="http://schemas.microsoft.com/office/word/2010/wordprocessingDrawing" xmlns:wp="http://schemas.openxmlformats.org/drawingml/2006/wordprocessingDrawing" xmlns:w10="urn:schemas-microsoft-com:office:word" xmlns:w="http://schemas.openxmlformats.org/wordprocessingml/2006/main" xmlns:w14="http://schemas.microsoft.com/office/word/2010/wordml" xmlns:w15="http://schemas.microsoft.com/office/word/2012/wordml" xmlns:w16se="http://schemas.microsoft.com/office/word/2015/wordml/symex" xmlns:wpg="http://schemas.microsoft.com/office/word/2010/wordprocessingGroup" xmlns:wpi="http://schemas.microsoft.com/office/word/2010/wordprocessingInk" xmlns:wne="http://schemas.microsoft.com/office/word/2006/wordml" xmlns:wps="http://schemas.microsoft.com/office/word/2010/wordprocessingShape" mc:Ignorable="w14 w15 w16se wp14">
-  <w:abstractNum w:abstractNumId="0" w15:restartNumberingAfterBreak="0">
+<w:numbering xmlns:wpc="http://schemas.microsoft.com/office/word/2010/wordprocessingCanvas" xmlns:mo="http://schemas.microsoft.com/office/mac/office/2008/main" xmlns:mc="http://schemas.openxmlformats.org/markup-compatibility/2006" xmlns:mv="urn:schemas-microsoft-com:mac:vml" xmlns:o="urn:schemas-microsoft-com:office:office" xmlns:r="http://schemas.openxmlformats.org/officeDocument/2006/relationships" xmlns:m="http://schemas.openxmlformats.org/officeDocument/2006/math" xmlns:v="urn:schemas-microsoft-com:vml" xmlns:wp14="http://schemas.microsoft.com/office/word/2010/wordprocessingDrawing" xmlns:wp="http://schemas.openxmlformats.org/drawingml/2006/wordprocessingDrawing" xmlns:w10="urn:schemas-microsoft-com:office:word" xmlns:w="http://schemas.openxmlformats.org/wordprocessingml/2006/main" xmlns:w14="http://schemas.microsoft.com/office/word/2010/wordml" xmlns:w15="http://schemas.microsoft.com/office/word/2012/wordml" xmlns:wpg="http://schemas.microsoft.com/office/word/2010/wordprocessingGroup" xmlns:wpi="http://schemas.microsoft.com/office/word/2010/wordprocessingInk" xmlns:wne="http://schemas.microsoft.com/office/word/2006/wordml" xmlns:wps="http://schemas.microsoft.com/office/word/2010/wordprocessingShape" mc:Ignorable="w14 w15 wp14">
+  <w:abstractNum w:abstractNumId="0">
     <w:nsid w:val="0DB22659"/>
     <w:multiLevelType w:val="hybridMultilevel"/>
     <w:tmpl w:val="5A84E138"/>
@@ -23118,7 +23467,7 @@
       </w:pPr>
     </w:lvl>
   </w:abstractNum>
-  <w:abstractNum w:abstractNumId="1" w15:restartNumberingAfterBreak="0">
+  <w:abstractNum w:abstractNumId="1">
     <w:nsid w:val="12770E97"/>
     <w:multiLevelType w:val="hybridMultilevel"/>
     <w:tmpl w:val="E65AAD72"/>
@@ -23204,7 +23553,7 @@
       </w:pPr>
     </w:lvl>
   </w:abstractNum>
-  <w:abstractNum w:abstractNumId="2" w15:restartNumberingAfterBreak="0">
+  <w:abstractNum w:abstractNumId="2">
     <w:nsid w:val="1A4046E1"/>
     <w:multiLevelType w:val="multilevel"/>
     <w:tmpl w:val="D232744E"/>
@@ -23317,7 +23666,7 @@
       </w:rPr>
     </w:lvl>
   </w:abstractNum>
-  <w:abstractNum w:abstractNumId="3" w15:restartNumberingAfterBreak="0">
+  <w:abstractNum w:abstractNumId="3">
     <w:nsid w:val="35413765"/>
     <w:multiLevelType w:val="hybridMultilevel"/>
     <w:tmpl w:val="C802A6CC"/>
@@ -23403,7 +23752,7 @@
       </w:pPr>
     </w:lvl>
   </w:abstractNum>
-  <w:abstractNum w:abstractNumId="4" w15:restartNumberingAfterBreak="0">
+  <w:abstractNum w:abstractNumId="4">
     <w:nsid w:val="3693736E"/>
     <w:multiLevelType w:val="multilevel"/>
     <w:tmpl w:val="083E8806"/>
@@ -23516,7 +23865,7 @@
       </w:rPr>
     </w:lvl>
   </w:abstractNum>
-  <w:abstractNum w:abstractNumId="5" w15:restartNumberingAfterBreak="0">
+  <w:abstractNum w:abstractNumId="5">
     <w:nsid w:val="3FC3586A"/>
     <w:multiLevelType w:val="hybridMultilevel"/>
     <w:tmpl w:val="46D82BD4"/>
@@ -23605,7 +23954,7 @@
       </w:pPr>
     </w:lvl>
   </w:abstractNum>
-  <w:abstractNum w:abstractNumId="6" w15:restartNumberingAfterBreak="0">
+  <w:abstractNum w:abstractNumId="6">
     <w:nsid w:val="4ED75915"/>
     <w:multiLevelType w:val="hybridMultilevel"/>
     <w:tmpl w:val="36AA86F0"/>
@@ -23694,7 +24043,7 @@
       </w:pPr>
     </w:lvl>
   </w:abstractNum>
-  <w:abstractNum w:abstractNumId="7" w15:restartNumberingAfterBreak="0">
+  <w:abstractNum w:abstractNumId="7">
     <w:nsid w:val="69C03385"/>
     <w:multiLevelType w:val="multilevel"/>
     <w:tmpl w:val="56347770"/>
@@ -23807,7 +24156,7 @@
       </w:rPr>
     </w:lvl>
   </w:abstractNum>
-  <w:abstractNum w:abstractNumId="8" w15:restartNumberingAfterBreak="0">
+  <w:abstractNum w:abstractNumId="8">
     <w:nsid w:val="7A916CBA"/>
     <w:multiLevelType w:val="multilevel"/>
     <w:tmpl w:val="EA5EA01C"/>
@@ -23951,7 +24300,7 @@
 </file>
 
 <file path=word/styles.xml><?xml version="1.0" encoding="utf-8"?>
-<w:styles xmlns:mc="http://schemas.openxmlformats.org/markup-compatibility/2006" xmlns:r="http://schemas.openxmlformats.org/officeDocument/2006/relationships" xmlns:w="http://schemas.openxmlformats.org/wordprocessingml/2006/main" xmlns:w14="http://schemas.microsoft.com/office/word/2010/wordml" xmlns:w15="http://schemas.microsoft.com/office/word/2012/wordml" xmlns:w16se="http://schemas.microsoft.com/office/word/2015/wordml/symex" mc:Ignorable="w14 w15 w16se">
+<w:styles xmlns:mc="http://schemas.openxmlformats.org/markup-compatibility/2006" xmlns:r="http://schemas.openxmlformats.org/officeDocument/2006/relationships" xmlns:w="http://schemas.openxmlformats.org/wordprocessingml/2006/main" xmlns:w14="http://schemas.microsoft.com/office/word/2010/wordml" xmlns:w15="http://schemas.microsoft.com/office/word/2012/wordml" mc:Ignorable="w14 w15">
   <w:docDefaults>
     <w:rPrDefault>
       <w:rPr>
@@ -23968,7 +24317,7 @@
       </w:pPr>
     </w:pPrDefault>
   </w:docDefaults>
-  <w:latentStyles w:defLockedState="0" w:defUIPriority="99" w:defSemiHidden="0" w:defUnhideWhenUsed="0" w:defQFormat="0" w:count="374">
+  <w:latentStyles w:defLockedState="0" w:defUIPriority="99" w:defSemiHidden="0" w:defUnhideWhenUsed="0" w:defQFormat="0" w:count="381">
     <w:lsdException w:name="Normal" w:uiPriority="0" w:qFormat="1"/>
     <w:lsdException w:name="heading 1" w:uiPriority="9" w:qFormat="1"/>
     <w:lsdException w:name="heading 2" w:semiHidden="1" w:uiPriority="9" w:unhideWhenUsed="1" w:qFormat="1"/>
@@ -24341,8 +24690,6 @@
     <w:lsdException w:name="List Table 6 Colorful Accent 6" w:uiPriority="51"/>
     <w:lsdException w:name="List Table 7 Colorful Accent 6" w:uiPriority="52"/>
     <w:lsdException w:name="Mention" w:semiHidden="1" w:unhideWhenUsed="1"/>
-    <w:lsdException w:name="Smart Hyperlink" w:semiHidden="1" w:unhideWhenUsed="1"/>
-    <w:lsdException w:name="Hashtag" w:semiHidden="1" w:unhideWhenUsed="1"/>
   </w:latentStyles>
   <w:style w:type="paragraph" w:default="1" w:styleId="Normal">
     <w:name w:val="Normal"/>
@@ -24508,7 +24855,8 @@
       <w:szCs w:val="48"/>
     </w:rPr>
   </w:style>
-  <w:style w:type="table" w:customStyle="1" w:styleId="a">
+  <w:style w:type="table" w:customStyle="1" w:styleId="1">
+    <w:name w:val="1"/>
     <w:basedOn w:val="TableNormal"/>
     <w:pPr>
       <w:spacing w:after="0" w:line="240" w:lineRule="auto"/>
@@ -24516,8 +24864,11 @@
     <w:tblPr>
       <w:tblStyleRowBandSize w:val="1"/>
       <w:tblStyleColBandSize w:val="1"/>
+      <w:tblInd w:w="0" w:type="dxa"/>
       <w:tblCellMar>
+        <w:top w:w="0" w:type="dxa"/>
         <w:left w:w="115" w:type="dxa"/>
+        <w:bottom w:w="0" w:type="dxa"/>
         <w:right w:w="115" w:type="dxa"/>
       </w:tblCellMar>
     </w:tblPr>
@@ -24582,6 +24933,7 @@
       <w:spacing w:after="0" w:line="240" w:lineRule="auto"/>
     </w:pPr>
     <w:tblPr>
+      <w:tblInd w:w="0" w:type="dxa"/>
       <w:tblBorders>
         <w:top w:val="single" w:sz="4" w:space="0" w:color="auto"/>
         <w:left w:val="single" w:sz="4" w:space="0" w:color="auto"/>
@@ -24590,6 +24942,12 @@
         <w:insideH w:val="single" w:sz="4" w:space="0" w:color="auto"/>
         <w:insideV w:val="single" w:sz="4" w:space="0" w:color="auto"/>
       </w:tblBorders>
+      <w:tblCellMar>
+        <w:top w:w="0" w:type="dxa"/>
+        <w:left w:w="108" w:type="dxa"/>
+        <w:bottom w:w="0" w:type="dxa"/>
+        <w:right w:w="108" w:type="dxa"/>
+      </w:tblCellMar>
     </w:tblPr>
   </w:style>
 </w:styles>

</xml_diff>

<commit_message>
Now works with correspondence letters, fixed URL for people
</commit_message>
<xml_diff>
--- a/Mapping-TEI.docx
+++ b/Mapping-TEI.docx
@@ -4643,8 +4643,6 @@
               <w:pStyle w:val="NormalWeb"/>
               <w:spacing w:before="0" w:beforeAutospacing="0" w:after="0" w:afterAutospacing="0"/>
             </w:pPr>
-            <w:bookmarkStart w:id="0" w:name="_GoBack"/>
-            <w:bookmarkEnd w:id="0"/>
             <w:proofErr w:type="spellStart"/>
             <w:r>
               <w:rPr>
@@ -6300,7 +6298,7 @@
                 <w:color w:val="000000"/>
                 <w:sz w:val="22"/>
                 <w:szCs w:val="22"/>
-                <w:highlight w:val="green"/>
+                <w:highlight w:val="cyan"/>
               </w:rPr>
               <w:t>schema:volumeNumber</w:t>
             </w:r>
@@ -6311,7 +6309,7 @@
                 <w:color w:val="000000"/>
                 <w:sz w:val="22"/>
                 <w:szCs w:val="22"/>
-                <w:highlight w:val="green"/>
+                <w:highlight w:val="cyan"/>
               </w:rPr>
               <w:t xml:space="preserve"> [</w:t>
             </w:r>
@@ -6322,7 +6320,7 @@
                 <w:color w:val="000000"/>
                 <w:sz w:val="22"/>
                 <w:szCs w:val="22"/>
-                <w:highlight w:val="green"/>
+                <w:highlight w:val="cyan"/>
               </w:rPr>
               <w:t>schema:Text</w:t>
             </w:r>
@@ -6333,7 +6331,7 @@
                 <w:color w:val="000000"/>
                 <w:sz w:val="22"/>
                 <w:szCs w:val="22"/>
-                <w:highlight w:val="green"/>
+                <w:highlight w:val="cyan"/>
               </w:rPr>
               <w:t xml:space="preserve"> or </w:t>
             </w:r>
@@ -6344,7 +6342,7 @@
                 <w:color w:val="000000"/>
                 <w:sz w:val="22"/>
                 <w:szCs w:val="22"/>
-                <w:highlight w:val="green"/>
+                <w:highlight w:val="cyan"/>
               </w:rPr>
               <w:t>schema:Integer</w:t>
             </w:r>
@@ -6355,12 +6353,14 @@
                 <w:color w:val="000000"/>
                 <w:sz w:val="22"/>
                 <w:szCs w:val="22"/>
-                <w:highlight w:val="green"/>
+                <w:highlight w:val="cyan"/>
               </w:rPr>
               <w:t>]</w:t>
             </w:r>
           </w:p>
         </w:tc>
+        <w:bookmarkStart w:id="0" w:name="_GoBack"/>
+        <w:bookmarkEnd w:id="0"/>
       </w:tr>
       <w:tr>
         <w:tc>

</xml_diff>

<commit_message>
Revised how we handle issues and volumes, how they are arranged and what fields appear where. Also allowed dates that are just year or year-month without adding dummy info. Changed how we list date range for correspondence letters. Hard coded name of cards. In bib citations, allowed ‘m’ to behave like ‘j’ because they can both have articles
</commit_message>
<xml_diff>
--- a/Mapping-TEI.docx
+++ b/Mapping-TEI.docx
@@ -1903,14 +1903,16 @@
               <w:pStyle w:val="NormalWeb"/>
               <w:spacing w:before="0" w:beforeAutospacing="0" w:after="0" w:afterAutospacing="0"/>
             </w:pPr>
-            <w:proofErr w:type="spellStart"/>
-            <w:r>
-              <w:rPr>
-                <w:rFonts w:ascii="Calibri" w:hAnsi="Calibri" w:cs="Calibri"/>
-                <w:color w:val="000000"/>
-                <w:sz w:val="22"/>
-                <w:szCs w:val="22"/>
-                <w:highlight w:val="green"/>
+            <w:bookmarkStart w:id="0" w:name="_GoBack"/>
+            <w:bookmarkEnd w:id="0"/>
+            <w:proofErr w:type="spellStart"/>
+            <w:r>
+              <w:rPr>
+                <w:rFonts w:ascii="Calibri" w:hAnsi="Calibri" w:cs="Calibri"/>
+                <w:color w:val="000000"/>
+                <w:sz w:val="22"/>
+                <w:szCs w:val="22"/>
+                <w:highlight w:val="cyan"/>
               </w:rPr>
               <w:t>schema:datePublished</w:t>
             </w:r>
@@ -1921,7 +1923,7 @@
                 <w:color w:val="000000"/>
                 <w:sz w:val="22"/>
                 <w:szCs w:val="22"/>
-                <w:highlight w:val="green"/>
+                <w:highlight w:val="cyan"/>
               </w:rPr>
               <w:t xml:space="preserve"> [</w:t>
             </w:r>
@@ -1932,7 +1934,7 @@
                 <w:color w:val="000000"/>
                 <w:sz w:val="22"/>
                 <w:szCs w:val="22"/>
-                <w:highlight w:val="green"/>
+                <w:highlight w:val="cyan"/>
               </w:rPr>
               <w:t>schema:DateTime</w:t>
             </w:r>
@@ -1943,7 +1945,7 @@
                 <w:color w:val="000000"/>
                 <w:sz w:val="22"/>
                 <w:szCs w:val="22"/>
-                <w:highlight w:val="green"/>
+                <w:highlight w:val="cyan"/>
               </w:rPr>
               <w:t>]</w:t>
             </w:r>
@@ -6359,8 +6361,6 @@
             </w:r>
           </w:p>
         </w:tc>
-        <w:bookmarkStart w:id="0" w:name="_GoBack"/>
-        <w:bookmarkEnd w:id="0"/>
       </w:tr>
       <w:tr>
         <w:tc>
@@ -7175,6 +7175,7 @@
                 <w:color w:val="000000"/>
                 <w:sz w:val="22"/>
                 <w:szCs w:val="22"/>
+                <w:highlight w:val="cyan"/>
               </w:rPr>
               <w:t>schema:datePublished</w:t>
             </w:r>
@@ -7185,6 +7186,7 @@
                 <w:color w:val="000000"/>
                 <w:sz w:val="22"/>
                 <w:szCs w:val="22"/>
+                <w:highlight w:val="cyan"/>
               </w:rPr>
               <w:t xml:space="preserve"> [</w:t>
             </w:r>
@@ -7195,6 +7197,7 @@
                 <w:color w:val="000000"/>
                 <w:sz w:val="22"/>
                 <w:szCs w:val="22"/>
+                <w:highlight w:val="cyan"/>
               </w:rPr>
               <w:t>schema:DateTime</w:t>
             </w:r>
@@ -7205,6 +7208,7 @@
                 <w:color w:val="000000"/>
                 <w:sz w:val="22"/>
                 <w:szCs w:val="22"/>
+                <w:highlight w:val="cyan"/>
               </w:rPr>
               <w:t>]</w:t>
             </w:r>
@@ -7533,7 +7537,7 @@
                 <w:color w:val="000000"/>
                 <w:sz w:val="22"/>
                 <w:szCs w:val="22"/>
-                <w:highlight w:val="green"/>
+                <w:highlight w:val="cyan"/>
               </w:rPr>
               <w:t>schema:issueNumber</w:t>
             </w:r>
@@ -7544,7 +7548,7 @@
                 <w:color w:val="000000"/>
                 <w:sz w:val="22"/>
                 <w:szCs w:val="22"/>
-                <w:highlight w:val="green"/>
+                <w:highlight w:val="cyan"/>
               </w:rPr>
               <w:t xml:space="preserve"> [</w:t>
             </w:r>
@@ -7555,7 +7559,7 @@
                 <w:color w:val="000000"/>
                 <w:sz w:val="22"/>
                 <w:szCs w:val="22"/>
-                <w:highlight w:val="green"/>
+                <w:highlight w:val="cyan"/>
               </w:rPr>
               <w:t>schema:Text</w:t>
             </w:r>
@@ -7566,7 +7570,7 @@
                 <w:color w:val="000000"/>
                 <w:sz w:val="22"/>
                 <w:szCs w:val="22"/>
-                <w:highlight w:val="green"/>
+                <w:highlight w:val="cyan"/>
               </w:rPr>
               <w:t xml:space="preserve"> or </w:t>
             </w:r>
@@ -7577,7 +7581,7 @@
                 <w:color w:val="000000"/>
                 <w:sz w:val="22"/>
                 <w:szCs w:val="22"/>
-                <w:highlight w:val="green"/>
+                <w:highlight w:val="cyan"/>
               </w:rPr>
               <w:t>schema:Integer</w:t>
             </w:r>
@@ -7588,7 +7592,7 @@
                 <w:color w:val="000000"/>
                 <w:sz w:val="22"/>
                 <w:szCs w:val="22"/>
-                <w:highlight w:val="green"/>
+                <w:highlight w:val="cyan"/>
               </w:rPr>
               <w:t>]</w:t>
             </w:r>

</xml_diff>